<commit_message>
added architecture and technology definitions and justifications
</commit_message>
<xml_diff>
--- a/Documents/Architecture Requirements/سند معماری نرم‌افزار.docx
+++ b/Documents/Architecture Requirements/سند معماری نرم‌افزار.docx
@@ -6,12 +6,7 @@
       <w:pPr>
         <w:pStyle w:val="Normal"/>
         <w:jc w:val="center"/>
-        <w:rPr>
-          <w:rFonts w:ascii="IranNastaliq" w:hAnsi="IranNastaliq"/>
-          <w:b/>
-          <w:sz w:val="32"/>
-          <w:szCs w:val="32"/>
-        </w:rPr>
+        <w:rPr/>
       </w:pPr>
       <w:r>
         <w:rPr>
@@ -61,10 +56,7 @@
       <w:pPr>
         <w:pStyle w:val="Normal"/>
         <w:jc w:val="center"/>
-        <w:rPr>
-          <w:sz w:val="80"/>
-          <w:szCs w:val="80"/>
-        </w:rPr>
+        <w:rPr/>
       </w:pPr>
       <w:r>
         <w:rPr>
@@ -83,12 +75,7 @@
       <w:pPr>
         <w:pStyle w:val="Normal"/>
         <w:jc w:val="center"/>
-        <w:rPr>
-          <w:b/>
-          <w:bCs/>
-          <w:sz w:val="84"/>
-          <w:szCs w:val="84"/>
-        </w:rPr>
+        <w:rPr/>
       </w:pPr>
       <w:r>
         <w:rPr>
@@ -108,12 +95,7 @@
       <w:pPr>
         <w:pStyle w:val="Normal"/>
         <w:jc w:val="center"/>
-        <w:rPr>
-          <w:rFonts w:ascii="IranNastaliq" w:hAnsi="IranNastaliq"/>
-          <w:b/>
-          <w:sz w:val="32"/>
-          <w:szCs w:val="32"/>
-        </w:rPr>
+        <w:rPr/>
       </w:pPr>
       <w:r>
         <w:rPr>
@@ -132,12 +114,7 @@
       <w:pPr>
         <w:pStyle w:val="Normal"/>
         <w:jc w:val="center"/>
-        <w:rPr>
-          <w:rFonts w:ascii="IranNastaliq" w:hAnsi="IranNastaliq"/>
-          <w:bCs/>
-          <w:sz w:val="32"/>
-          <w:szCs w:val="32"/>
-        </w:rPr>
+        <w:rPr/>
       </w:pPr>
       <w:r>
         <w:rPr>
@@ -165,12 +142,7 @@
       <w:pPr>
         <w:pStyle w:val="Normal"/>
         <w:jc w:val="center"/>
-        <w:rPr>
-          <w:rFonts w:ascii="IranNastaliq" w:hAnsi="IranNastaliq"/>
-          <w:b/>
-          <w:sz w:val="28"/>
-          <w:szCs w:val="28"/>
-        </w:rPr>
+        <w:rPr/>
       </w:pPr>
       <w:r>
         <w:rPr>
@@ -189,12 +161,7 @@
       <w:pPr>
         <w:pStyle w:val="Normal"/>
         <w:jc w:val="center"/>
-        <w:rPr>
-          <w:rFonts w:ascii="IranNastaliq" w:hAnsi="IranNastaliq"/>
-          <w:b/>
-          <w:sz w:val="28"/>
-          <w:szCs w:val="28"/>
-        </w:rPr>
+        <w:rPr/>
       </w:pPr>
       <w:r>
         <w:rPr>
@@ -213,12 +180,7 @@
       <w:pPr>
         <w:pStyle w:val="Normal"/>
         <w:jc w:val="center"/>
-        <w:rPr>
-          <w:rFonts w:ascii="IranNastaliq" w:hAnsi="IranNastaliq"/>
-          <w:b/>
-          <w:sz w:val="28"/>
-          <w:szCs w:val="28"/>
-        </w:rPr>
+        <w:rPr/>
       </w:pPr>
       <w:r>
         <w:rPr>
@@ -237,12 +199,7 @@
       <w:pPr>
         <w:pStyle w:val="Normal"/>
         <w:jc w:val="center"/>
-        <w:rPr>
-          <w:rFonts w:ascii="IranNastaliq" w:hAnsi="IranNastaliq"/>
-          <w:b/>
-          <w:sz w:val="28"/>
-          <w:szCs w:val="28"/>
-        </w:rPr>
+        <w:rPr/>
       </w:pPr>
       <w:r>
         <w:rPr>
@@ -282,12 +239,7 @@
       <w:pPr>
         <w:pStyle w:val="Normal"/>
         <w:jc w:val="center"/>
-        <w:rPr>
-          <w:rFonts w:ascii="IranNastaliq" w:hAnsi="IranNastaliq"/>
-          <w:bCs/>
-          <w:sz w:val="32"/>
-          <w:szCs w:val="32"/>
-        </w:rPr>
+        <w:rPr/>
       </w:pPr>
       <w:r>
         <w:rPr>
@@ -315,12 +267,7 @@
       <w:pPr>
         <w:pStyle w:val="Normal"/>
         <w:jc w:val="center"/>
-        <w:rPr>
-          <w:rFonts w:ascii="IranNastaliq" w:hAnsi="IranNastaliq"/>
-          <w:b/>
-          <w:sz w:val="28"/>
-          <w:szCs w:val="28"/>
-        </w:rPr>
+        <w:rPr/>
       </w:pPr>
       <w:r>
         <w:rPr>
@@ -408,15 +355,15 @@
       </w:pPr>
       <w:r>
         <w:rPr>
-          <w:rtl w:val="true"/>
-        </w:rPr>
-        <w:t>در این سند، اطلاعات کلی از تکنولوژی‌ها مورد استفاده و همچنین معماری کلی برنامه بررسی خواهد شد</w:t>
-      </w:r>
-      <w:r>
-        <w:rPr>
-          <w:rtl w:val="true"/>
-        </w:rPr>
-        <w:t>.</w:t>
+          <w:b/>
+          <w:b/>
+          <w:bCs/>
+          <w:sz w:val="40"/>
+          <w:sz w:val="40"/>
+          <w:szCs w:val="40"/>
+          <w:rtl w:val="true"/>
+        </w:rPr>
+        <w:t>نمایی کلی از معماری و تکنولوژی ها مورد استفاده در سامانه</w:t>
       </w:r>
     </w:p>
     <w:p>
@@ -429,7 +376,7 @@
         <w:rPr>
           <w:rtl w:val="true"/>
         </w:rPr>
-        <w:t>سرور</w:t>
+        <w:t>فریم ورک بک‌اند</w:t>
       </w:r>
       <w:r>
         <w:rPr>
@@ -438,10 +385,36 @@
         <w:t xml:space="preserve">: </w:t>
       </w:r>
       <w:r>
-        <w:rPr>
-          <w:rtl w:val="true"/>
-        </w:rPr>
-        <w:t>یکی از سرور های ابری آروان‌کلاد</w:t>
+        <w:rPr/>
+        <w:t>Laravel</w:t>
+      </w:r>
+      <w:r>
+        <w:rPr>
+          <w:rtl w:val="true"/>
+        </w:rPr>
+        <w:t xml:space="preserve"> – </w:t>
+      </w:r>
+      <w:r>
+        <w:rPr>
+          <w:rtl w:val="true"/>
+        </w:rPr>
+        <w:t xml:space="preserve">به دلیل امکانات کاربرپسند و قدرتمند به همراه </w:t>
+      </w:r>
+      <w:r>
+        <w:rPr/>
+        <w:t>ORM</w:t>
+      </w:r>
+      <w:r>
+        <w:rPr>
+          <w:rtl w:val="true"/>
+        </w:rPr>
+        <w:t xml:space="preserve"> </w:t>
+      </w:r>
+      <w:r>
+        <w:rPr>
+          <w:rtl w:val="true"/>
+        </w:rPr>
+        <w:t>قوی انتخاب شد</w:t>
       </w:r>
     </w:p>
     <w:p>
@@ -454,7 +427,7 @@
         <w:rPr>
           <w:rtl w:val="true"/>
         </w:rPr>
-        <w:t>فریم ورک بک‌اند</w:t>
+        <w:t>فریم‌ورک فرانت‌اند</w:t>
       </w:r>
       <w:r>
         <w:rPr>
@@ -464,7 +437,7 @@
       </w:r>
       <w:r>
         <w:rPr/>
-        <w:t>Laravel</w:t>
+        <w:t>Vue.JS</w:t>
       </w:r>
       <w:r>
         <w:rPr>
@@ -476,11 +449,11 @@
         <w:rPr>
           <w:rtl w:val="true"/>
         </w:rPr>
-        <w:t xml:space="preserve">به دلیل امکانات کاربرپسند و قدرتمند به همراه </w:t>
+        <w:t xml:space="preserve">توانایی تولید </w:t>
       </w:r>
       <w:r>
         <w:rPr/>
-        <w:t>ORM</w:t>
+        <w:t>Frontend</w:t>
       </w:r>
       <w:r>
         <w:rPr>
@@ -492,7 +465,23 @@
         <w:rPr>
           <w:rtl w:val="true"/>
         </w:rPr>
-        <w:t>قوی انتخاب شد</w:t>
+        <w:t xml:space="preserve">های </w:t>
+      </w:r>
+      <w:r>
+        <w:rPr/>
+        <w:t>state</w:t>
+      </w:r>
+      <w:r>
+        <w:rPr>
+          <w:rtl w:val="true"/>
+        </w:rPr>
+        <w:t xml:space="preserve"> </w:t>
+      </w:r>
+      <w:r>
+        <w:rPr>
+          <w:rtl w:val="true"/>
+        </w:rPr>
+        <w:t xml:space="preserve">دار و پیچیده را فراهم می آورد </w:t>
       </w:r>
     </w:p>
     <w:p>
@@ -505,7 +494,7 @@
         <w:rPr>
           <w:rtl w:val="true"/>
         </w:rPr>
-        <w:t>فریم‌ورک فرانت‌اند</w:t>
+        <w:t>وب سرور</w:t>
       </w:r>
       <w:r>
         <w:rPr>
@@ -515,7 +504,7 @@
       </w:r>
       <w:r>
         <w:rPr/>
-        <w:t>Vue.JS</w:t>
+        <w:t>Nginx</w:t>
       </w:r>
       <w:r>
         <w:rPr>
@@ -527,39 +516,7 @@
         <w:rPr>
           <w:rtl w:val="true"/>
         </w:rPr>
-        <w:t xml:space="preserve">توانایی تولید </w:t>
-      </w:r>
-      <w:r>
-        <w:rPr/>
-        <w:t>Frontend</w:t>
-      </w:r>
-      <w:r>
-        <w:rPr>
-          <w:rtl w:val="true"/>
-        </w:rPr>
-        <w:t xml:space="preserve"> </w:t>
-      </w:r>
-      <w:r>
-        <w:rPr>
-          <w:rtl w:val="true"/>
-        </w:rPr>
-        <w:t xml:space="preserve">های </w:t>
-      </w:r>
-      <w:r>
-        <w:rPr/>
-        <w:t>state</w:t>
-      </w:r>
-      <w:r>
-        <w:rPr>
-          <w:rtl w:val="true"/>
-        </w:rPr>
-        <w:t xml:space="preserve"> </w:t>
-      </w:r>
-      <w:r>
-        <w:rPr>
-          <w:rtl w:val="true"/>
-        </w:rPr>
-        <w:t xml:space="preserve">دار و پیچیده را فراهم می آورد </w:t>
+        <w:t>وب‌سرور کامل، معتبر، و متن‌باز</w:t>
       </w:r>
     </w:p>
     <w:p>
@@ -572,17 +529,17 @@
         <w:rPr>
           <w:rtl w:val="true"/>
         </w:rPr>
-        <w:t>وب سرور</w:t>
-      </w:r>
-      <w:r>
-        <w:rPr>
-          <w:rtl w:val="true"/>
-        </w:rPr>
-        <w:t xml:space="preserve">: </w:t>
+        <w:t>پایگاه‌داده</w:t>
+      </w:r>
+      <w:r>
+        <w:rPr>
+          <w:rtl w:val="true"/>
+        </w:rPr>
+        <w:t xml:space="preserve">:‌ </w:t>
       </w:r>
       <w:r>
         <w:rPr/>
-        <w:t>Nginx</w:t>
+        <w:t>MariaDB</w:t>
       </w:r>
       <w:r>
         <w:rPr>
@@ -594,7 +551,7 @@
         <w:rPr>
           <w:rtl w:val="true"/>
         </w:rPr>
-        <w:t>وب‌سرور کامل، معتبر، و متن‌باز</w:t>
+        <w:t>سامانه مدیریت پایگاه‌داده متن‌باز، رایگان، قابل مقیاس پذیر است و به ساختار داده ها پروژه می‌خورد</w:t>
       </w:r>
     </w:p>
     <w:p>
@@ -604,64 +561,6 @@
         <w:rPr/>
       </w:pPr>
       <w:r>
-        <w:rPr>
-          <w:rtl w:val="true"/>
-        </w:rPr>
-        <w:t>پایگاه‌داده</w:t>
-      </w:r>
-      <w:r>
-        <w:rPr>
-          <w:rtl w:val="true"/>
-        </w:rPr>
-        <w:t xml:space="preserve">:‌ </w:t>
-      </w:r>
-      <w:r>
-        <w:rPr/>
-        <w:t>MariaDB</w:t>
-      </w:r>
-      <w:r>
-        <w:rPr>
-          <w:rtl w:val="true"/>
-        </w:rPr>
-        <w:t xml:space="preserve"> – </w:t>
-      </w:r>
-      <w:r>
-        <w:rPr>
-          <w:rtl w:val="true"/>
-        </w:rPr>
-        <w:t>سامانه مدیریت پایگاه‌داده متن‌باز، رایگان، قابل مقیاس پذیر است و به ساختار داده ها پروژه می‌خورد</w:t>
-      </w:r>
-    </w:p>
-    <w:p>
-      <w:pPr>
-        <w:pStyle w:val="Normal"/>
-        <w:spacing w:lineRule="auto" w:line="278" w:before="0" w:after="160"/>
-        <w:rPr/>
-      </w:pPr>
-      <w:r>
-        <w:rPr>
-          <w:rtl w:val="true"/>
-        </w:rPr>
-        <w:t>کارکن صف</w:t>
-      </w:r>
-      <w:r>
-        <w:rPr>
-          <w:rtl w:val="true"/>
-        </w:rPr>
-        <w:t xml:space="preserve">: </w:t>
-      </w:r>
-      <w:r>
-        <w:rPr/>
-        <w:t>supervisor</w:t>
-      </w:r>
-    </w:p>
-    <w:p>
-      <w:pPr>
-        <w:pStyle w:val="Normal"/>
-        <w:spacing w:lineRule="auto" w:line="278" w:before="0" w:after="160"/>
-        <w:rPr/>
-      </w:pPr>
-      <w:r>
         <w:rPr/>
         <w:t>SMTP</w:t>
       </w:r>
@@ -698,18 +597,6 @@
           <w:rtl w:val="true"/>
         </w:rPr>
         <w:t>ساخت ساده و کاربردی</w:t>
-      </w:r>
-    </w:p>
-    <w:p>
-      <w:pPr>
-        <w:pStyle w:val="Normal"/>
-        <w:spacing w:lineRule="auto" w:line="278" w:before="0" w:after="160"/>
-        <w:rPr/>
-      </w:pPr>
-      <w:r>
-        <w:rPr>
-          <w:rtl w:val="true"/>
-        </w:rPr>
       </w:r>
     </w:p>
     <w:p>
@@ -740,24 +627,56 @@
       <w:pPr>
         <w:pStyle w:val="Normal"/>
         <w:spacing w:lineRule="auto" w:line="278" w:before="0" w:after="160"/>
-        <w:rPr>
-          <w:b w:val="false"/>
-          <w:bCs w:val="false"/>
-          <w:sz w:val="28"/>
-          <w:szCs w:val="28"/>
-        </w:rPr>
-      </w:pPr>
-      <w:r>
-        <w:rPr>
-          <w:b w:val="false"/>
-          <w:b w:val="false"/>
-          <w:bCs w:val="false"/>
-          <w:sz w:val="28"/>
-          <w:sz w:val="28"/>
-          <w:szCs w:val="28"/>
-          <w:rtl w:val="true"/>
-        </w:rPr>
-        <w:t>این پروژه به دو بخش کلی تقسیم شده است</w:t>
+        <w:jc w:val="both"/>
+        <w:rPr>
+          <w:b w:val="false"/>
+          <w:bCs w:val="false"/>
+          <w:sz w:val="28"/>
+          <w:szCs w:val="28"/>
+        </w:rPr>
+      </w:pPr>
+      <w:r>
+        <w:rPr>
+          <w:b w:val="false"/>
+          <w:b w:val="false"/>
+          <w:bCs w:val="false"/>
+          <w:sz w:val="28"/>
+          <w:sz w:val="25"/>
+          <w:szCs w:val="28"/>
+          <w:rtl w:val="true"/>
+        </w:rPr>
+        <w:t xml:space="preserve">این سامانه از الگو معروف </w:t>
+      </w:r>
+      <w:r>
+        <w:rPr>
+          <w:b w:val="false"/>
+          <w:bCs w:val="false"/>
+          <w:sz w:val="28"/>
+          <w:szCs w:val="28"/>
+        </w:rPr>
+        <w:t>MVC</w:t>
+      </w:r>
+      <w:r>
+        <w:rPr>
+          <w:b w:val="false"/>
+          <w:bCs w:val="false"/>
+          <w:sz w:val="28"/>
+          <w:szCs w:val="28"/>
+          <w:rtl w:val="true"/>
+        </w:rPr>
+        <w:t xml:space="preserve"> </w:t>
+      </w:r>
+      <w:r>
+        <w:rPr>
+          <w:b w:val="false"/>
+          <w:b w:val="false"/>
+          <w:bCs w:val="false"/>
+          <w:sz w:val="28"/>
+          <w:sz w:val="25"/>
+          <w:szCs w:val="28"/>
+          <w:rtl w:val="true"/>
+        </w:rPr>
+        <w:t>پیروی می‌کند</w:t>
       </w:r>
       <w:r>
         <w:rPr>
@@ -772,14 +691,64 @@
       <w:r>
         <w:rPr>
           <w:b w:val="false"/>
-          <w:b w:val="false"/>
-          <w:bCs w:val="false"/>
-          <w:sz w:val="28"/>
-          <w:sz w:val="28"/>
-          <w:szCs w:val="28"/>
-          <w:rtl w:val="true"/>
-        </w:rPr>
-        <w:t>این دو بخش شامل بخش وبسایت و سامانه مدیریتی هستند</w:t>
+          <w:bCs w:val="false"/>
+          <w:sz w:val="28"/>
+          <w:szCs w:val="28"/>
+        </w:rPr>
+        <w:t>Model-View-Controller</w:t>
+      </w:r>
+      <w:r>
+        <w:rPr>
+          <w:b w:val="false"/>
+          <w:bCs w:val="false"/>
+          <w:sz w:val="28"/>
+          <w:szCs w:val="28"/>
+          <w:rtl w:val="true"/>
+        </w:rPr>
+        <w:t xml:space="preserve"> </w:t>
+      </w:r>
+      <w:r>
+        <w:rPr>
+          <w:b w:val="false"/>
+          <w:b w:val="false"/>
+          <w:bCs w:val="false"/>
+          <w:sz w:val="28"/>
+          <w:sz w:val="25"/>
+          <w:szCs w:val="28"/>
+          <w:rtl w:val="true"/>
+        </w:rPr>
+        <w:t xml:space="preserve">یا </w:t>
+      </w:r>
+      <w:r>
+        <w:rPr>
+          <w:b w:val="false"/>
+          <w:bCs w:val="false"/>
+          <w:sz w:val="28"/>
+          <w:szCs w:val="28"/>
+        </w:rPr>
+        <w:t>MVC</w:t>
+      </w:r>
+      <w:r>
+        <w:rPr>
+          <w:b w:val="false"/>
+          <w:bCs w:val="false"/>
+          <w:sz w:val="28"/>
+          <w:szCs w:val="28"/>
+          <w:rtl w:val="true"/>
+        </w:rPr>
+        <w:t xml:space="preserve"> </w:t>
+      </w:r>
+      <w:r>
+        <w:rPr>
+          <w:b w:val="false"/>
+          <w:b w:val="false"/>
+          <w:bCs w:val="false"/>
+          <w:sz w:val="28"/>
+          <w:sz w:val="25"/>
+          <w:szCs w:val="28"/>
+          <w:rtl w:val="true"/>
+        </w:rPr>
+        <w:t>یک الگو بسیار معروف در سامانه ها تحت وب بوده و است</w:t>
       </w:r>
       <w:r>
         <w:rPr>
@@ -797,122 +766,1529 @@
           <w:b w:val="false"/>
           <w:bCs w:val="false"/>
           <w:sz w:val="28"/>
-          <w:sz w:val="28"/>
-          <w:szCs w:val="28"/>
-          <w:rtl w:val="true"/>
-        </w:rPr>
-        <w:t>این دو بخش یک ماهیت لایه ای به برنامه می بخشد</w:t>
-      </w:r>
-      <w:r>
-        <w:rPr>
-          <w:b w:val="false"/>
-          <w:bCs w:val="false"/>
-          <w:sz w:val="28"/>
-          <w:szCs w:val="28"/>
-          <w:rtl w:val="true"/>
-        </w:rPr>
-        <w:t>.</w:t>
+          <w:sz w:val="25"/>
+          <w:szCs w:val="28"/>
+          <w:rtl w:val="true"/>
+        </w:rPr>
+        <w:t xml:space="preserve">منظور از هر حرف در اختصار </w:t>
+      </w:r>
+      <w:r>
+        <w:rPr>
+          <w:b w:val="false"/>
+          <w:bCs w:val="false"/>
+          <w:sz w:val="28"/>
+          <w:szCs w:val="28"/>
+        </w:rPr>
+        <w:t>MVC</w:t>
+      </w:r>
+      <w:r>
+        <w:rPr>
+          <w:b w:val="false"/>
+          <w:bCs w:val="false"/>
+          <w:sz w:val="28"/>
+          <w:szCs w:val="28"/>
+          <w:rtl w:val="true"/>
+        </w:rPr>
+        <w:t xml:space="preserve"> </w:t>
+      </w:r>
+      <w:r>
+        <w:rPr>
+          <w:b w:val="false"/>
+          <w:b w:val="false"/>
+          <w:bCs w:val="false"/>
+          <w:sz w:val="28"/>
+          <w:sz w:val="25"/>
+          <w:szCs w:val="28"/>
+          <w:rtl w:val="true"/>
+        </w:rPr>
+        <w:t>شامل</w:t>
+      </w:r>
+      <w:r>
+        <w:rPr>
+          <w:b w:val="false"/>
+          <w:bCs w:val="false"/>
+          <w:sz w:val="28"/>
+          <w:szCs w:val="28"/>
+          <w:rtl w:val="true"/>
+        </w:rPr>
+        <w:t>:</w:t>
       </w:r>
     </w:p>
     <w:p>
       <w:pPr>
         <w:pStyle w:val="Normal"/>
         <w:spacing w:lineRule="auto" w:line="278" w:before="0" w:after="160"/>
-        <w:rPr>
-          <w:b w:val="false"/>
-          <w:bCs w:val="false"/>
-          <w:sz w:val="28"/>
-          <w:szCs w:val="28"/>
-        </w:rPr>
-      </w:pPr>
-      <w:r>
-        <w:rPr>
-          <w:b w:val="false"/>
-          <w:bCs w:val="false"/>
-          <w:sz w:val="28"/>
-          <w:szCs w:val="28"/>
-          <w:rtl w:val="true"/>
-        </w:rPr>
-        <mc:AlternateContent>
-          <mc:Choice Requires="wps">
-            <w:drawing>
-              <wp:anchor behindDoc="0" distT="635" distB="635" distL="1270" distR="0" simplePos="0" locked="0" layoutInCell="1" allowOverlap="1" relativeHeight="9">
-                <wp:simplePos x="0" y="0"/>
-                <wp:positionH relativeFrom="column">
-                  <wp:posOffset>-31115</wp:posOffset>
-                </wp:positionH>
-                <wp:positionV relativeFrom="paragraph">
-                  <wp:posOffset>34925</wp:posOffset>
-                </wp:positionV>
-                <wp:extent cx="6087745" cy="801370"/>
-                <wp:effectExtent l="1270" t="635" r="0" b="635"/>
-                <wp:wrapNone/>
-                <wp:docPr id="2" name="Shape 1"/>
-                <a:graphic xmlns:a="http://schemas.openxmlformats.org/drawingml/2006/main">
-                  <a:graphicData uri="http://schemas.microsoft.com/office/word/2010/wordprocessingShape">
-                    <wps:wsp>
-                      <wps:cNvSpPr/>
-                      <wps:spPr>
-                        <a:xfrm>
-                          <a:off x="0" y="0"/>
-                          <a:ext cx="6087600" cy="801360"/>
-                        </a:xfrm>
-                        <a:prstGeom prst="rect">
-                          <a:avLst/>
-                        </a:prstGeom>
-                        <a:solidFill>
-                          <a:srgbClr val="729fcf"/>
-                        </a:solidFill>
-                        <a:ln w="0">
-                          <a:solidFill>
-                            <a:srgbClr val="3465a4"/>
-                          </a:solidFill>
-                        </a:ln>
-                      </wps:spPr>
-                      <wps:style>
-                        <a:lnRef idx="0"/>
-                        <a:fillRef idx="0"/>
-                        <a:effectRef idx="0"/>
-                        <a:fontRef idx="minor"/>
-                      </wps:style>
-                      <wps:bodyPr/>
-                    </wps:wsp>
-                  </a:graphicData>
-                </a:graphic>
-              </wp:anchor>
-            </w:drawing>
-          </mc:Choice>
-          <mc:Fallback>
-            <w:pict>
-              <v:rect id="shape_0" ID="Shape 1" path="m0,0l-2147483645,0l-2147483645,-2147483646l0,-2147483646xe" fillcolor="#729fcf" stroked="t" o:allowincell="f" style="position:absolute;margin-left:-2.45pt;margin-top:2.75pt;width:479.3pt;height:63.05pt;mso-wrap-style:none;v-text-anchor:middle">
-                <v:fill o:detectmouseclick="t" type="solid" color2="#8d6030"/>
-                <v:stroke color="#3465a4" joinstyle="round" endcap="flat"/>
-                <w10:wrap type="none"/>
-              </v:rect>
-            </w:pict>
-          </mc:Fallback>
-        </mc:AlternateContent>
+        <w:jc w:val="both"/>
+        <w:rPr>
+          <w:b w:val="false"/>
+          <w:bCs w:val="false"/>
+          <w:sz w:val="28"/>
+          <w:szCs w:val="28"/>
+        </w:rPr>
+      </w:pPr>
+      <w:r>
+        <w:rPr>
+          <w:b w:val="false"/>
+          <w:bCs w:val="false"/>
+          <w:sz w:val="28"/>
+          <w:szCs w:val="28"/>
+        </w:rPr>
+        <w:t>Model</w:t>
+      </w:r>
+      <w:r>
+        <w:rPr>
+          <w:b w:val="false"/>
+          <w:bCs w:val="false"/>
+          <w:sz w:val="28"/>
+          <w:szCs w:val="28"/>
+          <w:rtl w:val="true"/>
+        </w:rPr>
+        <w:t xml:space="preserve"> </w:t>
+      </w:r>
+      <w:r>
+        <w:rPr>
+          <w:b w:val="false"/>
+          <w:b w:val="false"/>
+          <w:bCs w:val="false"/>
+          <w:sz w:val="28"/>
+          <w:sz w:val="25"/>
+          <w:szCs w:val="28"/>
+          <w:rtl w:val="true"/>
+        </w:rPr>
+        <w:t>یا مدل</w:t>
+      </w:r>
+      <w:r>
+        <w:rPr>
+          <w:b w:val="false"/>
+          <w:bCs w:val="false"/>
+          <w:sz w:val="28"/>
+          <w:szCs w:val="28"/>
+          <w:rtl w:val="true"/>
+        </w:rPr>
+        <w:t xml:space="preserve">:‌ </w:t>
+      </w:r>
+      <w:r>
+        <w:rPr>
+          <w:b w:val="false"/>
+          <w:b w:val="false"/>
+          <w:bCs w:val="false"/>
+          <w:sz w:val="28"/>
+          <w:sz w:val="25"/>
+          <w:szCs w:val="28"/>
+          <w:rtl w:val="true"/>
+        </w:rPr>
+        <w:t>به معنای لایه داده ما است</w:t>
+      </w:r>
+      <w:r>
+        <w:rPr>
+          <w:b w:val="false"/>
+          <w:bCs w:val="false"/>
+          <w:sz w:val="28"/>
+          <w:szCs w:val="28"/>
+          <w:rtl w:val="true"/>
+        </w:rPr>
+        <w:t xml:space="preserve">. </w:t>
+      </w:r>
+      <w:r>
+        <w:rPr>
+          <w:b w:val="false"/>
+          <w:b w:val="false"/>
+          <w:bCs w:val="false"/>
+          <w:sz w:val="28"/>
+          <w:sz w:val="25"/>
+          <w:szCs w:val="28"/>
+          <w:rtl w:val="true"/>
+        </w:rPr>
+        <w:t>این لایه حاوی موجودیت ها سامانه مانند موجودیت هایی که در پایگاه داده ذخیره سازی می شوند است</w:t>
+      </w:r>
+      <w:r>
+        <w:rPr>
+          <w:b w:val="false"/>
+          <w:bCs w:val="false"/>
+          <w:sz w:val="28"/>
+          <w:szCs w:val="28"/>
+          <w:rtl w:val="true"/>
+        </w:rPr>
+        <w:t>.</w:t>
       </w:r>
     </w:p>
     <w:p>
       <w:pPr>
         <w:pStyle w:val="Normal"/>
         <w:spacing w:lineRule="auto" w:line="278" w:before="0" w:after="160"/>
-        <w:rPr>
-          <w:b w:val="false"/>
-          <w:bCs w:val="false"/>
-          <w:sz w:val="28"/>
-          <w:szCs w:val="28"/>
-        </w:rPr>
-      </w:pPr>
-      <w:r>
-        <w:rPr>
-          <w:b w:val="false"/>
-          <w:bCs w:val="false"/>
-          <w:sz w:val="28"/>
-          <w:szCs w:val="28"/>
-          <w:rtl w:val="true"/>
-        </w:rPr>
+        <w:jc w:val="both"/>
+        <w:rPr>
+          <w:b w:val="false"/>
+          <w:bCs w:val="false"/>
+          <w:sz w:val="28"/>
+          <w:szCs w:val="28"/>
+        </w:rPr>
+      </w:pPr>
+      <w:r>
+        <w:rPr>
+          <w:b w:val="false"/>
+          <w:bCs w:val="false"/>
+          <w:sz w:val="28"/>
+          <w:szCs w:val="28"/>
+        </w:rPr>
+        <w:t>View</w:t>
+      </w:r>
+      <w:r>
+        <w:rPr>
+          <w:b w:val="false"/>
+          <w:bCs w:val="false"/>
+          <w:sz w:val="28"/>
+          <w:szCs w:val="28"/>
+          <w:rtl w:val="true"/>
+        </w:rPr>
+        <w:t xml:space="preserve"> </w:t>
+      </w:r>
+      <w:r>
+        <w:rPr>
+          <w:b w:val="false"/>
+          <w:b w:val="false"/>
+          <w:bCs w:val="false"/>
+          <w:sz w:val="28"/>
+          <w:sz w:val="25"/>
+          <w:szCs w:val="28"/>
+          <w:rtl w:val="true"/>
+        </w:rPr>
+        <w:t>یا لایه دید</w:t>
+      </w:r>
+      <w:r>
+        <w:rPr>
+          <w:b w:val="false"/>
+          <w:bCs w:val="false"/>
+          <w:sz w:val="28"/>
+          <w:szCs w:val="28"/>
+          <w:rtl w:val="true"/>
+        </w:rPr>
+        <w:t xml:space="preserve">: </w:t>
+      </w:r>
+      <w:r>
+        <w:rPr>
+          <w:b w:val="false"/>
+          <w:b w:val="false"/>
+          <w:bCs w:val="false"/>
+          <w:sz w:val="28"/>
+          <w:sz w:val="25"/>
+          <w:szCs w:val="28"/>
+          <w:rtl w:val="true"/>
+        </w:rPr>
+        <w:t>به معنای رابط کاربری سامانه بوده و آن لایه ایست که کاربر توسط آن با سامانه ارتباط برقرار می کند</w:t>
+      </w:r>
+      <w:r>
+        <w:rPr>
+          <w:b w:val="false"/>
+          <w:bCs w:val="false"/>
+          <w:sz w:val="28"/>
+          <w:szCs w:val="28"/>
+          <w:rtl w:val="true"/>
+        </w:rPr>
+        <w:t>.</w:t>
+      </w:r>
+    </w:p>
+    <w:p>
+      <w:pPr>
+        <w:pStyle w:val="Normal"/>
+        <w:spacing w:lineRule="auto" w:line="278" w:before="0" w:after="160"/>
+        <w:jc w:val="both"/>
+        <w:rPr>
+          <w:b w:val="false"/>
+          <w:bCs w:val="false"/>
+          <w:sz w:val="28"/>
+          <w:szCs w:val="28"/>
+        </w:rPr>
+      </w:pPr>
+      <w:r>
+        <w:rPr>
+          <w:b w:val="false"/>
+          <w:bCs w:val="false"/>
+          <w:sz w:val="28"/>
+          <w:szCs w:val="28"/>
+        </w:rPr>
+        <w:t>Controller</w:t>
+      </w:r>
+      <w:r>
+        <w:rPr>
+          <w:b w:val="false"/>
+          <w:bCs w:val="false"/>
+          <w:sz w:val="28"/>
+          <w:szCs w:val="28"/>
+          <w:rtl w:val="true"/>
+        </w:rPr>
+        <w:t xml:space="preserve"> </w:t>
+      </w:r>
+      <w:r>
+        <w:rPr>
+          <w:b w:val="false"/>
+          <w:b w:val="false"/>
+          <w:bCs w:val="false"/>
+          <w:sz w:val="28"/>
+          <w:sz w:val="25"/>
+          <w:szCs w:val="28"/>
+          <w:rtl w:val="true"/>
+        </w:rPr>
+        <w:t>و یا کنترل کننده</w:t>
+      </w:r>
+      <w:r>
+        <w:rPr>
+          <w:b w:val="false"/>
+          <w:bCs w:val="false"/>
+          <w:sz w:val="28"/>
+          <w:szCs w:val="28"/>
+          <w:rtl w:val="true"/>
+        </w:rPr>
+        <w:t xml:space="preserve">:‌ </w:t>
+      </w:r>
+      <w:r>
+        <w:rPr>
+          <w:b w:val="false"/>
+          <w:b w:val="false"/>
+          <w:bCs w:val="false"/>
+          <w:sz w:val="28"/>
+          <w:sz w:val="25"/>
+          <w:szCs w:val="28"/>
+          <w:rtl w:val="true"/>
+        </w:rPr>
+        <w:t xml:space="preserve">لایه ایست که نقش رابط بین </w:t>
+      </w:r>
+      <w:r>
+        <w:rPr>
+          <w:b w:val="false"/>
+          <w:bCs w:val="false"/>
+          <w:sz w:val="28"/>
+          <w:szCs w:val="28"/>
+        </w:rPr>
+        <w:t>view</w:t>
+      </w:r>
+      <w:r>
+        <w:rPr>
+          <w:b w:val="false"/>
+          <w:bCs w:val="false"/>
+          <w:sz w:val="28"/>
+          <w:szCs w:val="28"/>
+          <w:rtl w:val="true"/>
+        </w:rPr>
+        <w:t xml:space="preserve"> </w:t>
+      </w:r>
+      <w:r>
+        <w:rPr>
+          <w:b w:val="false"/>
+          <w:b w:val="false"/>
+          <w:bCs w:val="false"/>
+          <w:sz w:val="28"/>
+          <w:sz w:val="25"/>
+          <w:szCs w:val="28"/>
+          <w:rtl w:val="true"/>
+        </w:rPr>
+        <w:t xml:space="preserve">و </w:t>
+      </w:r>
+      <w:r>
+        <w:rPr>
+          <w:b w:val="false"/>
+          <w:bCs w:val="false"/>
+          <w:sz w:val="28"/>
+          <w:szCs w:val="28"/>
+        </w:rPr>
+        <w:t>model</w:t>
+      </w:r>
+      <w:r>
+        <w:rPr>
+          <w:b w:val="false"/>
+          <w:bCs w:val="false"/>
+          <w:sz w:val="28"/>
+          <w:szCs w:val="28"/>
+          <w:rtl w:val="true"/>
+        </w:rPr>
+        <w:t xml:space="preserve"> </w:t>
+      </w:r>
+      <w:r>
+        <w:rPr>
+          <w:b w:val="false"/>
+          <w:b w:val="false"/>
+          <w:bCs w:val="false"/>
+          <w:sz w:val="28"/>
+          <w:sz w:val="25"/>
+          <w:szCs w:val="28"/>
+          <w:rtl w:val="true"/>
+        </w:rPr>
+        <w:t>در سامانه را اجرا می کند</w:t>
+      </w:r>
+      <w:r>
+        <w:rPr>
+          <w:b w:val="false"/>
+          <w:bCs w:val="false"/>
+          <w:sz w:val="28"/>
+          <w:szCs w:val="28"/>
+          <w:rtl w:val="true"/>
+        </w:rPr>
+        <w:t xml:space="preserve">. </w:t>
+      </w:r>
+      <w:r>
+        <w:rPr>
+          <w:b w:val="false"/>
+          <w:bCs w:val="false"/>
+          <w:sz w:val="28"/>
+          <w:szCs w:val="28"/>
+        </w:rPr>
+        <w:t>Controller</w:t>
+      </w:r>
+      <w:r>
+        <w:rPr>
+          <w:b w:val="false"/>
+          <w:bCs w:val="false"/>
+          <w:sz w:val="28"/>
+          <w:szCs w:val="28"/>
+          <w:rtl w:val="true"/>
+        </w:rPr>
+        <w:t xml:space="preserve"> </w:t>
+      </w:r>
+      <w:r>
+        <w:rPr>
+          <w:b w:val="false"/>
+          <w:b w:val="false"/>
+          <w:bCs w:val="false"/>
+          <w:sz w:val="28"/>
+          <w:sz w:val="25"/>
+          <w:szCs w:val="28"/>
+          <w:rtl w:val="true"/>
+        </w:rPr>
+        <w:t xml:space="preserve">کارش آپدیت کردن و فراهم کردن تغییر در </w:t>
+      </w:r>
+      <w:r>
+        <w:rPr>
+          <w:b w:val="false"/>
+          <w:bCs w:val="false"/>
+          <w:sz w:val="28"/>
+          <w:szCs w:val="28"/>
+        </w:rPr>
+        <w:t>view</w:t>
+      </w:r>
+      <w:r>
+        <w:rPr>
+          <w:b w:val="false"/>
+          <w:bCs w:val="false"/>
+          <w:sz w:val="28"/>
+          <w:szCs w:val="28"/>
+          <w:rtl w:val="true"/>
+        </w:rPr>
+        <w:t xml:space="preserve"> </w:t>
+      </w:r>
+      <w:r>
+        <w:rPr>
+          <w:b w:val="false"/>
+          <w:b w:val="false"/>
+          <w:bCs w:val="false"/>
+          <w:sz w:val="28"/>
+          <w:sz w:val="25"/>
+          <w:szCs w:val="28"/>
+          <w:rtl w:val="true"/>
+        </w:rPr>
+        <w:t>کاربر و یا تغییرات به عمل آورده شده در مدل ها سامانه را بر عهده می گیرد</w:t>
+      </w:r>
+      <w:r>
+        <w:rPr>
+          <w:b w:val="false"/>
+          <w:bCs w:val="false"/>
+          <w:sz w:val="28"/>
+          <w:szCs w:val="28"/>
+          <w:rtl w:val="true"/>
+        </w:rPr>
+        <w:t>.</w:t>
+      </w:r>
+    </w:p>
+    <w:p>
+      <w:pPr>
+        <w:pStyle w:val="Normal"/>
+        <w:spacing w:lineRule="auto" w:line="278" w:before="0" w:after="160"/>
+        <w:jc w:val="both"/>
+        <w:rPr>
+          <w:b w:val="false"/>
+          <w:bCs w:val="false"/>
+          <w:sz w:val="28"/>
+          <w:szCs w:val="28"/>
+        </w:rPr>
+      </w:pPr>
+      <w:r>
+        <w:rPr>
+          <w:b w:val="false"/>
+          <w:b w:val="false"/>
+          <w:bCs w:val="false"/>
+          <w:sz w:val="28"/>
+          <w:sz w:val="25"/>
+          <w:szCs w:val="28"/>
+          <w:rtl w:val="true"/>
+        </w:rPr>
+        <w:t>مزایا این الگو به شرح زیر است</w:t>
+      </w:r>
+      <w:r>
+        <w:rPr>
+          <w:b w:val="false"/>
+          <w:bCs w:val="false"/>
+          <w:sz w:val="28"/>
+          <w:szCs w:val="28"/>
+          <w:rtl w:val="true"/>
+        </w:rPr>
+        <w:t>:</w:t>
+      </w:r>
+    </w:p>
+    <w:p>
+      <w:pPr>
+        <w:pStyle w:val="Normal"/>
+        <w:numPr>
+          <w:ilvl w:val="0"/>
+          <w:numId w:val="1"/>
+        </w:numPr>
+        <w:spacing w:lineRule="auto" w:line="278" w:before="0" w:after="160"/>
+        <w:jc w:val="both"/>
+        <w:rPr>
+          <w:b w:val="false"/>
+          <w:bCs w:val="false"/>
+          <w:sz w:val="28"/>
+          <w:szCs w:val="28"/>
+        </w:rPr>
+      </w:pPr>
+      <w:r>
+        <w:rPr>
+          <w:b w:val="false"/>
+          <w:b w:val="false"/>
+          <w:bCs w:val="false"/>
+          <w:sz w:val="28"/>
+          <w:sz w:val="25"/>
+          <w:szCs w:val="28"/>
+          <w:rtl w:val="true"/>
+        </w:rPr>
+        <w:t>جداسازی مسئولیت ها</w:t>
+      </w:r>
+    </w:p>
+    <w:p>
+      <w:pPr>
+        <w:pStyle w:val="Normal"/>
+        <w:numPr>
+          <w:ilvl w:val="0"/>
+          <w:numId w:val="1"/>
+        </w:numPr>
+        <w:spacing w:lineRule="auto" w:line="278" w:before="0" w:after="160"/>
+        <w:jc w:val="both"/>
+        <w:rPr>
+          <w:b w:val="false"/>
+          <w:bCs w:val="false"/>
+          <w:sz w:val="28"/>
+          <w:szCs w:val="28"/>
+        </w:rPr>
+      </w:pPr>
+      <w:r>
+        <w:rPr>
+          <w:b w:val="false"/>
+          <w:b w:val="false"/>
+          <w:bCs w:val="false"/>
+          <w:sz w:val="28"/>
+          <w:sz w:val="25"/>
+          <w:szCs w:val="28"/>
+          <w:rtl w:val="true"/>
+        </w:rPr>
+        <w:t>انعطاف پذیری بیشتر سامانه</w:t>
+      </w:r>
+    </w:p>
+    <w:p>
+      <w:pPr>
+        <w:pStyle w:val="Normal"/>
+        <w:numPr>
+          <w:ilvl w:val="0"/>
+          <w:numId w:val="1"/>
+        </w:numPr>
+        <w:spacing w:lineRule="auto" w:line="278" w:before="0" w:after="160"/>
+        <w:jc w:val="both"/>
+        <w:rPr>
+          <w:b w:val="false"/>
+          <w:bCs w:val="false"/>
+          <w:sz w:val="28"/>
+          <w:szCs w:val="28"/>
+        </w:rPr>
+      </w:pPr>
+      <w:r>
+        <w:rPr>
+          <w:b w:val="false"/>
+          <w:b w:val="false"/>
+          <w:bCs w:val="false"/>
+          <w:sz w:val="28"/>
+          <w:sz w:val="25"/>
+          <w:szCs w:val="28"/>
+          <w:rtl w:val="true"/>
+        </w:rPr>
+        <w:t>آزمون پذیرتر بودن سامانه</w:t>
+      </w:r>
+    </w:p>
+    <w:p>
+      <w:pPr>
+        <w:pStyle w:val="Normal"/>
+        <w:numPr>
+          <w:ilvl w:val="0"/>
+          <w:numId w:val="1"/>
+        </w:numPr>
+        <w:spacing w:lineRule="auto" w:line="278" w:before="0" w:after="160"/>
+        <w:rPr>
+          <w:b w:val="false"/>
+          <w:bCs w:val="false"/>
+          <w:sz w:val="28"/>
+          <w:szCs w:val="28"/>
+        </w:rPr>
+      </w:pPr>
+      <w:r>
+        <w:rPr>
+          <w:b w:val="false"/>
+          <w:b w:val="false"/>
+          <w:bCs w:val="false"/>
+          <w:sz w:val="28"/>
+          <w:sz w:val="25"/>
+          <w:szCs w:val="28"/>
+          <w:rtl w:val="true"/>
+        </w:rPr>
+        <w:t>طراحی و برنامه نویسی سریع</w:t>
+      </w:r>
+    </w:p>
+    <w:p>
+      <w:pPr>
+        <w:pStyle w:val="Normal"/>
+        <w:spacing w:lineRule="auto" w:line="278" w:before="0" w:after="160"/>
+        <w:jc w:val="both"/>
+        <w:rPr>
+          <w:b w:val="false"/>
+          <w:bCs w:val="false"/>
+          <w:sz w:val="28"/>
+          <w:szCs w:val="28"/>
+        </w:rPr>
+      </w:pPr>
+      <w:r>
+        <w:rPr>
+          <w:b w:val="false"/>
+          <w:b w:val="false"/>
+          <w:bCs w:val="false"/>
+          <w:sz w:val="28"/>
+          <w:sz w:val="25"/>
+          <w:szCs w:val="28"/>
+          <w:rtl w:val="true"/>
+        </w:rPr>
+        <w:t xml:space="preserve">اگر فعالیت ها سامانه از ماهیت نمایش یک دید به کاربر، ایجاد تغییرات در داده ها مدل </w:t>
+      </w:r>
+      <w:r>
+        <w:rPr>
+          <w:b w:val="false"/>
+          <w:b w:val="false"/>
+          <w:bCs w:val="false"/>
+          <w:sz w:val="28"/>
+          <w:sz w:val="25"/>
+          <w:szCs w:val="28"/>
+          <w:rtl w:val="true"/>
+        </w:rPr>
+        <w:t>و غیره</w:t>
+      </w:r>
+      <w:r>
+        <w:rPr>
+          <w:b w:val="false"/>
+          <w:b w:val="false"/>
+          <w:bCs w:val="false"/>
+          <w:sz w:val="28"/>
+          <w:sz w:val="25"/>
+          <w:szCs w:val="28"/>
+          <w:rtl w:val="true"/>
+        </w:rPr>
+        <w:t xml:space="preserve"> خارج شود، این معماری می تواند </w:t>
+      </w:r>
+      <w:r>
+        <w:rPr>
+          <w:b w:val="false"/>
+          <w:b w:val="false"/>
+          <w:bCs w:val="false"/>
+          <w:sz w:val="28"/>
+          <w:sz w:val="25"/>
+          <w:szCs w:val="28"/>
+          <w:rtl w:val="true"/>
+        </w:rPr>
+        <w:t>کار را پیچیده تر کند</w:t>
+      </w:r>
+      <w:r>
+        <w:rPr>
+          <w:b w:val="false"/>
+          <w:b w:val="false"/>
+          <w:bCs w:val="false"/>
+          <w:sz w:val="28"/>
+          <w:sz w:val="25"/>
+          <w:szCs w:val="28"/>
+          <w:rtl w:val="true"/>
+        </w:rPr>
+        <w:t xml:space="preserve"> اما با توجه به نیاز ها پردازش داده ای سامانه ما، این الگو پاسخ مناسبی می دهد و هرگونه نکته منفی ای درباره این معماری به عمل بیاید از مزایایش پیشی نمی گیرد</w:t>
+      </w:r>
+      <w:r>
+        <w:rPr>
+          <w:b w:val="false"/>
+          <w:bCs w:val="false"/>
+          <w:sz w:val="28"/>
+          <w:szCs w:val="28"/>
+          <w:rtl w:val="true"/>
+        </w:rPr>
+        <w:t>.</w:t>
+      </w:r>
+    </w:p>
+    <w:p>
+      <w:pPr>
+        <w:pStyle w:val="Normal"/>
+        <w:spacing w:lineRule="auto" w:line="278" w:before="0" w:after="160"/>
+        <w:jc w:val="both"/>
+        <w:rPr>
+          <w:b w:val="false"/>
+          <w:bCs w:val="false"/>
+          <w:sz w:val="28"/>
+          <w:szCs w:val="28"/>
+        </w:rPr>
+      </w:pPr>
+      <w:r>
+        <w:rPr>
+          <w:b w:val="false"/>
+          <w:b w:val="false"/>
+          <w:bCs w:val="false"/>
+          <w:sz w:val="28"/>
+          <w:sz w:val="28"/>
+          <w:szCs w:val="28"/>
+          <w:rtl w:val="true"/>
+        </w:rPr>
+        <w:t xml:space="preserve">با توجه به معماری انتخابی سامانه، چارچوب </w:t>
+      </w:r>
+      <w:r>
+        <w:rPr>
+          <w:b w:val="false"/>
+          <w:bCs w:val="false"/>
+          <w:sz w:val="28"/>
+          <w:szCs w:val="28"/>
+        </w:rPr>
+        <w:t>Laravel</w:t>
+      </w:r>
+      <w:r>
+        <w:rPr>
+          <w:b w:val="false"/>
+          <w:bCs w:val="false"/>
+          <w:sz w:val="28"/>
+          <w:szCs w:val="28"/>
+          <w:rtl w:val="true"/>
+        </w:rPr>
+        <w:t xml:space="preserve"> </w:t>
+      </w:r>
+      <w:r>
+        <w:rPr>
+          <w:b w:val="false"/>
+          <w:b w:val="false"/>
+          <w:bCs w:val="false"/>
+          <w:sz w:val="28"/>
+          <w:sz w:val="28"/>
+          <w:szCs w:val="28"/>
+          <w:rtl w:val="true"/>
+        </w:rPr>
+        <w:t>را برای پیاده‌سازی انتخاب کردیم</w:t>
+      </w:r>
+      <w:r>
+        <w:rPr>
+          <w:b w:val="false"/>
+          <w:bCs w:val="false"/>
+          <w:sz w:val="28"/>
+          <w:szCs w:val="28"/>
+          <w:rtl w:val="true"/>
+        </w:rPr>
+        <w:t xml:space="preserve">. </w:t>
+      </w:r>
+      <w:r>
+        <w:rPr>
+          <w:b w:val="false"/>
+          <w:b w:val="false"/>
+          <w:bCs w:val="false"/>
+          <w:sz w:val="28"/>
+          <w:sz w:val="28"/>
+          <w:szCs w:val="28"/>
+          <w:rtl w:val="true"/>
+        </w:rPr>
+        <w:t xml:space="preserve">مزایای </w:t>
+      </w:r>
+      <w:r>
+        <w:rPr>
+          <w:b w:val="false"/>
+          <w:bCs w:val="false"/>
+          <w:sz w:val="28"/>
+          <w:szCs w:val="28"/>
+        </w:rPr>
+        <w:t>Laravel</w:t>
+      </w:r>
+      <w:r>
+        <w:rPr>
+          <w:b w:val="false"/>
+          <w:bCs w:val="false"/>
+          <w:sz w:val="28"/>
+          <w:szCs w:val="28"/>
+          <w:rtl w:val="true"/>
+        </w:rPr>
+        <w:t xml:space="preserve"> </w:t>
+      </w:r>
+      <w:r>
+        <w:rPr>
+          <w:b w:val="false"/>
+          <w:b w:val="false"/>
+          <w:bCs w:val="false"/>
+          <w:sz w:val="28"/>
+          <w:sz w:val="28"/>
+          <w:szCs w:val="28"/>
+          <w:rtl w:val="true"/>
+        </w:rPr>
+        <w:t xml:space="preserve">در سادگی برنامه نویسی، امکانات پیش‌فرض برای سرویس ها </w:t>
+      </w:r>
+      <w:r>
+        <w:rPr>
+          <w:b w:val="false"/>
+          <w:bCs w:val="false"/>
+          <w:sz w:val="28"/>
+          <w:szCs w:val="28"/>
+        </w:rPr>
+        <w:t>CRUD</w:t>
+      </w:r>
+      <w:r>
+        <w:rPr>
+          <w:b w:val="false"/>
+          <w:bCs w:val="false"/>
+          <w:sz w:val="28"/>
+          <w:szCs w:val="28"/>
+          <w:rtl w:val="true"/>
+        </w:rPr>
+        <w:t xml:space="preserve"> </w:t>
+      </w:r>
+      <w:r>
+        <w:rPr>
+          <w:b w:val="false"/>
+          <w:b w:val="false"/>
+          <w:bCs w:val="false"/>
+          <w:sz w:val="28"/>
+          <w:sz w:val="28"/>
+          <w:szCs w:val="28"/>
+          <w:rtl w:val="true"/>
+        </w:rPr>
+        <w:t xml:space="preserve">مانند </w:t>
+      </w:r>
+      <w:r>
+        <w:rPr>
+          <w:b w:val="false"/>
+          <w:bCs w:val="false"/>
+          <w:sz w:val="28"/>
+          <w:szCs w:val="28"/>
+        </w:rPr>
+        <w:t>ORM</w:t>
+      </w:r>
+      <w:r>
+        <w:rPr>
+          <w:b w:val="false"/>
+          <w:bCs w:val="false"/>
+          <w:sz w:val="28"/>
+          <w:szCs w:val="28"/>
+          <w:rtl w:val="true"/>
+        </w:rPr>
+        <w:t xml:space="preserve"> </w:t>
+      </w:r>
+      <w:r>
+        <w:rPr>
+          <w:b w:val="false"/>
+          <w:b w:val="false"/>
+          <w:bCs w:val="false"/>
+          <w:sz w:val="28"/>
+          <w:sz w:val="28"/>
+          <w:szCs w:val="28"/>
+          <w:rtl w:val="true"/>
+        </w:rPr>
+        <w:t xml:space="preserve">ای به نام </w:t>
+      </w:r>
+      <w:r>
+        <w:rPr>
+          <w:b w:val="false"/>
+          <w:bCs w:val="false"/>
+          <w:sz w:val="28"/>
+          <w:szCs w:val="28"/>
+        </w:rPr>
+        <w:t>Eloquent</w:t>
+      </w:r>
+      <w:r>
+        <w:rPr>
+          <w:b w:val="false"/>
+          <w:b w:val="false"/>
+          <w:bCs w:val="false"/>
+          <w:sz w:val="28"/>
+          <w:sz w:val="28"/>
+          <w:szCs w:val="28"/>
+          <w:rtl w:val="true"/>
+        </w:rPr>
+        <w:t>، امکانات از پیش آماده صف بندی</w:t>
+      </w:r>
+      <w:r>
+        <w:rPr>
+          <w:b w:val="false"/>
+          <w:b w:val="false"/>
+          <w:bCs w:val="false"/>
+          <w:sz w:val="28"/>
+          <w:sz w:val="28"/>
+          <w:szCs w:val="28"/>
+          <w:rtl w:val="true"/>
+        </w:rPr>
+        <w:t>،</w:t>
+      </w:r>
+      <w:r>
+        <w:rPr>
+          <w:b w:val="false"/>
+          <w:b w:val="false"/>
+          <w:bCs w:val="false"/>
+          <w:sz w:val="28"/>
+          <w:sz w:val="28"/>
+          <w:szCs w:val="28"/>
+          <w:rtl w:val="true"/>
+        </w:rPr>
+        <w:t xml:space="preserve"> </w:t>
+      </w:r>
+      <w:r>
+        <w:rPr>
+          <w:b w:val="false"/>
+          <w:bCs w:val="false"/>
+          <w:sz w:val="28"/>
+          <w:szCs w:val="28"/>
+        </w:rPr>
+        <w:t>integration</w:t>
+      </w:r>
+      <w:r>
+        <w:rPr>
+          <w:b w:val="false"/>
+          <w:bCs w:val="false"/>
+          <w:sz w:val="28"/>
+          <w:szCs w:val="28"/>
+          <w:rtl w:val="true"/>
+        </w:rPr>
+        <w:t xml:space="preserve"> </w:t>
+      </w:r>
+      <w:r>
+        <w:rPr>
+          <w:b w:val="false"/>
+          <w:b w:val="false"/>
+          <w:bCs w:val="false"/>
+          <w:sz w:val="28"/>
+          <w:sz w:val="28"/>
+          <w:szCs w:val="28"/>
+          <w:rtl w:val="true"/>
+        </w:rPr>
+        <w:t xml:space="preserve">ساده بین </w:t>
+      </w:r>
+      <w:r>
+        <w:rPr>
+          <w:b w:val="false"/>
+          <w:b w:val="false"/>
+          <w:bCs w:val="false"/>
+          <w:sz w:val="28"/>
+          <w:sz w:val="28"/>
+          <w:szCs w:val="28"/>
+          <w:rtl w:val="true"/>
+        </w:rPr>
+        <w:t xml:space="preserve">سرویس های </w:t>
+      </w:r>
+      <w:r>
+        <w:rPr>
+          <w:b w:val="false"/>
+          <w:bCs w:val="false"/>
+          <w:sz w:val="28"/>
+          <w:szCs w:val="28"/>
+        </w:rPr>
+        <w:t>SMTP</w:t>
+      </w:r>
+      <w:r>
+        <w:rPr>
+          <w:b w:val="false"/>
+          <w:b w:val="false"/>
+          <w:bCs w:val="false"/>
+          <w:sz w:val="28"/>
+          <w:sz w:val="28"/>
+          <w:szCs w:val="28"/>
+          <w:rtl w:val="true"/>
+        </w:rPr>
+        <w:t xml:space="preserve">، داشتن </w:t>
+      </w:r>
+      <w:r>
+        <w:rPr>
+          <w:b w:val="false"/>
+          <w:bCs w:val="false"/>
+          <w:sz w:val="28"/>
+          <w:szCs w:val="28"/>
+        </w:rPr>
+        <w:t>API</w:t>
+      </w:r>
+      <w:r>
+        <w:rPr>
+          <w:b w:val="false"/>
+          <w:bCs w:val="false"/>
+          <w:sz w:val="28"/>
+          <w:szCs w:val="28"/>
+          <w:rtl w:val="true"/>
+        </w:rPr>
+        <w:t xml:space="preserve"> </w:t>
+      </w:r>
+      <w:r>
+        <w:rPr>
+          <w:b w:val="false"/>
+          <w:b w:val="false"/>
+          <w:bCs w:val="false"/>
+          <w:sz w:val="28"/>
+          <w:sz w:val="28"/>
+          <w:szCs w:val="28"/>
+          <w:rtl w:val="true"/>
+        </w:rPr>
+        <w:t>های قوی برای کار با فضا ذخیره‌سازی، و چندین امکانات دیگر هستند که گزینه مناسبی برای تیم می باشد</w:t>
+      </w:r>
+      <w:r>
+        <w:rPr>
+          <w:b w:val="false"/>
+          <w:bCs w:val="false"/>
+          <w:sz w:val="28"/>
+          <w:szCs w:val="28"/>
+          <w:rtl w:val="true"/>
+        </w:rPr>
+        <w:t xml:space="preserve">. </w:t>
+      </w:r>
+      <w:r>
+        <w:rPr>
+          <w:b w:val="false"/>
+          <w:b w:val="false"/>
+          <w:bCs w:val="false"/>
+          <w:sz w:val="28"/>
+          <w:sz w:val="28"/>
+          <w:szCs w:val="28"/>
+          <w:rtl w:val="true"/>
+        </w:rPr>
+        <w:t xml:space="preserve">در همین راستا به دلیل پشتیبانی رسمی از ارتباط بین چارچوب ها فرانت اند با بک اند توسط </w:t>
+      </w:r>
+      <w:r>
+        <w:rPr>
+          <w:b w:val="false"/>
+          <w:bCs w:val="false"/>
+          <w:sz w:val="28"/>
+          <w:szCs w:val="28"/>
+        </w:rPr>
+        <w:t>inertia.js</w:t>
+      </w:r>
+      <w:r>
+        <w:rPr>
+          <w:b w:val="false"/>
+          <w:b w:val="false"/>
+          <w:bCs w:val="false"/>
+          <w:sz w:val="28"/>
+          <w:sz w:val="28"/>
+          <w:szCs w:val="28"/>
+          <w:rtl w:val="true"/>
+        </w:rPr>
+        <w:t>، می توان به‌راحتی برای نیاز ها نسبتاً پیشرفته رابط کاربری نیز آمادگی داشت و نیازی به چند زبانه شدن کدبیس و یا پیچیدگی در مدیریت کدبیس ها جداگانه نخواهد بود</w:t>
+      </w:r>
+      <w:r>
+        <w:rPr>
+          <w:b w:val="false"/>
+          <w:bCs w:val="false"/>
+          <w:sz w:val="28"/>
+          <w:szCs w:val="28"/>
+          <w:rtl w:val="true"/>
+        </w:rPr>
+        <w:t>.</w:t>
+      </w:r>
+    </w:p>
+    <w:p>
+      <w:pPr>
+        <w:pStyle w:val="Normal"/>
+        <w:spacing w:lineRule="auto" w:line="278" w:before="0" w:after="160"/>
+        <w:rPr>
+          <w:b w:val="false"/>
+          <w:bCs w:val="false"/>
+          <w:sz w:val="28"/>
+          <w:szCs w:val="28"/>
+        </w:rPr>
+      </w:pPr>
+      <w:r>
+        <w:rPr>
+          <w:b w:val="false"/>
+          <w:b w:val="false"/>
+          <w:bCs w:val="false"/>
+          <w:sz w:val="28"/>
+          <w:sz w:val="28"/>
+          <w:szCs w:val="28"/>
+          <w:rtl w:val="true"/>
+        </w:rPr>
+        <w:t xml:space="preserve">چارچوب </w:t>
+      </w:r>
+      <w:r>
+        <w:rPr>
+          <w:b w:val="false"/>
+          <w:bCs w:val="false"/>
+          <w:sz w:val="28"/>
+          <w:szCs w:val="28"/>
+        </w:rPr>
+        <w:t>Vue.JS</w:t>
+      </w:r>
+      <w:r>
+        <w:rPr>
+          <w:b w:val="false"/>
+          <w:bCs w:val="false"/>
+          <w:sz w:val="28"/>
+          <w:szCs w:val="28"/>
+          <w:rtl w:val="true"/>
+        </w:rPr>
+        <w:t xml:space="preserve"> </w:t>
+      </w:r>
+      <w:r>
+        <w:rPr>
+          <w:b w:val="false"/>
+          <w:b w:val="false"/>
+          <w:bCs w:val="false"/>
+          <w:sz w:val="28"/>
+          <w:sz w:val="28"/>
+          <w:szCs w:val="28"/>
+          <w:rtl w:val="true"/>
+        </w:rPr>
+        <w:t xml:space="preserve">به دلیل سادگی و توانایی آن در </w:t>
+      </w:r>
+      <w:r>
+        <w:rPr>
+          <w:b w:val="false"/>
+          <w:b w:val="false"/>
+          <w:bCs w:val="false"/>
+          <w:sz w:val="28"/>
+          <w:sz w:val="28"/>
+          <w:szCs w:val="28"/>
+          <w:rtl w:val="true"/>
+        </w:rPr>
+        <w:t>ساخت رابط کاربری دینامیک گزینه مناسبی است که به کار ساختن فرانت اند بسیار سرعت می بخشد</w:t>
+      </w:r>
+      <w:r>
+        <w:rPr>
+          <w:b w:val="false"/>
+          <w:bCs w:val="false"/>
+          <w:sz w:val="28"/>
+          <w:szCs w:val="28"/>
+          <w:rtl w:val="true"/>
+        </w:rPr>
+        <w:t xml:space="preserve">. </w:t>
+      </w:r>
+      <w:r>
+        <w:rPr>
+          <w:b w:val="false"/>
+          <w:b w:val="false"/>
+          <w:bCs w:val="false"/>
+          <w:sz w:val="28"/>
+          <w:sz w:val="28"/>
+          <w:szCs w:val="28"/>
+          <w:rtl w:val="true"/>
+        </w:rPr>
+        <w:t xml:space="preserve">امکاناتی که </w:t>
+      </w:r>
+      <w:r>
+        <w:rPr>
+          <w:b w:val="false"/>
+          <w:bCs w:val="false"/>
+          <w:sz w:val="28"/>
+          <w:szCs w:val="28"/>
+        </w:rPr>
+        <w:t>Vue.JS</w:t>
+      </w:r>
+      <w:r>
+        <w:rPr>
+          <w:b w:val="false"/>
+          <w:bCs w:val="false"/>
+          <w:sz w:val="28"/>
+          <w:szCs w:val="28"/>
+          <w:rtl w:val="true"/>
+        </w:rPr>
+        <w:t xml:space="preserve"> </w:t>
+      </w:r>
+      <w:r>
+        <w:rPr>
+          <w:b w:val="false"/>
+          <w:b w:val="false"/>
+          <w:bCs w:val="false"/>
+          <w:sz w:val="28"/>
+          <w:sz w:val="28"/>
+          <w:szCs w:val="28"/>
+          <w:rtl w:val="true"/>
+        </w:rPr>
+        <w:t>به ما می‌دهد در ساخت پنل ها ادمین، کارکنان و معلمان قابل لمس خواهد بود، چرا که برای مثال، معلم توانایی ثبت حضور و غیاب چندین دانش آموز را دارد</w:t>
+      </w:r>
+      <w:r>
+        <w:rPr>
+          <w:b w:val="false"/>
+          <w:bCs w:val="false"/>
+          <w:sz w:val="28"/>
+          <w:szCs w:val="28"/>
+          <w:rtl w:val="true"/>
+        </w:rPr>
+        <w:t xml:space="preserve">. </w:t>
+      </w:r>
+      <w:r>
+        <w:rPr>
+          <w:b w:val="false"/>
+          <w:bCs w:val="false"/>
+          <w:sz w:val="28"/>
+          <w:szCs w:val="28"/>
+        </w:rPr>
+        <w:t>Vue.JS</w:t>
+      </w:r>
+      <w:r>
+        <w:rPr>
+          <w:b w:val="false"/>
+          <w:bCs w:val="false"/>
+          <w:sz w:val="28"/>
+          <w:szCs w:val="28"/>
+          <w:rtl w:val="true"/>
+        </w:rPr>
+        <w:t xml:space="preserve"> </w:t>
+      </w:r>
+      <w:r>
+        <w:rPr>
+          <w:b w:val="false"/>
+          <w:b w:val="false"/>
+          <w:bCs w:val="false"/>
+          <w:sz w:val="28"/>
+          <w:sz w:val="28"/>
+          <w:szCs w:val="28"/>
+          <w:rtl w:val="true"/>
+        </w:rPr>
+        <w:t>می تواند لایه مناسبی روبرو بک اند قرار گیرد</w:t>
+      </w:r>
+      <w:r>
+        <w:rPr>
+          <w:b w:val="false"/>
+          <w:bCs w:val="false"/>
+          <w:sz w:val="28"/>
+          <w:szCs w:val="28"/>
+          <w:rtl w:val="true"/>
+        </w:rPr>
+        <w:t>.</w:t>
+      </w:r>
+    </w:p>
+    <w:p>
+      <w:pPr>
+        <w:pStyle w:val="Normal"/>
+        <w:spacing w:lineRule="auto" w:line="278" w:before="0" w:after="160"/>
+        <w:rPr>
+          <w:b w:val="false"/>
+          <w:bCs w:val="false"/>
+          <w:sz w:val="28"/>
+          <w:szCs w:val="28"/>
+        </w:rPr>
+      </w:pPr>
+      <w:r>
+        <w:rPr>
+          <w:b w:val="false"/>
+          <w:bCs w:val="false"/>
+          <w:sz w:val="28"/>
+          <w:szCs w:val="28"/>
+          <w:rtl w:val="true"/>
+        </w:rPr>
+      </w:r>
+    </w:p>
+    <w:p>
+      <w:pPr>
+        <w:pStyle w:val="Normal"/>
+        <w:spacing w:lineRule="auto" w:line="278" w:before="0" w:after="160"/>
+        <w:rPr>
+          <w:b w:val="false"/>
+          <w:bCs w:val="false"/>
+          <w:sz w:val="28"/>
+          <w:szCs w:val="28"/>
+        </w:rPr>
+      </w:pPr>
+      <w:r>
+        <w:rPr>
+          <w:b w:val="false"/>
+          <w:bCs w:val="false"/>
+          <w:sz w:val="28"/>
+          <w:szCs w:val="28"/>
+          <w:rtl w:val="true"/>
+        </w:rPr>
+        <w:t>[</w:t>
+      </w:r>
+      <w:r>
+        <w:rPr>
+          <w:b w:val="false"/>
+          <w:bCs w:val="false"/>
+          <w:sz w:val="28"/>
+          <w:szCs w:val="28"/>
+        </w:rPr>
+        <w:t>picture requested here</w:t>
+      </w:r>
+      <w:r>
+        <w:rPr>
+          <w:b w:val="false"/>
+          <w:bCs w:val="false"/>
+          <w:sz w:val="28"/>
+          <w:szCs w:val="28"/>
+          <w:rtl w:val="true"/>
+        </w:rPr>
+        <w:t>]</w:t>
+      </w:r>
+    </w:p>
+    <w:p>
+      <w:pPr>
+        <w:pStyle w:val="Normal"/>
+        <w:spacing w:lineRule="auto" w:line="278" w:before="0" w:after="160"/>
+        <w:rPr>
+          <w:b w:val="false"/>
+          <w:bCs w:val="false"/>
+          <w:sz w:val="28"/>
+          <w:szCs w:val="28"/>
+        </w:rPr>
+      </w:pPr>
+      <w:r>
+        <w:rPr>
+          <w:b w:val="false"/>
+          <w:bCs w:val="false"/>
+          <w:sz w:val="28"/>
+          <w:szCs w:val="28"/>
+          <w:rtl w:val="true"/>
+        </w:rPr>
+      </w:r>
+    </w:p>
+    <w:p>
+      <w:pPr>
+        <w:pStyle w:val="Normal"/>
+        <w:spacing w:lineRule="auto" w:line="278" w:before="0" w:after="160"/>
+        <w:rPr>
+          <w:b w:val="false"/>
+          <w:bCs w:val="false"/>
+          <w:sz w:val="28"/>
+          <w:szCs w:val="28"/>
+        </w:rPr>
+      </w:pPr>
+      <w:r>
+        <w:rPr>
+          <w:b w:val="false"/>
+          <w:b w:val="false"/>
+          <w:bCs w:val="false"/>
+          <w:sz w:val="28"/>
+          <w:sz w:val="28"/>
+          <w:szCs w:val="28"/>
+          <w:rtl w:val="true"/>
+        </w:rPr>
+        <w:t xml:space="preserve">از </w:t>
+      </w:r>
+      <w:r>
+        <w:rPr>
+          <w:b w:val="false"/>
+          <w:bCs w:val="false"/>
+          <w:sz w:val="28"/>
+          <w:szCs w:val="28"/>
+        </w:rPr>
+        <w:t>MariaDB</w:t>
+      </w:r>
+      <w:r>
+        <w:rPr>
+          <w:b w:val="false"/>
+          <w:bCs w:val="false"/>
+          <w:sz w:val="28"/>
+          <w:szCs w:val="28"/>
+          <w:rtl w:val="true"/>
+        </w:rPr>
+        <w:t xml:space="preserve"> </w:t>
+      </w:r>
+      <w:r>
+        <w:rPr>
+          <w:b w:val="false"/>
+          <w:b w:val="false"/>
+          <w:bCs w:val="false"/>
+          <w:sz w:val="28"/>
+          <w:sz w:val="28"/>
+          <w:szCs w:val="28"/>
+          <w:rtl w:val="true"/>
+        </w:rPr>
+        <w:t>برای پشتیبانی کامل متن باز بودن، پشتیبانی کامل آن در لینوکس، نصب و راه اندازی ساده استفاده می کنیم</w:t>
+      </w:r>
+      <w:r>
+        <w:rPr>
+          <w:b w:val="false"/>
+          <w:bCs w:val="false"/>
+          <w:sz w:val="28"/>
+          <w:szCs w:val="28"/>
+          <w:rtl w:val="true"/>
+        </w:rPr>
+        <w:t xml:space="preserve">. </w:t>
+      </w:r>
+      <w:r>
+        <w:rPr>
+          <w:b w:val="false"/>
+          <w:b w:val="false"/>
+          <w:bCs w:val="false"/>
+          <w:sz w:val="28"/>
+          <w:sz w:val="28"/>
+          <w:szCs w:val="28"/>
+          <w:rtl w:val="true"/>
+        </w:rPr>
+        <w:t xml:space="preserve">این </w:t>
+      </w:r>
+      <w:r>
+        <w:rPr>
+          <w:b w:val="false"/>
+          <w:bCs w:val="false"/>
+          <w:sz w:val="28"/>
+          <w:szCs w:val="28"/>
+        </w:rPr>
+        <w:t>DBMS</w:t>
+      </w:r>
+      <w:r>
+        <w:rPr>
+          <w:b w:val="false"/>
+          <w:bCs w:val="false"/>
+          <w:sz w:val="28"/>
+          <w:szCs w:val="28"/>
+          <w:rtl w:val="true"/>
+        </w:rPr>
+        <w:t xml:space="preserve"> </w:t>
+      </w:r>
+      <w:r>
+        <w:rPr>
+          <w:b w:val="false"/>
+          <w:b w:val="false"/>
+          <w:bCs w:val="false"/>
+          <w:sz w:val="28"/>
+          <w:sz w:val="28"/>
+          <w:szCs w:val="28"/>
+          <w:rtl w:val="true"/>
+        </w:rPr>
+        <w:t xml:space="preserve">همچنین تمام امکانات </w:t>
+      </w:r>
+      <w:r>
+        <w:rPr>
+          <w:b w:val="false"/>
+          <w:bCs w:val="false"/>
+          <w:sz w:val="28"/>
+          <w:szCs w:val="28"/>
+        </w:rPr>
+        <w:t>MySQL</w:t>
+      </w:r>
+      <w:r>
+        <w:rPr>
+          <w:b w:val="false"/>
+          <w:bCs w:val="false"/>
+          <w:sz w:val="28"/>
+          <w:szCs w:val="28"/>
+          <w:rtl w:val="true"/>
+        </w:rPr>
+        <w:t xml:space="preserve"> </w:t>
+      </w:r>
+      <w:r>
+        <w:rPr>
+          <w:b w:val="false"/>
+          <w:b w:val="false"/>
+          <w:bCs w:val="false"/>
+          <w:sz w:val="28"/>
+          <w:sz w:val="28"/>
+          <w:szCs w:val="28"/>
+          <w:rtl w:val="true"/>
+        </w:rPr>
+        <w:t xml:space="preserve">را شامل می شود و همچنین امکانات حتی کامل تر از </w:t>
+      </w:r>
+      <w:r>
+        <w:rPr>
+          <w:b w:val="false"/>
+          <w:bCs w:val="false"/>
+          <w:sz w:val="28"/>
+          <w:szCs w:val="28"/>
+        </w:rPr>
+        <w:t>MySQL</w:t>
+      </w:r>
+      <w:r>
+        <w:rPr>
+          <w:b w:val="false"/>
+          <w:bCs w:val="false"/>
+          <w:sz w:val="28"/>
+          <w:szCs w:val="28"/>
+          <w:rtl w:val="true"/>
+        </w:rPr>
+        <w:t xml:space="preserve"> </w:t>
+      </w:r>
+      <w:r>
+        <w:rPr>
+          <w:b w:val="false"/>
+          <w:b w:val="false"/>
+          <w:bCs w:val="false"/>
+          <w:sz w:val="28"/>
+          <w:sz w:val="28"/>
+          <w:szCs w:val="28"/>
+          <w:rtl w:val="true"/>
+        </w:rPr>
+        <w:t xml:space="preserve">را دارا است مانند سرعت بهتر، مقیاس پذیری بالاتر و همچنین توانایی اتصالات بیشتر بدون نیاز به پرداخت هزینه از طرف تیم است برخلاف </w:t>
+      </w:r>
+      <w:r>
+        <w:rPr>
+          <w:b w:val="false"/>
+          <w:bCs w:val="false"/>
+          <w:sz w:val="28"/>
+          <w:szCs w:val="28"/>
+        </w:rPr>
+        <w:t>MySQL</w:t>
+      </w:r>
+      <w:r>
+        <w:rPr>
+          <w:b w:val="false"/>
+          <w:bCs w:val="false"/>
+          <w:sz w:val="28"/>
+          <w:szCs w:val="28"/>
+          <w:rtl w:val="true"/>
+        </w:rPr>
+        <w:t xml:space="preserve">. </w:t>
+      </w:r>
+      <w:r>
+        <w:rPr>
+          <w:b w:val="false"/>
+          <w:b w:val="false"/>
+          <w:bCs w:val="false"/>
+          <w:sz w:val="28"/>
+          <w:sz w:val="28"/>
+          <w:szCs w:val="28"/>
+          <w:rtl w:val="true"/>
+        </w:rPr>
+        <w:t xml:space="preserve">برای مقیاس سامانه تیم، </w:t>
+      </w:r>
+      <w:r>
+        <w:rPr>
+          <w:b w:val="false"/>
+          <w:bCs w:val="false"/>
+          <w:sz w:val="28"/>
+          <w:szCs w:val="28"/>
+        </w:rPr>
+        <w:t>MariaDB</w:t>
+      </w:r>
+      <w:r>
+        <w:rPr>
+          <w:b w:val="false"/>
+          <w:bCs w:val="false"/>
+          <w:sz w:val="28"/>
+          <w:szCs w:val="28"/>
+          <w:rtl w:val="true"/>
+        </w:rPr>
+        <w:t xml:space="preserve"> </w:t>
+      </w:r>
+      <w:r>
+        <w:rPr>
+          <w:b w:val="false"/>
+          <w:b w:val="false"/>
+          <w:bCs w:val="false"/>
+          <w:sz w:val="28"/>
+          <w:sz w:val="28"/>
+          <w:szCs w:val="28"/>
+          <w:rtl w:val="true"/>
+        </w:rPr>
+        <w:t>تمام نیازها سامانه را پوشش خواهد داد</w:t>
+      </w:r>
+      <w:r>
+        <w:rPr>
+          <w:b w:val="false"/>
+          <w:bCs w:val="false"/>
+          <w:sz w:val="28"/>
+          <w:szCs w:val="28"/>
+          <w:rtl w:val="true"/>
+        </w:rPr>
+        <w:t>.</w:t>
       </w:r>
     </w:p>
     <w:sectPr>
@@ -994,7 +2370,7 @@
         <w:rFonts w:cs="Times New Roman" w:ascii="Aptos Display" w:hAnsi="Aptos Display"/>
         <w:color w:themeColor="accent1" w:themeShade="bf" w:val="0F4761"/>
       </w:rPr>
-      <w:t>2</w:t>
+      <w:t>4</w:t>
     </w:r>
     <w:r>
       <w:rPr>
@@ -1078,7 +2454,7 @@
         <w:rFonts w:cs="Times New Roman" w:ascii="Aptos Display" w:hAnsi="Aptos Display"/>
         <w:color w:themeColor="accent1" w:themeShade="bf" w:val="0F4761"/>
       </w:rPr>
-      <w:t>0</w:t>
+      <w:t>3</w:t>
     </w:r>
     <w:r>
       <w:rPr>
@@ -1135,7 +2511,7 @@
       <mc:AlternateContent>
         <mc:Choice Requires="wps">
           <w:drawing>
-            <wp:anchor behindDoc="1" distT="0" distB="0" distL="0" distR="0" simplePos="0" locked="0" layoutInCell="0" allowOverlap="1" relativeHeight="5" wp14:anchorId="1FA58C97">
+            <wp:anchor behindDoc="1" distT="0" distB="0" distL="0" distR="0" simplePos="0" locked="0" layoutInCell="0" allowOverlap="1" relativeHeight="6" wp14:anchorId="1FA58C97">
               <wp:simplePos x="0" y="0"/>
               <wp:positionH relativeFrom="page">
                 <wp:align>right</wp:align>
@@ -1146,7 +2522,7 @@
               <wp:extent cx="913765" cy="224790"/>
               <wp:effectExtent l="0" t="0" r="0" b="0"/>
               <wp:wrapNone/>
-              <wp:docPr id="3" name="Text Box 231"/>
+              <wp:docPr id="2" name="Text Box 231"/>
               <a:graphic xmlns:a="http://schemas.openxmlformats.org/drawingml/2006/main">
                 <a:graphicData uri="http://schemas.microsoft.com/office/word/2010/wordprocessingShape">
                   <wps:wsp>
@@ -1176,7 +2552,7 @@
                       <w:txbxContent>
                         <w:p>
                           <w:pPr>
-                            <w:pStyle w:val="FrameContentsuser"/>
+                            <w:pStyle w:val="FrameContents"/>
                             <w:spacing w:lineRule="auto" w:line="240"/>
                             <w:rPr>
                               <w:color w:themeColor="background1" w:val="FFFFFF"/>
@@ -1208,7 +2584,7 @@
                               <w:rtl w:val="true"/>
                               <w:color w:themeColor="background1" w:val="FFFFFF"/>
                             </w:rPr>
-                            <w:t>2</w:t>
+                            <w:t>4</w:t>
                           </w:r>
                           <w:r>
                             <w:rPr>
@@ -1241,7 +2617,7 @@
                 <w:txbxContent>
                   <w:p>
                     <w:pPr>
-                      <w:pStyle w:val="FrameContentsuser"/>
+                      <w:pStyle w:val="FrameContents"/>
                       <w:spacing w:lineRule="auto" w:line="240"/>
                       <w:rPr>
                         <w:color w:themeColor="background1" w:val="FFFFFF"/>
@@ -1273,7 +2649,7 @@
                         <w:rtl w:val="true"/>
                         <w:color w:themeColor="background1" w:val="FFFFFF"/>
                       </w:rPr>
-                      <w:t>2</w:t>
+                      <w:t>4</w:t>
                     </w:r>
                     <w:r>
                       <w:rPr>
@@ -1293,7 +2669,7 @@
       <mc:AlternateContent>
         <mc:Choice Requires="wps">
           <w:drawing>
-            <wp:anchor behindDoc="1" distT="0" distB="10795" distL="0" distR="0" simplePos="0" locked="0" layoutInCell="0" allowOverlap="1" relativeHeight="7" wp14:anchorId="3B42389A">
+            <wp:anchor behindDoc="1" distT="0" distB="10795" distL="0" distR="0" simplePos="0" locked="0" layoutInCell="0" allowOverlap="1" relativeHeight="8" wp14:anchorId="3B42389A">
               <wp:simplePos x="0" y="0"/>
               <wp:positionH relativeFrom="margin">
                 <wp:align>left</wp:align>
@@ -1304,7 +2680,7 @@
               <wp:extent cx="5730875" cy="224790"/>
               <wp:effectExtent l="0" t="0" r="0" b="10795"/>
               <wp:wrapNone/>
-              <wp:docPr id="4" name="Text Box 229"/>
+              <wp:docPr id="3" name="Text Box 229"/>
               <a:graphic xmlns:a="http://schemas.openxmlformats.org/drawingml/2006/main">
                 <a:graphicData uri="http://schemas.microsoft.com/office/word/2010/wordprocessingShape">
                   <wps:wsp>
@@ -1332,7 +2708,7 @@
                       <w:txbxContent>
                         <w:p>
                           <w:pPr>
-                            <w:pStyle w:val="FrameContentsuser"/>
+                            <w:pStyle w:val="FrameContents"/>
                             <w:spacing w:lineRule="auto" w:line="240"/>
                             <w:rPr/>
                           </w:pPr>
@@ -1366,7 +2742,7 @@
                 <w:txbxContent>
                   <w:p>
                     <w:pPr>
-                      <w:pStyle w:val="FrameContentsuser"/>
+                      <w:pStyle w:val="FrameContents"/>
                       <w:spacing w:lineRule="auto" w:line="240"/>
                       <w:rPr/>
                     </w:pPr>
@@ -1403,7 +2779,7 @@
       <mc:AlternateContent>
         <mc:Choice Requires="wps">
           <w:drawing>
-            <wp:anchor behindDoc="1" distT="0" distB="0" distL="0" distR="0" simplePos="0" locked="0" layoutInCell="0" allowOverlap="1" relativeHeight="3" wp14:anchorId="7F00FE96">
+            <wp:anchor behindDoc="1" distT="0" distB="0" distL="0" distR="0" simplePos="0" locked="0" layoutInCell="0" allowOverlap="1" relativeHeight="2" wp14:anchorId="7F00FE96">
               <wp:simplePos x="0" y="0"/>
               <wp:positionH relativeFrom="page">
                 <wp:align>left</wp:align>
@@ -1414,7 +2790,7 @@
               <wp:extent cx="913765" cy="224790"/>
               <wp:effectExtent l="0" t="0" r="0" b="0"/>
               <wp:wrapNone/>
-              <wp:docPr id="5" name="Text Box 227"/>
+              <wp:docPr id="4" name="Text Box 227"/>
               <a:graphic xmlns:a="http://schemas.openxmlformats.org/drawingml/2006/main">
                 <a:graphicData uri="http://schemas.microsoft.com/office/word/2010/wordprocessingShape">
                   <wps:wsp>
@@ -1444,7 +2820,7 @@
                       <w:txbxContent>
                         <w:p>
                           <w:pPr>
-                            <w:pStyle w:val="FrameContentsuser"/>
+                            <w:pStyle w:val="FrameContents"/>
                             <w:spacing w:lineRule="auto" w:line="240"/>
                             <w:jc w:val="end"/>
                             <w:rPr>
@@ -1454,29 +2830,34 @@
                           <w:r>
                             <w:rPr>
                               <w:color w:themeColor="background1" w:val="FFFFFF"/>
+                              <w:rtl w:val="true"/>
                             </w:rPr>
                             <w:fldChar w:fldCharType="begin"/>
                           </w:r>
                           <w:r>
                             <w:rPr>
+                              <w:rtl w:val="true"/>
                               <w:color w:themeColor="background1" w:val="FFFFFF"/>
                             </w:rPr>
                             <w:instrText xml:space="preserve"> PAGE </w:instrText>
                           </w:r>
                           <w:r>
                             <w:rPr>
+                              <w:rtl w:val="true"/>
                               <w:color w:themeColor="background1" w:val="FFFFFF"/>
                             </w:rPr>
                             <w:fldChar w:fldCharType="separate"/>
                           </w:r>
                           <w:r>
                             <w:rPr>
+                              <w:rtl w:val="true"/>
                               <w:color w:themeColor="background1" w:val="FFFFFF"/>
                             </w:rPr>
-                            <w:t>0</w:t>
+                            <w:t>3</w:t>
                           </w:r>
                           <w:r>
                             <w:rPr>
+                              <w:rtl w:val="true"/>
                               <w:color w:themeColor="background1" w:val="FFFFFF"/>
                             </w:rPr>
                             <w:fldChar w:fldCharType="end"/>
@@ -1498,14 +2879,14 @@
         </mc:Choice>
         <mc:Fallback>
           <w:pict>
-            <v:rect id="shape_0" ID="Text Box 227" path="m0,0l-2147483645,0l-2147483645,-2147483646l0,-2147483646xe" fillcolor="#156082" stroked="f" o:allowincell="f" style="position:absolute;margin-left:0pt;margin-top:0pt;width:71.9pt;height:17.65pt;mso-wrap-style:square;v-text-anchor:middle;mso-position-horizontal:left;mso-position-horizontal-relative:page;mso-position-vertical:center" wp14:anchorId="7F00FE96">
+            <v:rect id="shape_0" ID="Text Box 227" path="m0,0l-2147483645,0l-2147483645,-2147483646l0,-2147483646xe" fillcolor="#156082" stroked="f" o:allowincell="f" style="position:absolute;margin-left:0pt;margin-top:27.15pt;width:71.9pt;height:17.65pt;mso-wrap-style:square;v-text-anchor:middle;mso-position-horizontal:left;mso-position-horizontal-relative:page;mso-position-vertical:center" wp14:anchorId="7F00FE96">
               <v:fill o:detectmouseclick="t" type="solid" color2="#ea9f7d"/>
               <v:stroke color="#3465a4" joinstyle="round" endcap="flat"/>
               <v:textbox>
                 <w:txbxContent>
                   <w:p>
                     <w:pPr>
-                      <w:pStyle w:val="FrameContentsuser"/>
+                      <w:pStyle w:val="FrameContents"/>
                       <w:spacing w:lineRule="auto" w:line="240"/>
                       <w:jc w:val="end"/>
                       <w:rPr>
@@ -1515,29 +2896,34 @@
                     <w:r>
                       <w:rPr>
                         <w:color w:themeColor="background1" w:val="FFFFFF"/>
+                        <w:rtl w:val="true"/>
                       </w:rPr>
                       <w:fldChar w:fldCharType="begin"/>
                     </w:r>
                     <w:r>
                       <w:rPr>
+                        <w:rtl w:val="true"/>
                         <w:color w:themeColor="background1" w:val="FFFFFF"/>
                       </w:rPr>
                       <w:instrText xml:space="preserve"> PAGE </w:instrText>
                     </w:r>
                     <w:r>
                       <w:rPr>
+                        <w:rtl w:val="true"/>
                         <w:color w:themeColor="background1" w:val="FFFFFF"/>
                       </w:rPr>
                       <w:fldChar w:fldCharType="separate"/>
                     </w:r>
                     <w:r>
                       <w:rPr>
+                        <w:rtl w:val="true"/>
                         <w:color w:themeColor="background1" w:val="FFFFFF"/>
                       </w:rPr>
-                      <w:t>0</w:t>
+                      <w:t>3</w:t>
                     </w:r>
                     <w:r>
                       <w:rPr>
+                        <w:rtl w:val="true"/>
                         <w:color w:themeColor="background1" w:val="FFFFFF"/>
                       </w:rPr>
                       <w:fldChar w:fldCharType="end"/>
@@ -1564,7 +2950,7 @@
               <wp:extent cx="5730875" cy="224790"/>
               <wp:effectExtent l="0" t="0" r="0" b="1905"/>
               <wp:wrapNone/>
-              <wp:docPr id="6" name="Text Box 225"/>
+              <wp:docPr id="5" name="Text Box 225"/>
               <a:graphic xmlns:a="http://schemas.openxmlformats.org/drawingml/2006/main">
                 <a:graphicData uri="http://schemas.microsoft.com/office/word/2010/wordprocessingShape">
                   <wps:wsp>
@@ -1592,7 +2978,7 @@
                       <w:txbxContent>
                         <w:p>
                           <w:pPr>
-                            <w:pStyle w:val="FrameContentsuser"/>
+                            <w:pStyle w:val="FrameContents"/>
                             <w:spacing w:lineRule="auto" w:line="240"/>
                             <w:rPr/>
                           </w:pPr>
@@ -1619,14 +3005,14 @@
         </mc:Choice>
         <mc:Fallback>
           <w:pict>
-            <v:rect id="shape_0" ID="Text Box 225" path="m0,0l-2147483645,0l-2147483645,-2147483646l0,-2147483646xe" stroked="f" o:allowincell="f" style="position:absolute;margin-left:0pt;margin-top:0pt;width:451.2pt;height:17.65pt;mso-wrap-style:square;v-text-anchor:middle;mso-position-horizontal:left;mso-position-horizontal-relative:margin;mso-position-vertical:center" wp14:anchorId="2D15E536">
+            <v:rect id="shape_0" ID="Text Box 225" path="m0,0l-2147483645,0l-2147483645,-2147483646l0,-2147483646xe" stroked="f" o:allowincell="f" style="position:absolute;margin-left:0pt;margin-top:27.15pt;width:451.2pt;height:17.65pt;mso-wrap-style:square;v-text-anchor:middle;mso-position-horizontal:left;mso-position-horizontal-relative:margin;mso-position-vertical:center" wp14:anchorId="2D15E536">
               <v:fill o:detectmouseclick="t" on="false"/>
               <v:stroke color="#3465a4" joinstyle="round" endcap="flat"/>
               <v:textbox>
                 <w:txbxContent>
                   <w:p>
                     <w:pPr>
-                      <w:pStyle w:val="FrameContentsuser"/>
+                      <w:pStyle w:val="FrameContents"/>
                       <w:spacing w:lineRule="auto" w:line="240"/>
                       <w:rPr/>
                     </w:pPr>
@@ -1663,6 +3049,273 @@
     </w:r>
   </w:p>
 </w:hdr>
+</file>
+
+<file path=word/numbering.xml><?xml version="1.0" encoding="utf-8"?>
+<w:numbering xmlns:w="http://schemas.openxmlformats.org/wordprocessingml/2006/main" xmlns:o="urn:schemas-microsoft-com:office:office" xmlns:r="http://schemas.openxmlformats.org/officeDocument/2006/relationships" xmlns:v="urn:schemas-microsoft-com:vml" xmlns:mc="http://schemas.openxmlformats.org/markup-compatibility/2006" xmlns:w14="http://schemas.microsoft.com/office/word/2010/wordml" mc:Ignorable="w14">
+  <w:abstractNum w:abstractNumId="1">
+    <w:lvl w:ilvl="0">
+      <w:start w:val="1"/>
+      <w:numFmt w:val="bullet"/>
+      <w:lvlText w:val=""/>
+      <w:lvlJc w:val="end"/>
+      <w:pPr>
+        <w:tabs>
+          <w:tab w:val="num" w:pos="720"/>
+        </w:tabs>
+        <w:ind w:start="720" w:hanging="360"/>
+      </w:pPr>
+      <w:rPr>
+        <w:rFonts w:ascii="Symbol" w:hAnsi="Symbol" w:cs="Symbol" w:hint="default"/>
+      </w:rPr>
+    </w:lvl>
+    <w:lvl w:ilvl="1">
+      <w:start w:val="1"/>
+      <w:numFmt w:val="bullet"/>
+      <w:lvlText w:val=""/>
+      <w:lvlJc w:val="end"/>
+      <w:pPr>
+        <w:tabs>
+          <w:tab w:val="num" w:pos="1080"/>
+        </w:tabs>
+        <w:ind w:start="1080" w:hanging="360"/>
+      </w:pPr>
+      <w:rPr>
+        <w:rFonts w:ascii="Symbol" w:hAnsi="Symbol" w:cs="Symbol" w:hint="default"/>
+      </w:rPr>
+    </w:lvl>
+    <w:lvl w:ilvl="2">
+      <w:start w:val="1"/>
+      <w:numFmt w:val="bullet"/>
+      <w:lvlText w:val=""/>
+      <w:lvlJc w:val="end"/>
+      <w:pPr>
+        <w:tabs>
+          <w:tab w:val="num" w:pos="1440"/>
+        </w:tabs>
+        <w:ind w:start="1440" w:hanging="360"/>
+      </w:pPr>
+      <w:rPr>
+        <w:rFonts w:ascii="Symbol" w:hAnsi="Symbol" w:cs="Symbol" w:hint="default"/>
+      </w:rPr>
+    </w:lvl>
+    <w:lvl w:ilvl="3">
+      <w:start w:val="1"/>
+      <w:numFmt w:val="bullet"/>
+      <w:lvlText w:val=""/>
+      <w:lvlJc w:val="end"/>
+      <w:pPr>
+        <w:tabs>
+          <w:tab w:val="num" w:pos="1800"/>
+        </w:tabs>
+        <w:ind w:start="1800" w:hanging="360"/>
+      </w:pPr>
+      <w:rPr>
+        <w:rFonts w:ascii="Symbol" w:hAnsi="Symbol" w:cs="Symbol" w:hint="default"/>
+      </w:rPr>
+    </w:lvl>
+    <w:lvl w:ilvl="4">
+      <w:start w:val="1"/>
+      <w:numFmt w:val="bullet"/>
+      <w:lvlText w:val=""/>
+      <w:lvlJc w:val="end"/>
+      <w:pPr>
+        <w:tabs>
+          <w:tab w:val="num" w:pos="2160"/>
+        </w:tabs>
+        <w:ind w:start="2160" w:hanging="360"/>
+      </w:pPr>
+      <w:rPr>
+        <w:rFonts w:ascii="Symbol" w:hAnsi="Symbol" w:cs="Symbol" w:hint="default"/>
+      </w:rPr>
+    </w:lvl>
+    <w:lvl w:ilvl="5">
+      <w:start w:val="1"/>
+      <w:numFmt w:val="bullet"/>
+      <w:lvlText w:val=""/>
+      <w:lvlJc w:val="end"/>
+      <w:pPr>
+        <w:tabs>
+          <w:tab w:val="num" w:pos="2520"/>
+        </w:tabs>
+        <w:ind w:start="2520" w:hanging="360"/>
+      </w:pPr>
+      <w:rPr>
+        <w:rFonts w:ascii="Symbol" w:hAnsi="Symbol" w:cs="Symbol" w:hint="default"/>
+      </w:rPr>
+    </w:lvl>
+    <w:lvl w:ilvl="6">
+      <w:start w:val="1"/>
+      <w:numFmt w:val="bullet"/>
+      <w:lvlText w:val=""/>
+      <w:lvlJc w:val="end"/>
+      <w:pPr>
+        <w:tabs>
+          <w:tab w:val="num" w:pos="2880"/>
+        </w:tabs>
+        <w:ind w:start="2880" w:hanging="360"/>
+      </w:pPr>
+      <w:rPr>
+        <w:rFonts w:ascii="Symbol" w:hAnsi="Symbol" w:cs="Symbol" w:hint="default"/>
+      </w:rPr>
+    </w:lvl>
+    <w:lvl w:ilvl="7">
+      <w:start w:val="1"/>
+      <w:numFmt w:val="bullet"/>
+      <w:lvlText w:val=""/>
+      <w:lvlJc w:val="end"/>
+      <w:pPr>
+        <w:tabs>
+          <w:tab w:val="num" w:pos="3240"/>
+        </w:tabs>
+        <w:ind w:start="3240" w:hanging="360"/>
+      </w:pPr>
+      <w:rPr>
+        <w:rFonts w:ascii="Symbol" w:hAnsi="Symbol" w:cs="Symbol" w:hint="default"/>
+      </w:rPr>
+    </w:lvl>
+    <w:lvl w:ilvl="8">
+      <w:start w:val="1"/>
+      <w:numFmt w:val="bullet"/>
+      <w:lvlText w:val=""/>
+      <w:lvlJc w:val="end"/>
+      <w:pPr>
+        <w:tabs>
+          <w:tab w:val="num" w:pos="3600"/>
+        </w:tabs>
+        <w:ind w:start="3600" w:hanging="360"/>
+      </w:pPr>
+      <w:rPr>
+        <w:rFonts w:ascii="Symbol" w:hAnsi="Symbol" w:cs="Symbol" w:hint="default"/>
+      </w:rPr>
+    </w:lvl>
+  </w:abstractNum>
+  <w:abstractNum w:abstractNumId="2">
+    <w:lvl w:ilvl="0">
+      <w:start w:val="1"/>
+      <w:numFmt w:val="none"/>
+      <w:suff w:val="nothing"/>
+      <w:lvlText w:val=""/>
+      <w:lvlJc w:val="start"/>
+      <w:pPr>
+        <w:tabs>
+          <w:tab w:val="num" w:pos="0"/>
+        </w:tabs>
+        <w:ind w:start="0" w:hanging="0"/>
+      </w:pPr>
+    </w:lvl>
+    <w:lvl w:ilvl="1">
+      <w:start w:val="1"/>
+      <w:numFmt w:val="none"/>
+      <w:suff w:val="nothing"/>
+      <w:lvlText w:val=""/>
+      <w:lvlJc w:val="start"/>
+      <w:pPr>
+        <w:tabs>
+          <w:tab w:val="num" w:pos="0"/>
+        </w:tabs>
+        <w:ind w:start="0" w:hanging="0"/>
+      </w:pPr>
+    </w:lvl>
+    <w:lvl w:ilvl="2">
+      <w:start w:val="1"/>
+      <w:numFmt w:val="none"/>
+      <w:suff w:val="nothing"/>
+      <w:lvlText w:val=""/>
+      <w:lvlJc w:val="start"/>
+      <w:pPr>
+        <w:tabs>
+          <w:tab w:val="num" w:pos="0"/>
+        </w:tabs>
+        <w:ind w:start="0" w:hanging="0"/>
+      </w:pPr>
+    </w:lvl>
+    <w:lvl w:ilvl="3">
+      <w:start w:val="1"/>
+      <w:numFmt w:val="none"/>
+      <w:suff w:val="nothing"/>
+      <w:lvlText w:val=""/>
+      <w:lvlJc w:val="start"/>
+      <w:pPr>
+        <w:tabs>
+          <w:tab w:val="num" w:pos="0"/>
+        </w:tabs>
+        <w:ind w:start="0" w:hanging="0"/>
+      </w:pPr>
+    </w:lvl>
+    <w:lvl w:ilvl="4">
+      <w:start w:val="1"/>
+      <w:numFmt w:val="none"/>
+      <w:suff w:val="nothing"/>
+      <w:lvlText w:val=""/>
+      <w:lvlJc w:val="start"/>
+      <w:pPr>
+        <w:tabs>
+          <w:tab w:val="num" w:pos="0"/>
+        </w:tabs>
+        <w:ind w:start="0" w:hanging="0"/>
+      </w:pPr>
+    </w:lvl>
+    <w:lvl w:ilvl="5">
+      <w:start w:val="1"/>
+      <w:numFmt w:val="none"/>
+      <w:suff w:val="nothing"/>
+      <w:lvlText w:val=""/>
+      <w:lvlJc w:val="start"/>
+      <w:pPr>
+        <w:tabs>
+          <w:tab w:val="num" w:pos="0"/>
+        </w:tabs>
+        <w:ind w:start="0" w:hanging="0"/>
+      </w:pPr>
+    </w:lvl>
+    <w:lvl w:ilvl="6">
+      <w:start w:val="1"/>
+      <w:numFmt w:val="none"/>
+      <w:suff w:val="nothing"/>
+      <w:lvlText w:val=""/>
+      <w:lvlJc w:val="start"/>
+      <w:pPr>
+        <w:tabs>
+          <w:tab w:val="num" w:pos="0"/>
+        </w:tabs>
+        <w:ind w:start="0" w:hanging="0"/>
+      </w:pPr>
+    </w:lvl>
+    <w:lvl w:ilvl="7">
+      <w:start w:val="1"/>
+      <w:numFmt w:val="none"/>
+      <w:suff w:val="nothing"/>
+      <w:lvlText w:val=""/>
+      <w:lvlJc w:val="start"/>
+      <w:pPr>
+        <w:tabs>
+          <w:tab w:val="num" w:pos="0"/>
+        </w:tabs>
+        <w:ind w:start="0" w:hanging="0"/>
+      </w:pPr>
+    </w:lvl>
+    <w:lvl w:ilvl="8">
+      <w:start w:val="1"/>
+      <w:numFmt w:val="none"/>
+      <w:suff w:val="nothing"/>
+      <w:lvlText w:val=""/>
+      <w:lvlJc w:val="start"/>
+      <w:pPr>
+        <w:tabs>
+          <w:tab w:val="num" w:pos="0"/>
+        </w:tabs>
+        <w:ind w:start="0" w:hanging="0"/>
+      </w:pPr>
+    </w:lvl>
+  </w:abstractNum>
+  <w:num w:numId="1">
+    <w:abstractNumId w:val="1"/>
+  </w:num>
+  <w:num w:numId="2">
+    <w:abstractNumId w:val="2"/>
+  </w:num>
+</w:numbering>
 </file>
 
 <file path=word/styles.xml><?xml version="1.0" encoding="utf-8"?>
@@ -2554,6 +4207,13 @@
       <w14:ligatures w14:val="none"/>
     </w:rPr>
   </w:style>
+  <w:style w:type="character" w:styleId="Bullets">
+    <w:name w:val="Bullets"/>
+    <w:qFormat/>
+    <w:rPr>
+      <w:rFonts w:ascii="OpenSymbol" w:hAnsi="OpenSymbol" w:eastAsia="OpenSymbol" w:cs="OpenSymbol"/>
+    </w:rPr>
+  </w:style>
   <w:style w:type="paragraph" w:styleId="Heading" w:customStyle="1">
     <w:name w:val="Heading"/>
     <w:basedOn w:val="Normal"/>
@@ -2761,15 +4421,15 @@
     </w:pPr>
     <w:rPr/>
   </w:style>
-  <w:style w:type="paragraph" w:styleId="FrameContentsuser" w:customStyle="1">
-    <w:name w:val="Frame Contents (user)"/>
+  <w:style w:type="paragraph" w:styleId="FrameContents" w:customStyle="1">
+    <w:name w:val="Frame Contents"/>
     <w:basedOn w:val="Normal"/>
     <w:qFormat/>
     <w:pPr/>
     <w:rPr/>
   </w:style>
-  <w:style w:type="paragraph" w:styleId="FrameContents" w:customStyle="1">
-    <w:name w:val="Frame Contents"/>
+  <w:style w:type="paragraph" w:styleId="FrameContentsuser" w:customStyle="1">
+    <w:name w:val="Frame Contents (user)"/>
     <w:basedOn w:val="Normal"/>
     <w:qFormat/>
     <w:pPr/>

</xml_diff>

<commit_message>
added payment gateway service
</commit_message>
<xml_diff>
--- a/Documents/Architecture Requirements/سند معماری نرم‌افزار.docx
+++ b/Documents/Architecture Requirements/سند معماری نرم‌افزار.docx
@@ -596,7 +596,38 @@
         <w:rPr>
           <w:rtl w:val="true"/>
         </w:rPr>
-        <w:t>ساخت ساده و کاربردی</w:t>
+        <w:t xml:space="preserve">ساخت ساده و کاربردی </w:t>
+      </w:r>
+      <w:r>
+        <w:rPr>
+          <w:rtl w:val="true"/>
+        </w:rPr>
+        <w:t>و همچنین رایگان</w:t>
+      </w:r>
+    </w:p>
+    <w:p>
+      <w:pPr>
+        <w:pStyle w:val="Normal"/>
+        <w:spacing w:lineRule="auto" w:line="278" w:before="0" w:after="160"/>
+        <w:rPr/>
+      </w:pPr>
+      <w:r>
+        <w:rPr>
+          <w:rtl w:val="true"/>
+        </w:rPr>
+        <w:t>زرین پال</w:t>
+      </w:r>
+      <w:r>
+        <w:rPr>
+          <w:rtl w:val="true"/>
+        </w:rPr>
+        <w:t xml:space="preserve">:‌ </w:t>
+      </w:r>
+      <w:r>
+        <w:rPr>
+          <w:rtl w:val="true"/>
+        </w:rPr>
+        <w:t>درگاه پرداخت</w:t>
       </w:r>
     </w:p>
     <w:p>
@@ -640,8 +671,8 @@
           <w:b w:val="false"/>
           <w:b w:val="false"/>
           <w:bCs w:val="false"/>
-          <w:sz w:val="28"/>
           <w:sz w:val="25"/>
+          <w:sz w:val="25"/>
           <w:szCs w:val="28"/>
           <w:rtl w:val="true"/>
         </w:rPr>
@@ -671,8 +702,8 @@
           <w:b w:val="false"/>
           <w:b w:val="false"/>
           <w:bCs w:val="false"/>
-          <w:sz w:val="28"/>
           <w:sz w:val="25"/>
+          <w:sz w:val="25"/>
           <w:szCs w:val="28"/>
           <w:rtl w:val="true"/>
         </w:rPr>
@@ -712,8 +743,8 @@
           <w:b w:val="false"/>
           <w:b w:val="false"/>
           <w:bCs w:val="false"/>
-          <w:sz w:val="28"/>
           <w:sz w:val="25"/>
+          <w:sz w:val="25"/>
           <w:szCs w:val="28"/>
           <w:rtl w:val="true"/>
         </w:rPr>
@@ -743,8 +774,8 @@
           <w:b w:val="false"/>
           <w:b w:val="false"/>
           <w:bCs w:val="false"/>
-          <w:sz w:val="28"/>
           <w:sz w:val="25"/>
+          <w:sz w:val="25"/>
           <w:szCs w:val="28"/>
           <w:rtl w:val="true"/>
         </w:rPr>
@@ -765,8 +796,8 @@
           <w:b w:val="false"/>
           <w:b w:val="false"/>
           <w:bCs w:val="false"/>
-          <w:sz w:val="28"/>
           <w:sz w:val="25"/>
+          <w:sz w:val="25"/>
           <w:szCs w:val="28"/>
           <w:rtl w:val="true"/>
         </w:rPr>
@@ -796,7 +827,7 @@
           <w:b w:val="false"/>
           <w:b w:val="false"/>
           <w:bCs w:val="false"/>
-          <w:sz w:val="28"/>
+          <w:sz w:val="25"/>
           <w:sz w:val="25"/>
           <w:szCs w:val="28"/>
           <w:rtl w:val="true"/>
@@ -850,8 +881,8 @@
           <w:b w:val="false"/>
           <w:b w:val="false"/>
           <w:bCs w:val="false"/>
-          <w:sz w:val="28"/>
           <w:sz w:val="25"/>
+          <w:sz w:val="25"/>
           <w:szCs w:val="28"/>
           <w:rtl w:val="true"/>
         </w:rPr>
@@ -872,8 +903,8 @@
           <w:b w:val="false"/>
           <w:b w:val="false"/>
           <w:bCs w:val="false"/>
-          <w:sz w:val="28"/>
           <w:sz w:val="25"/>
+          <w:sz w:val="25"/>
           <w:szCs w:val="28"/>
           <w:rtl w:val="true"/>
         </w:rPr>
@@ -894,7 +925,7 @@
           <w:b w:val="false"/>
           <w:b w:val="false"/>
           <w:bCs w:val="false"/>
-          <w:sz w:val="28"/>
+          <w:sz w:val="25"/>
           <w:sz w:val="25"/>
           <w:szCs w:val="28"/>
           <w:rtl w:val="true"/>
@@ -948,8 +979,8 @@
           <w:b w:val="false"/>
           <w:b w:val="false"/>
           <w:bCs w:val="false"/>
-          <w:sz w:val="28"/>
           <w:sz w:val="25"/>
+          <w:sz w:val="25"/>
           <w:szCs w:val="28"/>
           <w:rtl w:val="true"/>
         </w:rPr>
@@ -970,7 +1001,7 @@
           <w:b w:val="false"/>
           <w:b w:val="false"/>
           <w:bCs w:val="false"/>
-          <w:sz w:val="28"/>
+          <w:sz w:val="25"/>
           <w:sz w:val="25"/>
           <w:szCs w:val="28"/>
           <w:rtl w:val="true"/>
@@ -1024,8 +1055,8 @@
           <w:b w:val="false"/>
           <w:b w:val="false"/>
           <w:bCs w:val="false"/>
-          <w:sz w:val="28"/>
           <w:sz w:val="25"/>
+          <w:sz w:val="25"/>
           <w:szCs w:val="28"/>
           <w:rtl w:val="true"/>
         </w:rPr>
@@ -1046,8 +1077,8 @@
           <w:b w:val="false"/>
           <w:b w:val="false"/>
           <w:bCs w:val="false"/>
-          <w:sz w:val="28"/>
           <w:sz w:val="25"/>
+          <w:sz w:val="25"/>
           <w:szCs w:val="28"/>
           <w:rtl w:val="true"/>
         </w:rPr>
@@ -1077,8 +1108,8 @@
           <w:b w:val="false"/>
           <w:b w:val="false"/>
           <w:bCs w:val="false"/>
-          <w:sz w:val="28"/>
           <w:sz w:val="25"/>
+          <w:sz w:val="25"/>
           <w:szCs w:val="28"/>
           <w:rtl w:val="true"/>
         </w:rPr>
@@ -1108,8 +1139,8 @@
           <w:b w:val="false"/>
           <w:b w:val="false"/>
           <w:bCs w:val="false"/>
-          <w:sz w:val="28"/>
           <w:sz w:val="25"/>
+          <w:sz w:val="25"/>
           <w:szCs w:val="28"/>
           <w:rtl w:val="true"/>
         </w:rPr>
@@ -1149,8 +1180,8 @@
           <w:b w:val="false"/>
           <w:b w:val="false"/>
           <w:bCs w:val="false"/>
-          <w:sz w:val="28"/>
           <w:sz w:val="25"/>
+          <w:sz w:val="25"/>
           <w:szCs w:val="28"/>
           <w:rtl w:val="true"/>
         </w:rPr>
@@ -1180,7 +1211,7 @@
           <w:b w:val="false"/>
           <w:b w:val="false"/>
           <w:bCs w:val="false"/>
-          <w:sz w:val="28"/>
+          <w:sz w:val="25"/>
           <w:sz w:val="25"/>
           <w:szCs w:val="28"/>
           <w:rtl w:val="true"/>
@@ -1215,7 +1246,7 @@
           <w:b w:val="false"/>
           <w:b w:val="false"/>
           <w:bCs w:val="false"/>
-          <w:sz w:val="28"/>
+          <w:sz w:val="25"/>
           <w:sz w:val="25"/>
           <w:szCs w:val="28"/>
           <w:rtl w:val="true"/>
@@ -1254,7 +1285,7 @@
           <w:b w:val="false"/>
           <w:b w:val="false"/>
           <w:bCs w:val="false"/>
-          <w:sz w:val="28"/>
+          <w:sz w:val="25"/>
           <w:sz w:val="25"/>
           <w:szCs w:val="28"/>
           <w:rtl w:val="true"/>
@@ -1283,7 +1314,7 @@
           <w:b w:val="false"/>
           <w:b w:val="false"/>
           <w:bCs w:val="false"/>
-          <w:sz w:val="28"/>
+          <w:sz w:val="25"/>
           <w:sz w:val="25"/>
           <w:szCs w:val="28"/>
           <w:rtl w:val="true"/>
@@ -1312,7 +1343,7 @@
           <w:b w:val="false"/>
           <w:b w:val="false"/>
           <w:bCs w:val="false"/>
-          <w:sz w:val="28"/>
+          <w:sz w:val="25"/>
           <w:sz w:val="25"/>
           <w:szCs w:val="28"/>
           <w:rtl w:val="true"/>
@@ -1340,7 +1371,7 @@
           <w:b w:val="false"/>
           <w:b w:val="false"/>
           <w:bCs w:val="false"/>
-          <w:sz w:val="28"/>
+          <w:sz w:val="25"/>
           <w:sz w:val="25"/>
           <w:szCs w:val="28"/>
           <w:rtl w:val="true"/>
@@ -1365,60 +1396,12 @@
           <w:b w:val="false"/>
           <w:b w:val="false"/>
           <w:bCs w:val="false"/>
-          <w:sz w:val="28"/>
           <w:sz w:val="25"/>
-          <w:szCs w:val="28"/>
-          <w:rtl w:val="true"/>
-        </w:rPr>
-        <w:t xml:space="preserve">اگر فعالیت ها سامانه از ماهیت نمایش یک دید به کاربر، ایجاد تغییرات در داده ها مدل </w:t>
-      </w:r>
-      <w:r>
-        <w:rPr>
-          <w:b w:val="false"/>
-          <w:b w:val="false"/>
-          <w:bCs w:val="false"/>
-          <w:sz w:val="28"/>
           <w:sz w:val="25"/>
           <w:szCs w:val="28"/>
           <w:rtl w:val="true"/>
         </w:rPr>
-        <w:t>و غیره</w:t>
-      </w:r>
-      <w:r>
-        <w:rPr>
-          <w:b w:val="false"/>
-          <w:b w:val="false"/>
-          <w:bCs w:val="false"/>
-          <w:sz w:val="28"/>
-          <w:sz w:val="25"/>
-          <w:szCs w:val="28"/>
-          <w:rtl w:val="true"/>
-        </w:rPr>
-        <w:t xml:space="preserve"> خارج شود، این معماری می تواند </w:t>
-      </w:r>
-      <w:r>
-        <w:rPr>
-          <w:b w:val="false"/>
-          <w:b w:val="false"/>
-          <w:bCs w:val="false"/>
-          <w:sz w:val="28"/>
-          <w:sz w:val="25"/>
-          <w:szCs w:val="28"/>
-          <w:rtl w:val="true"/>
-        </w:rPr>
-        <w:t>کار را پیچیده تر کند</w:t>
-      </w:r>
-      <w:r>
-        <w:rPr>
-          <w:b w:val="false"/>
-          <w:b w:val="false"/>
-          <w:bCs w:val="false"/>
-          <w:sz w:val="28"/>
-          <w:sz w:val="25"/>
-          <w:szCs w:val="28"/>
-          <w:rtl w:val="true"/>
-        </w:rPr>
-        <w:t xml:space="preserve"> اما با توجه به نیاز ها پردازش داده ای سامانه ما، این الگو پاسخ مناسبی می دهد و هرگونه نکته منفی ای درباره این معماری به عمل بیاید از مزایایش پیشی نمی گیرد</w:t>
+        <w:t>اگر فعالیت ها سامانه از ماهیت نمایش یک دید به کاربر، ایجاد تغییرات در داده ها مدل و غیره خارج شود، این معماری می تواند کار را پیچیده تر کند اما با توجه به نیاز ها پردازش داده ای سامانه ما، این الگو پاسخ مناسبی می دهد و هرگونه نکته منفی ای درباره این معماری به عمل بیاید از مزایایش پیشی نمی گیرد</w:t>
       </w:r>
       <w:r>
         <w:rPr>
@@ -1620,26 +1603,21 @@
           <w:szCs w:val="28"/>
           <w:rtl w:val="true"/>
         </w:rPr>
-        <w:t>، امکانات از پیش آماده صف بندی</w:t>
-      </w:r>
-      <w:r>
-        <w:rPr>
-          <w:b w:val="false"/>
-          <w:b w:val="false"/>
-          <w:bCs w:val="false"/>
-          <w:sz w:val="28"/>
-          <w:sz w:val="28"/>
-          <w:szCs w:val="28"/>
-          <w:rtl w:val="true"/>
-        </w:rPr>
-        <w:t>،</w:t>
-      </w:r>
-      <w:r>
-        <w:rPr>
-          <w:b w:val="false"/>
-          <w:b w:val="false"/>
-          <w:bCs w:val="false"/>
-          <w:sz w:val="28"/>
+        <w:t xml:space="preserve">، امکانات از پیش آماده صف بندی، </w:t>
+      </w:r>
+      <w:r>
+        <w:rPr>
+          <w:b w:val="false"/>
+          <w:bCs w:val="false"/>
+          <w:sz w:val="28"/>
+          <w:szCs w:val="28"/>
+        </w:rPr>
+        <w:t>integration</w:t>
+      </w:r>
+      <w:r>
+        <w:rPr>
+          <w:b w:val="false"/>
+          <w:bCs w:val="false"/>
           <w:sz w:val="28"/>
           <w:szCs w:val="28"/>
           <w:rtl w:val="true"/>
@@ -1649,45 +1627,14 @@
       <w:r>
         <w:rPr>
           <w:b w:val="false"/>
-          <w:bCs w:val="false"/>
-          <w:sz w:val="28"/>
-          <w:szCs w:val="28"/>
-        </w:rPr>
-        <w:t>integration</w:t>
-      </w:r>
-      <w:r>
-        <w:rPr>
-          <w:b w:val="false"/>
-          <w:bCs w:val="false"/>
-          <w:sz w:val="28"/>
-          <w:szCs w:val="28"/>
-          <w:rtl w:val="true"/>
-        </w:rPr>
-        <w:t xml:space="preserve"> </w:t>
-      </w:r>
-      <w:r>
-        <w:rPr>
-          <w:b w:val="false"/>
-          <w:b w:val="false"/>
-          <w:bCs w:val="false"/>
-          <w:sz w:val="28"/>
-          <w:sz w:val="28"/>
-          <w:szCs w:val="28"/>
-          <w:rtl w:val="true"/>
-        </w:rPr>
-        <w:t xml:space="preserve">ساده بین </w:t>
-      </w:r>
-      <w:r>
-        <w:rPr>
-          <w:b w:val="false"/>
-          <w:b w:val="false"/>
-          <w:bCs w:val="false"/>
-          <w:sz w:val="28"/>
-          <w:sz w:val="28"/>
-          <w:szCs w:val="28"/>
-          <w:rtl w:val="true"/>
-        </w:rPr>
-        <w:t xml:space="preserve">سرویس های </w:t>
+          <w:b w:val="false"/>
+          <w:bCs w:val="false"/>
+          <w:sz w:val="28"/>
+          <w:sz w:val="28"/>
+          <w:szCs w:val="28"/>
+          <w:rtl w:val="true"/>
+        </w:rPr>
+        <w:t xml:space="preserve">ساده بین سرویس های </w:t>
       </w:r>
       <w:r>
         <w:rPr>
@@ -1847,19 +1794,7 @@
           <w:szCs w:val="28"/>
           <w:rtl w:val="true"/>
         </w:rPr>
-        <w:t xml:space="preserve">به دلیل سادگی و توانایی آن در </w:t>
-      </w:r>
-      <w:r>
-        <w:rPr>
-          <w:b w:val="false"/>
-          <w:b w:val="false"/>
-          <w:bCs w:val="false"/>
-          <w:sz w:val="28"/>
-          <w:sz w:val="28"/>
-          <w:szCs w:val="28"/>
-          <w:rtl w:val="true"/>
-        </w:rPr>
-        <w:t>ساخت رابط کاربری دینامیک گزینه مناسبی است که به کار ساختن فرانت اند بسیار سرعت می بخشد</w:t>
+        <w:t>به دلیل سادگی و توانایی آن در ساخت رابط کاربری دینامیک گزینه مناسبی است که به کار ساختن فرانت اند بسیار سرعت می بخشد</w:t>
       </w:r>
       <w:r>
         <w:rPr>
@@ -1980,11 +1915,256 @@
       <w:r>
         <w:rPr>
           <w:b w:val="false"/>
-          <w:bCs w:val="false"/>
-          <w:sz w:val="28"/>
-          <w:szCs w:val="28"/>
-          <w:rtl w:val="true"/>
-        </w:rPr>
+          <w:b w:val="false"/>
+          <w:bCs w:val="false"/>
+          <w:sz w:val="28"/>
+          <w:sz w:val="28"/>
+          <w:szCs w:val="28"/>
+          <w:rtl w:val="true"/>
+        </w:rPr>
+        <w:t xml:space="preserve">از </w:t>
+      </w:r>
+      <w:r>
+        <w:rPr>
+          <w:b w:val="false"/>
+          <w:bCs w:val="false"/>
+          <w:sz w:val="28"/>
+          <w:szCs w:val="28"/>
+        </w:rPr>
+        <w:t>MariaDB</w:t>
+      </w:r>
+      <w:r>
+        <w:rPr>
+          <w:b w:val="false"/>
+          <w:bCs w:val="false"/>
+          <w:sz w:val="28"/>
+          <w:szCs w:val="28"/>
+          <w:rtl w:val="true"/>
+        </w:rPr>
+        <w:t xml:space="preserve"> </w:t>
+      </w:r>
+      <w:r>
+        <w:rPr>
+          <w:b w:val="false"/>
+          <w:b w:val="false"/>
+          <w:bCs w:val="false"/>
+          <w:sz w:val="28"/>
+          <w:sz w:val="28"/>
+          <w:szCs w:val="28"/>
+          <w:rtl w:val="true"/>
+        </w:rPr>
+        <w:t xml:space="preserve">برای متن باز بودن، پشتیبانی کامل آن در لینوکس، </w:t>
+      </w:r>
+      <w:r>
+        <w:rPr>
+          <w:b w:val="false"/>
+          <w:b w:val="false"/>
+          <w:bCs w:val="false"/>
+          <w:sz w:val="28"/>
+          <w:sz w:val="28"/>
+          <w:szCs w:val="28"/>
+          <w:rtl w:val="true"/>
+        </w:rPr>
+        <w:t>و</w:t>
+      </w:r>
+      <w:r>
+        <w:rPr>
+          <w:b w:val="false"/>
+          <w:b w:val="false"/>
+          <w:bCs w:val="false"/>
+          <w:sz w:val="28"/>
+          <w:sz w:val="28"/>
+          <w:szCs w:val="28"/>
+          <w:rtl w:val="true"/>
+        </w:rPr>
+        <w:t xml:space="preserve"> نصب و راه اندازی ساده استفاده می کنیم</w:t>
+      </w:r>
+      <w:r>
+        <w:rPr>
+          <w:b w:val="false"/>
+          <w:bCs w:val="false"/>
+          <w:sz w:val="28"/>
+          <w:szCs w:val="28"/>
+          <w:rtl w:val="true"/>
+        </w:rPr>
+        <w:t xml:space="preserve">. </w:t>
+      </w:r>
+      <w:r>
+        <w:rPr>
+          <w:b w:val="false"/>
+          <w:b w:val="false"/>
+          <w:bCs w:val="false"/>
+          <w:sz w:val="28"/>
+          <w:sz w:val="28"/>
+          <w:szCs w:val="28"/>
+          <w:rtl w:val="true"/>
+        </w:rPr>
+        <w:t xml:space="preserve">این </w:t>
+      </w:r>
+      <w:r>
+        <w:rPr>
+          <w:b w:val="false"/>
+          <w:bCs w:val="false"/>
+          <w:sz w:val="28"/>
+          <w:szCs w:val="28"/>
+        </w:rPr>
+        <w:t>DBMS</w:t>
+      </w:r>
+      <w:r>
+        <w:rPr>
+          <w:b w:val="false"/>
+          <w:bCs w:val="false"/>
+          <w:sz w:val="28"/>
+          <w:szCs w:val="28"/>
+          <w:rtl w:val="true"/>
+        </w:rPr>
+        <w:t xml:space="preserve"> </w:t>
+      </w:r>
+      <w:r>
+        <w:rPr>
+          <w:b w:val="false"/>
+          <w:b w:val="false"/>
+          <w:bCs w:val="false"/>
+          <w:sz w:val="28"/>
+          <w:sz w:val="28"/>
+          <w:szCs w:val="28"/>
+          <w:rtl w:val="true"/>
+        </w:rPr>
+        <w:t xml:space="preserve">همچنین تمام امکانات </w:t>
+      </w:r>
+      <w:r>
+        <w:rPr>
+          <w:b w:val="false"/>
+          <w:bCs w:val="false"/>
+          <w:sz w:val="28"/>
+          <w:szCs w:val="28"/>
+        </w:rPr>
+        <w:t>MySQL</w:t>
+      </w:r>
+      <w:r>
+        <w:rPr>
+          <w:b w:val="false"/>
+          <w:bCs w:val="false"/>
+          <w:sz w:val="28"/>
+          <w:szCs w:val="28"/>
+          <w:rtl w:val="true"/>
+        </w:rPr>
+        <w:t xml:space="preserve"> </w:t>
+      </w:r>
+      <w:r>
+        <w:rPr>
+          <w:b w:val="false"/>
+          <w:b w:val="false"/>
+          <w:bCs w:val="false"/>
+          <w:sz w:val="28"/>
+          <w:sz w:val="28"/>
+          <w:szCs w:val="28"/>
+          <w:rtl w:val="true"/>
+        </w:rPr>
+        <w:t xml:space="preserve">را شامل می شود و همچنین امکانات حتی کامل تر از </w:t>
+      </w:r>
+      <w:r>
+        <w:rPr>
+          <w:b w:val="false"/>
+          <w:bCs w:val="false"/>
+          <w:sz w:val="28"/>
+          <w:szCs w:val="28"/>
+        </w:rPr>
+        <w:t>MySQL</w:t>
+      </w:r>
+      <w:r>
+        <w:rPr>
+          <w:b w:val="false"/>
+          <w:bCs w:val="false"/>
+          <w:sz w:val="28"/>
+          <w:szCs w:val="28"/>
+          <w:rtl w:val="true"/>
+        </w:rPr>
+        <w:t xml:space="preserve"> </w:t>
+      </w:r>
+      <w:r>
+        <w:rPr>
+          <w:b w:val="false"/>
+          <w:b w:val="false"/>
+          <w:bCs w:val="false"/>
+          <w:sz w:val="28"/>
+          <w:sz w:val="28"/>
+          <w:szCs w:val="28"/>
+          <w:rtl w:val="true"/>
+        </w:rPr>
+        <w:t xml:space="preserve">را دارا است مانند سرعت بهتر، مقیاس پذیری بالاتر و همچنین توانایی اتصالات بیشتر بدون نیاز به پرداخت هزینه از طرف تیم است برخلاف </w:t>
+      </w:r>
+      <w:r>
+        <w:rPr>
+          <w:b w:val="false"/>
+          <w:bCs w:val="false"/>
+          <w:sz w:val="28"/>
+          <w:szCs w:val="28"/>
+        </w:rPr>
+        <w:t>MySQL</w:t>
+      </w:r>
+      <w:r>
+        <w:rPr>
+          <w:b w:val="false"/>
+          <w:bCs w:val="false"/>
+          <w:sz w:val="28"/>
+          <w:szCs w:val="28"/>
+          <w:rtl w:val="true"/>
+        </w:rPr>
+        <w:t xml:space="preserve">. </w:t>
+      </w:r>
+      <w:r>
+        <w:rPr>
+          <w:b w:val="false"/>
+          <w:b w:val="false"/>
+          <w:bCs w:val="false"/>
+          <w:sz w:val="28"/>
+          <w:sz w:val="28"/>
+          <w:szCs w:val="28"/>
+          <w:rtl w:val="true"/>
+        </w:rPr>
+        <w:t xml:space="preserve">برای مقیاس سامانه تیم، </w:t>
+      </w:r>
+      <w:r>
+        <w:rPr>
+          <w:b w:val="false"/>
+          <w:bCs w:val="false"/>
+          <w:sz w:val="28"/>
+          <w:szCs w:val="28"/>
+        </w:rPr>
+        <w:t>MariaDB</w:t>
+      </w:r>
+      <w:r>
+        <w:rPr>
+          <w:b w:val="false"/>
+          <w:bCs w:val="false"/>
+          <w:sz w:val="28"/>
+          <w:szCs w:val="28"/>
+          <w:rtl w:val="true"/>
+        </w:rPr>
+        <w:t xml:space="preserve"> </w:t>
+      </w:r>
+      <w:r>
+        <w:rPr>
+          <w:b w:val="false"/>
+          <w:b w:val="false"/>
+          <w:bCs w:val="false"/>
+          <w:sz w:val="28"/>
+          <w:sz w:val="28"/>
+          <w:szCs w:val="28"/>
+          <w:rtl w:val="true"/>
+        </w:rPr>
+        <w:t>تمام نیازها سامانه را پوشش خواهد داد</w:t>
+      </w:r>
+      <w:r>
+        <w:rPr>
+          <w:b w:val="false"/>
+          <w:bCs w:val="false"/>
+          <w:sz w:val="28"/>
+          <w:szCs w:val="28"/>
+          <w:rtl w:val="true"/>
+        </w:rPr>
+        <w:t>.</w:t>
       </w:r>
     </w:p>
     <w:p>
@@ -2006,289 +2186,6 @@
           <w:szCs w:val="28"/>
           <w:rtl w:val="true"/>
         </w:rPr>
-        <w:t>[</w:t>
-      </w:r>
-      <w:r>
-        <w:rPr>
-          <w:b w:val="false"/>
-          <w:bCs w:val="false"/>
-          <w:sz w:val="28"/>
-          <w:szCs w:val="28"/>
-        </w:rPr>
-        <w:t>picture requested here</w:t>
-      </w:r>
-      <w:r>
-        <w:rPr>
-          <w:b w:val="false"/>
-          <w:bCs w:val="false"/>
-          <w:sz w:val="28"/>
-          <w:szCs w:val="28"/>
-          <w:rtl w:val="true"/>
-        </w:rPr>
-        <w:t>]</w:t>
-      </w:r>
-    </w:p>
-    <w:p>
-      <w:pPr>
-        <w:pStyle w:val="Normal"/>
-        <w:spacing w:lineRule="auto" w:line="278" w:before="0" w:after="160"/>
-        <w:rPr>
-          <w:b w:val="false"/>
-          <w:bCs w:val="false"/>
-          <w:sz w:val="28"/>
-          <w:szCs w:val="28"/>
-        </w:rPr>
-      </w:pPr>
-      <w:r>
-        <w:rPr>
-          <w:b w:val="false"/>
-          <w:bCs w:val="false"/>
-          <w:sz w:val="28"/>
-          <w:szCs w:val="28"/>
-          <w:rtl w:val="true"/>
-        </w:rPr>
-      </w:r>
-    </w:p>
-    <w:p>
-      <w:pPr>
-        <w:pStyle w:val="Normal"/>
-        <w:spacing w:lineRule="auto" w:line="278" w:before="0" w:after="160"/>
-        <w:rPr>
-          <w:b w:val="false"/>
-          <w:bCs w:val="false"/>
-          <w:sz w:val="28"/>
-          <w:szCs w:val="28"/>
-        </w:rPr>
-      </w:pPr>
-      <w:r>
-        <w:rPr>
-          <w:b w:val="false"/>
-          <w:b w:val="false"/>
-          <w:bCs w:val="false"/>
-          <w:sz w:val="28"/>
-          <w:sz w:val="28"/>
-          <w:szCs w:val="28"/>
-          <w:rtl w:val="true"/>
-        </w:rPr>
-        <w:t xml:space="preserve">از </w:t>
-      </w:r>
-      <w:r>
-        <w:rPr>
-          <w:b w:val="false"/>
-          <w:bCs w:val="false"/>
-          <w:sz w:val="28"/>
-          <w:szCs w:val="28"/>
-        </w:rPr>
-        <w:t>MariaDB</w:t>
-      </w:r>
-      <w:r>
-        <w:rPr>
-          <w:b w:val="false"/>
-          <w:bCs w:val="false"/>
-          <w:sz w:val="28"/>
-          <w:szCs w:val="28"/>
-          <w:rtl w:val="true"/>
-        </w:rPr>
-        <w:t xml:space="preserve"> </w:t>
-      </w:r>
-      <w:r>
-        <w:rPr>
-          <w:b w:val="false"/>
-          <w:b w:val="false"/>
-          <w:bCs w:val="false"/>
-          <w:sz w:val="28"/>
-          <w:sz w:val="28"/>
-          <w:szCs w:val="28"/>
-          <w:rtl w:val="true"/>
-        </w:rPr>
-        <w:t>برای پشتیبانی کامل متن باز بودن، پشتیبانی کامل آن در لینوکس، نصب و راه اندازی ساده استفاده می کنیم</w:t>
-      </w:r>
-      <w:r>
-        <w:rPr>
-          <w:b w:val="false"/>
-          <w:bCs w:val="false"/>
-          <w:sz w:val="28"/>
-          <w:szCs w:val="28"/>
-          <w:rtl w:val="true"/>
-        </w:rPr>
-        <w:t xml:space="preserve">. </w:t>
-      </w:r>
-      <w:r>
-        <w:rPr>
-          <w:b w:val="false"/>
-          <w:b w:val="false"/>
-          <w:bCs w:val="false"/>
-          <w:sz w:val="28"/>
-          <w:sz w:val="28"/>
-          <w:szCs w:val="28"/>
-          <w:rtl w:val="true"/>
-        </w:rPr>
-        <w:t xml:space="preserve">این </w:t>
-      </w:r>
-      <w:r>
-        <w:rPr>
-          <w:b w:val="false"/>
-          <w:bCs w:val="false"/>
-          <w:sz w:val="28"/>
-          <w:szCs w:val="28"/>
-        </w:rPr>
-        <w:t>DBMS</w:t>
-      </w:r>
-      <w:r>
-        <w:rPr>
-          <w:b w:val="false"/>
-          <w:bCs w:val="false"/>
-          <w:sz w:val="28"/>
-          <w:szCs w:val="28"/>
-          <w:rtl w:val="true"/>
-        </w:rPr>
-        <w:t xml:space="preserve"> </w:t>
-      </w:r>
-      <w:r>
-        <w:rPr>
-          <w:b w:val="false"/>
-          <w:b w:val="false"/>
-          <w:bCs w:val="false"/>
-          <w:sz w:val="28"/>
-          <w:sz w:val="28"/>
-          <w:szCs w:val="28"/>
-          <w:rtl w:val="true"/>
-        </w:rPr>
-        <w:t xml:space="preserve">همچنین تمام امکانات </w:t>
-      </w:r>
-      <w:r>
-        <w:rPr>
-          <w:b w:val="false"/>
-          <w:bCs w:val="false"/>
-          <w:sz w:val="28"/>
-          <w:szCs w:val="28"/>
-        </w:rPr>
-        <w:t>MySQL</w:t>
-      </w:r>
-      <w:r>
-        <w:rPr>
-          <w:b w:val="false"/>
-          <w:bCs w:val="false"/>
-          <w:sz w:val="28"/>
-          <w:szCs w:val="28"/>
-          <w:rtl w:val="true"/>
-        </w:rPr>
-        <w:t xml:space="preserve"> </w:t>
-      </w:r>
-      <w:r>
-        <w:rPr>
-          <w:b w:val="false"/>
-          <w:b w:val="false"/>
-          <w:bCs w:val="false"/>
-          <w:sz w:val="28"/>
-          <w:sz w:val="28"/>
-          <w:szCs w:val="28"/>
-          <w:rtl w:val="true"/>
-        </w:rPr>
-        <w:t xml:space="preserve">را شامل می شود و همچنین امکانات حتی کامل تر از </w:t>
-      </w:r>
-      <w:r>
-        <w:rPr>
-          <w:b w:val="false"/>
-          <w:bCs w:val="false"/>
-          <w:sz w:val="28"/>
-          <w:szCs w:val="28"/>
-        </w:rPr>
-        <w:t>MySQL</w:t>
-      </w:r>
-      <w:r>
-        <w:rPr>
-          <w:b w:val="false"/>
-          <w:bCs w:val="false"/>
-          <w:sz w:val="28"/>
-          <w:szCs w:val="28"/>
-          <w:rtl w:val="true"/>
-        </w:rPr>
-        <w:t xml:space="preserve"> </w:t>
-      </w:r>
-      <w:r>
-        <w:rPr>
-          <w:b w:val="false"/>
-          <w:b w:val="false"/>
-          <w:bCs w:val="false"/>
-          <w:sz w:val="28"/>
-          <w:sz w:val="28"/>
-          <w:szCs w:val="28"/>
-          <w:rtl w:val="true"/>
-        </w:rPr>
-        <w:t xml:space="preserve">را دارا است مانند سرعت بهتر، مقیاس پذیری بالاتر و همچنین توانایی اتصالات بیشتر بدون نیاز به پرداخت هزینه از طرف تیم است برخلاف </w:t>
-      </w:r>
-      <w:r>
-        <w:rPr>
-          <w:b w:val="false"/>
-          <w:bCs w:val="false"/>
-          <w:sz w:val="28"/>
-          <w:szCs w:val="28"/>
-        </w:rPr>
-        <w:t>MySQL</w:t>
-      </w:r>
-      <w:r>
-        <w:rPr>
-          <w:b w:val="false"/>
-          <w:bCs w:val="false"/>
-          <w:sz w:val="28"/>
-          <w:szCs w:val="28"/>
-          <w:rtl w:val="true"/>
-        </w:rPr>
-        <w:t xml:space="preserve">. </w:t>
-      </w:r>
-      <w:r>
-        <w:rPr>
-          <w:b w:val="false"/>
-          <w:b w:val="false"/>
-          <w:bCs w:val="false"/>
-          <w:sz w:val="28"/>
-          <w:sz w:val="28"/>
-          <w:szCs w:val="28"/>
-          <w:rtl w:val="true"/>
-        </w:rPr>
-        <w:t xml:space="preserve">برای مقیاس سامانه تیم، </w:t>
-      </w:r>
-      <w:r>
-        <w:rPr>
-          <w:b w:val="false"/>
-          <w:bCs w:val="false"/>
-          <w:sz w:val="28"/>
-          <w:szCs w:val="28"/>
-        </w:rPr>
-        <w:t>MariaDB</w:t>
-      </w:r>
-      <w:r>
-        <w:rPr>
-          <w:b w:val="false"/>
-          <w:bCs w:val="false"/>
-          <w:sz w:val="28"/>
-          <w:szCs w:val="28"/>
-          <w:rtl w:val="true"/>
-        </w:rPr>
-        <w:t xml:space="preserve"> </w:t>
-      </w:r>
-      <w:r>
-        <w:rPr>
-          <w:b w:val="false"/>
-          <w:b w:val="false"/>
-          <w:bCs w:val="false"/>
-          <w:sz w:val="28"/>
-          <w:sz w:val="28"/>
-          <w:szCs w:val="28"/>
-          <w:rtl w:val="true"/>
-        </w:rPr>
-        <w:t>تمام نیازها سامانه را پوشش خواهد داد</w:t>
-      </w:r>
-      <w:r>
-        <w:rPr>
-          <w:b w:val="false"/>
-          <w:bCs w:val="false"/>
-          <w:sz w:val="28"/>
-          <w:szCs w:val="28"/>
-          <w:rtl w:val="true"/>
-        </w:rPr>
-        <w:t>.</w:t>
       </w:r>
     </w:p>
     <w:sectPr>
@@ -2552,7 +2449,7 @@
                       <w:txbxContent>
                         <w:p>
                           <w:pPr>
-                            <w:pStyle w:val="FrameContents"/>
+                            <w:pStyle w:val="FrameContentsuser"/>
                             <w:spacing w:lineRule="auto" w:line="240"/>
                             <w:rPr>
                               <w:color w:themeColor="background1" w:val="FFFFFF"/>
@@ -2617,7 +2514,7 @@
                 <w:txbxContent>
                   <w:p>
                     <w:pPr>
-                      <w:pStyle w:val="FrameContents"/>
+                      <w:pStyle w:val="FrameContentsuser"/>
                       <w:spacing w:lineRule="auto" w:line="240"/>
                       <w:rPr>
                         <w:color w:themeColor="background1" w:val="FFFFFF"/>
@@ -2708,7 +2605,7 @@
                       <w:txbxContent>
                         <w:p>
                           <w:pPr>
-                            <w:pStyle w:val="FrameContents"/>
+                            <w:pStyle w:val="FrameContentsuser"/>
                             <w:spacing w:lineRule="auto" w:line="240"/>
                             <w:rPr/>
                           </w:pPr>
@@ -2742,7 +2639,7 @@
                 <w:txbxContent>
                   <w:p>
                     <w:pPr>
-                      <w:pStyle w:val="FrameContents"/>
+                      <w:pStyle w:val="FrameContentsuser"/>
                       <w:spacing w:lineRule="auto" w:line="240"/>
                       <w:rPr/>
                     </w:pPr>
@@ -2820,7 +2717,7 @@
                       <w:txbxContent>
                         <w:p>
                           <w:pPr>
-                            <w:pStyle w:val="FrameContents"/>
+                            <w:pStyle w:val="FrameContentsuser"/>
                             <w:spacing w:lineRule="auto" w:line="240"/>
                             <w:jc w:val="end"/>
                             <w:rPr>
@@ -2886,7 +2783,7 @@
                 <w:txbxContent>
                   <w:p>
                     <w:pPr>
-                      <w:pStyle w:val="FrameContents"/>
+                      <w:pStyle w:val="FrameContentsuser"/>
                       <w:spacing w:lineRule="auto" w:line="240"/>
                       <w:jc w:val="end"/>
                       <w:rPr>
@@ -2978,7 +2875,7 @@
                       <w:txbxContent>
                         <w:p>
                           <w:pPr>
-                            <w:pStyle w:val="FrameContents"/>
+                            <w:pStyle w:val="FrameContentsuser"/>
                             <w:spacing w:lineRule="auto" w:line="240"/>
                             <w:rPr/>
                           </w:pPr>
@@ -3012,7 +2909,7 @@
                 <w:txbxContent>
                   <w:p>
                     <w:pPr>
-                      <w:pStyle w:val="FrameContents"/>
+                      <w:pStyle w:val="FrameContentsuser"/>
                       <w:spacing w:lineRule="auto" w:line="240"/>
                       <w:rPr/>
                     </w:pPr>
@@ -4207,8 +4104,8 @@
       <w14:ligatures w14:val="none"/>
     </w:rPr>
   </w:style>
-  <w:style w:type="character" w:styleId="Bullets">
-    <w:name w:val="Bullets"/>
+  <w:style w:type="character" w:styleId="Bulletsuser">
+    <w:name w:val="Bullets (user)"/>
     <w:qFormat/>
     <w:rPr>
       <w:rFonts w:ascii="OpenSymbol" w:hAnsi="OpenSymbol" w:eastAsia="OpenSymbol" w:cs="OpenSymbol"/>
@@ -4421,15 +4318,15 @@
     </w:pPr>
     <w:rPr/>
   </w:style>
-  <w:style w:type="paragraph" w:styleId="FrameContents" w:customStyle="1">
-    <w:name w:val="Frame Contents"/>
+  <w:style w:type="paragraph" w:styleId="FrameContentsuser" w:customStyle="1">
+    <w:name w:val="Frame Contents (user)"/>
     <w:basedOn w:val="Normal"/>
     <w:qFormat/>
     <w:pPr/>
     <w:rPr/>
   </w:style>
-  <w:style w:type="paragraph" w:styleId="FrameContentsuser" w:customStyle="1">
-    <w:name w:val="Frame Contents (user)"/>
+  <w:style w:type="paragraph" w:styleId="FrameContents" w:customStyle="1">
+    <w:name w:val="Frame Contents"/>
     <w:basedOn w:val="Normal"/>
     <w:qFormat/>
     <w:pPr/>

</xml_diff>

<commit_message>
added history tables to documents
</commit_message>
<xml_diff>
--- a/Documents/Architecture Requirements/سند معماری نرم‌افزار.docx
+++ b/Documents/Architecture Requirements/سند معماری نرم‌افزار.docx
@@ -347,11 +347,1364 @@
         </w:rPr>
       </w:r>
     </w:p>
+    <w:tbl>
+      <w:tblPr>
+        <w:bidiVisual w:val="true"/>
+        <w:tblW w:w="7821" w:type="dxa"/>
+        <w:jc w:val="end"/>
+        <w:tblInd w:w="0" w:type="dxa"/>
+        <w:tblLayout w:type="fixed"/>
+        <w:tblCellMar>
+          <w:top w:w="0" w:type="dxa"/>
+          <w:start w:w="0" w:type="dxa"/>
+          <w:bottom w:w="0" w:type="dxa"/>
+          <w:end w:w="0" w:type="dxa"/>
+        </w:tblCellMar>
+      </w:tblPr>
+      <w:tblGrid>
+        <w:gridCol w:w="1289"/>
+        <w:gridCol w:w="12"/>
+        <w:gridCol w:w="1161"/>
+        <w:gridCol w:w="1704"/>
+        <w:gridCol w:w="3655"/>
+      </w:tblGrid>
+      <w:tr>
+        <w:trPr/>
+        <w:tc>
+          <w:tcPr>
+            <w:tcW w:w="1289" w:type="dxa"/>
+            <w:tcBorders>
+              <w:bottom w:val="single" w:sz="6" w:space="0" w:color="00599D"/>
+            </w:tcBorders>
+            <w:shd w:fill="00599D" w:val="clear"/>
+          </w:tcPr>
+          <w:p>
+            <w:pPr>
+              <w:pStyle w:val="TableContents"/>
+              <w:bidi w:val="1"/>
+              <w:jc w:val="start"/>
+              <w:rPr>
+                <w:rFonts w:ascii="Liberation Sans" w:hAnsi="Liberation Sans"/>
+                <w:b/>
+                <w:bCs/>
+                <w:i w:val="false"/>
+                <w:i w:val="false"/>
+                <w:iCs w:val="false"/>
+                <w:strike w:val="false"/>
+                <w:dstrike w:val="false"/>
+                <w:outline w:val="false"/>
+                <w:shadow w:val="false"/>
+                <w:color w:val="FFFFFF"/>
+                <w:sz w:val="24"/>
+                <w:szCs w:val="24"/>
+                <w:u w:val="none"/>
+              </w:rPr>
+            </w:pPr>
+            <w:r>
+              <w:rPr>
+                <w:rFonts w:ascii="Liberation Sans" w:hAnsi="Liberation Sans"/>
+                <w:b/>
+                <w:b/>
+                <w:bCs/>
+                <w:i w:val="false"/>
+                <w:i w:val="false"/>
+                <w:iCs w:val="false"/>
+                <w:strike w:val="false"/>
+                <w:dstrike w:val="false"/>
+                <w:outline w:val="false"/>
+                <w:shadow w:val="false"/>
+                <w:color w:val="FFFFFF"/>
+                <w:sz w:val="24"/>
+                <w:sz w:val="24"/>
+                <w:szCs w:val="24"/>
+                <w:u w:val="none"/>
+                <w:rtl w:val="true"/>
+              </w:rPr>
+              <w:t>تاریخ</w:t>
+            </w:r>
+          </w:p>
+        </w:tc>
+        <w:tc>
+          <w:tcPr>
+            <w:tcW w:w="12" w:type="dxa"/>
+            <w:tcBorders>
+              <w:bottom w:val="single" w:sz="6" w:space="0" w:color="00599D"/>
+            </w:tcBorders>
+            <w:shd w:fill="00599D" w:val="clear"/>
+          </w:tcPr>
+          <w:p>
+            <w:pPr>
+              <w:pStyle w:val="TableContents"/>
+              <w:bidi w:val="1"/>
+              <w:jc w:val="start"/>
+              <w:rPr>
+                <w:rFonts w:ascii="Liberation Sans" w:hAnsi="Liberation Sans"/>
+                <w:b/>
+                <w:bCs/>
+                <w:i w:val="false"/>
+                <w:i w:val="false"/>
+                <w:iCs w:val="false"/>
+                <w:strike w:val="false"/>
+                <w:dstrike w:val="false"/>
+                <w:outline w:val="false"/>
+                <w:shadow w:val="false"/>
+                <w:color w:val="FFFFFF"/>
+                <w:sz w:val="24"/>
+                <w:szCs w:val="24"/>
+                <w:u w:val="none"/>
+              </w:rPr>
+            </w:pPr>
+            <w:r>
+              <w:rPr>
+                <w:rFonts w:ascii="Liberation Sans" w:hAnsi="Liberation Sans"/>
+                <w:b/>
+                <w:bCs/>
+                <w:i w:val="false"/>
+                <w:iCs w:val="false"/>
+                <w:strike w:val="false"/>
+                <w:dstrike w:val="false"/>
+                <w:outline w:val="false"/>
+                <w:shadow w:val="false"/>
+                <w:color w:val="FFFFFF"/>
+                <w:sz w:val="24"/>
+                <w:szCs w:val="24"/>
+                <w:u w:val="none"/>
+                <w:rtl w:val="true"/>
+              </w:rPr>
+            </w:r>
+          </w:p>
+        </w:tc>
+        <w:tc>
+          <w:tcPr>
+            <w:tcW w:w="1161" w:type="dxa"/>
+            <w:tcBorders>
+              <w:bottom w:val="single" w:sz="6" w:space="0" w:color="00599D"/>
+            </w:tcBorders>
+            <w:shd w:fill="00599D" w:val="clear"/>
+          </w:tcPr>
+          <w:p>
+            <w:pPr>
+              <w:pStyle w:val="TableContents"/>
+              <w:bidi w:val="1"/>
+              <w:jc w:val="start"/>
+              <w:rPr>
+                <w:rFonts w:ascii="Liberation Sans" w:hAnsi="Liberation Sans"/>
+                <w:b/>
+                <w:bCs/>
+                <w:i w:val="false"/>
+                <w:i w:val="false"/>
+                <w:iCs w:val="false"/>
+                <w:strike w:val="false"/>
+                <w:dstrike w:val="false"/>
+                <w:outline w:val="false"/>
+                <w:shadow w:val="false"/>
+                <w:color w:val="FFFFFF"/>
+                <w:sz w:val="24"/>
+                <w:szCs w:val="24"/>
+                <w:u w:val="none"/>
+              </w:rPr>
+            </w:pPr>
+            <w:r>
+              <w:rPr>
+                <w:rFonts w:ascii="Liberation Sans" w:hAnsi="Liberation Sans"/>
+                <w:b/>
+                <w:b/>
+                <w:bCs/>
+                <w:i w:val="false"/>
+                <w:i w:val="false"/>
+                <w:iCs w:val="false"/>
+                <w:strike w:val="false"/>
+                <w:dstrike w:val="false"/>
+                <w:outline w:val="false"/>
+                <w:shadow w:val="false"/>
+                <w:color w:val="FFFFFF"/>
+                <w:sz w:val="24"/>
+                <w:sz w:val="24"/>
+                <w:szCs w:val="24"/>
+                <w:u w:val="none"/>
+                <w:rtl w:val="true"/>
+              </w:rPr>
+              <w:t>نسخه</w:t>
+            </w:r>
+          </w:p>
+        </w:tc>
+        <w:tc>
+          <w:tcPr>
+            <w:tcW w:w="1704" w:type="dxa"/>
+            <w:tcBorders>
+              <w:bottom w:val="single" w:sz="6" w:space="0" w:color="00599D"/>
+            </w:tcBorders>
+            <w:shd w:fill="00599D" w:val="clear"/>
+          </w:tcPr>
+          <w:p>
+            <w:pPr>
+              <w:pStyle w:val="TableContents"/>
+              <w:bidi w:val="1"/>
+              <w:jc w:val="start"/>
+              <w:rPr>
+                <w:rFonts w:ascii="Liberation Sans" w:hAnsi="Liberation Sans"/>
+                <w:b/>
+                <w:bCs/>
+                <w:i w:val="false"/>
+                <w:i w:val="false"/>
+                <w:iCs w:val="false"/>
+                <w:strike w:val="false"/>
+                <w:dstrike w:val="false"/>
+                <w:outline w:val="false"/>
+                <w:shadow w:val="false"/>
+                <w:color w:val="FFFFFF"/>
+                <w:sz w:val="24"/>
+                <w:szCs w:val="24"/>
+                <w:u w:val="none"/>
+              </w:rPr>
+            </w:pPr>
+            <w:r>
+              <w:rPr>
+                <w:rFonts w:ascii="Liberation Sans" w:hAnsi="Liberation Sans"/>
+                <w:b/>
+                <w:b/>
+                <w:bCs/>
+                <w:i w:val="false"/>
+                <w:i w:val="false"/>
+                <w:iCs w:val="false"/>
+                <w:strike w:val="false"/>
+                <w:dstrike w:val="false"/>
+                <w:outline w:val="false"/>
+                <w:shadow w:val="false"/>
+                <w:color w:val="FFFFFF"/>
+                <w:sz w:val="24"/>
+                <w:sz w:val="24"/>
+                <w:szCs w:val="24"/>
+                <w:u w:val="none"/>
+                <w:rtl w:val="true"/>
+              </w:rPr>
+              <w:t>توسط</w:t>
+            </w:r>
+          </w:p>
+        </w:tc>
+        <w:tc>
+          <w:tcPr>
+            <w:tcW w:w="3655" w:type="dxa"/>
+            <w:tcBorders>
+              <w:bottom w:val="single" w:sz="6" w:space="0" w:color="00599D"/>
+            </w:tcBorders>
+            <w:shd w:fill="00599D" w:val="clear"/>
+          </w:tcPr>
+          <w:p>
+            <w:pPr>
+              <w:pStyle w:val="TableContents"/>
+              <w:bidi w:val="1"/>
+              <w:jc w:val="start"/>
+              <w:rPr>
+                <w:rFonts w:ascii="Liberation Sans" w:hAnsi="Liberation Sans"/>
+                <w:b/>
+                <w:bCs/>
+                <w:i w:val="false"/>
+                <w:i w:val="false"/>
+                <w:iCs w:val="false"/>
+                <w:strike w:val="false"/>
+                <w:dstrike w:val="false"/>
+                <w:outline w:val="false"/>
+                <w:shadow w:val="false"/>
+                <w:color w:val="FFFFFF"/>
+                <w:sz w:val="24"/>
+                <w:szCs w:val="24"/>
+                <w:u w:val="none"/>
+              </w:rPr>
+            </w:pPr>
+            <w:r>
+              <w:rPr>
+                <w:rFonts w:ascii="Liberation Sans" w:hAnsi="Liberation Sans"/>
+                <w:b/>
+                <w:b/>
+                <w:bCs/>
+                <w:i w:val="false"/>
+                <w:i w:val="false"/>
+                <w:iCs w:val="false"/>
+                <w:strike w:val="false"/>
+                <w:dstrike w:val="false"/>
+                <w:outline w:val="false"/>
+                <w:shadow w:val="false"/>
+                <w:color w:val="FFFFFF"/>
+                <w:sz w:val="24"/>
+                <w:sz w:val="24"/>
+                <w:szCs w:val="24"/>
+                <w:u w:val="none"/>
+                <w:rtl w:val="true"/>
+              </w:rPr>
+              <w:t>شرح</w:t>
+            </w:r>
+          </w:p>
+        </w:tc>
+        <w:tc>
+          <w:tcPr>
+            <w:tcW w:w="0" w:type="dxa"/>
+            <w:tcBorders>
+              <w:bottom w:val="single" w:sz="6" w:space="0" w:color="00599D"/>
+            </w:tcBorders>
+            <w:shd w:fill="00599D" w:val="clear"/>
+          </w:tcPr>
+          <w:p>
+            <w:pPr>
+              <w:pStyle w:val="TableContents"/>
+              <w:bidi w:val="1"/>
+              <w:jc w:val="start"/>
+              <w:rPr>
+                <w:rFonts w:ascii="Liberation Sans" w:hAnsi="Liberation Sans"/>
+                <w:b/>
+                <w:bCs/>
+                <w:i w:val="false"/>
+                <w:i w:val="false"/>
+                <w:iCs w:val="false"/>
+                <w:strike w:val="false"/>
+                <w:dstrike w:val="false"/>
+                <w:outline w:val="false"/>
+                <w:shadow w:val="false"/>
+                <w:color w:val="FFFFFF"/>
+                <w:sz w:val="24"/>
+                <w:szCs w:val="24"/>
+                <w:u w:val="none"/>
+              </w:rPr>
+            </w:pPr>
+            <w:r>
+              <w:rPr>
+                <w:rFonts w:ascii="Liberation Sans" w:hAnsi="Liberation Sans"/>
+                <w:b/>
+                <w:bCs/>
+                <w:i w:val="false"/>
+                <w:iCs w:val="false"/>
+                <w:strike w:val="false"/>
+                <w:dstrike w:val="false"/>
+                <w:outline w:val="false"/>
+                <w:shadow w:val="false"/>
+                <w:color w:val="FFFFFF"/>
+                <w:sz w:val="24"/>
+                <w:szCs w:val="24"/>
+                <w:u w:val="none"/>
+                <w:rtl w:val="true"/>
+              </w:rPr>
+            </w:r>
+          </w:p>
+        </w:tc>
+      </w:tr>
+      <w:tr>
+        <w:trPr/>
+        <w:tc>
+          <w:tcPr>
+            <w:tcW w:w="1289" w:type="dxa"/>
+            <w:tcBorders>
+              <w:start w:val="single" w:sz="6" w:space="0" w:color="00599D"/>
+              <w:bottom w:val="single" w:sz="6" w:space="0" w:color="00599D"/>
+            </w:tcBorders>
+          </w:tcPr>
+          <w:p>
+            <w:pPr>
+              <w:pStyle w:val="TableContents"/>
+              <w:bidi w:val="1"/>
+              <w:jc w:val="start"/>
+              <w:rPr>
+                <w:rFonts w:ascii="Liberation Sans" w:hAnsi="Liberation Sans"/>
+                <w:b w:val="false"/>
+                <w:bCs w:val="false"/>
+                <w:i w:val="false"/>
+                <w:i w:val="false"/>
+                <w:iCs w:val="false"/>
+                <w:strike w:val="false"/>
+                <w:dstrike w:val="false"/>
+                <w:outline w:val="false"/>
+                <w:shadow w:val="false"/>
+                <w:color w:val="000000"/>
+                <w:sz w:val="24"/>
+                <w:szCs w:val="24"/>
+                <w:u w:val="none"/>
+              </w:rPr>
+            </w:pPr>
+            <w:r>
+              <w:rPr>
+                <w:rFonts w:ascii="Liberation Sans" w:hAnsi="Liberation Sans"/>
+                <w:b w:val="false"/>
+                <w:b w:val="false"/>
+                <w:bCs w:val="false"/>
+                <w:i w:val="false"/>
+                <w:i w:val="false"/>
+                <w:iCs w:val="false"/>
+                <w:strike w:val="false"/>
+                <w:dstrike w:val="false"/>
+                <w:outline w:val="false"/>
+                <w:shadow w:val="false"/>
+                <w:color w:val="000000"/>
+                <w:sz w:val="24"/>
+                <w:sz w:val="24"/>
+                <w:szCs w:val="24"/>
+                <w:u w:val="none"/>
+              </w:rPr>
+              <w:t>۱۴۰</w:t>
+            </w:r>
+            <w:r>
+              <w:rPr>
+                <w:rFonts w:ascii="Liberation Sans" w:hAnsi="Liberation Sans"/>
+                <w:b w:val="false"/>
+                <w:bCs w:val="false"/>
+                <w:i w:val="false"/>
+                <w:iCs w:val="false"/>
+                <w:strike w:val="false"/>
+                <w:dstrike w:val="false"/>
+                <w:outline w:val="false"/>
+                <w:shadow w:val="false"/>
+                <w:color w:val="000000"/>
+                <w:sz w:val="24"/>
+                <w:szCs w:val="24"/>
+                <w:u w:val="none"/>
+              </w:rPr>
+              <w:t>4/01/17</w:t>
+            </w:r>
+          </w:p>
+        </w:tc>
+        <w:tc>
+          <w:tcPr>
+            <w:tcW w:w="12" w:type="dxa"/>
+            <w:tcBorders>
+              <w:bottom w:val="single" w:sz="6" w:space="0" w:color="00599D"/>
+            </w:tcBorders>
+          </w:tcPr>
+          <w:p>
+            <w:pPr>
+              <w:pStyle w:val="TableContents"/>
+              <w:bidi w:val="1"/>
+              <w:jc w:val="start"/>
+              <w:rPr>
+                <w:rFonts w:ascii="Liberation Sans" w:hAnsi="Liberation Sans"/>
+                <w:b w:val="false"/>
+                <w:bCs w:val="false"/>
+                <w:i w:val="false"/>
+                <w:i w:val="false"/>
+                <w:iCs w:val="false"/>
+                <w:strike w:val="false"/>
+                <w:dstrike w:val="false"/>
+                <w:outline w:val="false"/>
+                <w:shadow w:val="false"/>
+                <w:color w:val="000000"/>
+                <w:sz w:val="24"/>
+                <w:szCs w:val="24"/>
+                <w:u w:val="none"/>
+              </w:rPr>
+            </w:pPr>
+            <w:r>
+              <w:rPr>
+                <w:rFonts w:ascii="Liberation Sans" w:hAnsi="Liberation Sans"/>
+                <w:b w:val="false"/>
+                <w:bCs w:val="false"/>
+                <w:i w:val="false"/>
+                <w:iCs w:val="false"/>
+                <w:strike w:val="false"/>
+                <w:dstrike w:val="false"/>
+                <w:outline w:val="false"/>
+                <w:shadow w:val="false"/>
+                <w:color w:val="000000"/>
+                <w:sz w:val="24"/>
+                <w:szCs w:val="24"/>
+                <w:u w:val="none"/>
+              </w:rPr>
+              <w:t>1</w:t>
+            </w:r>
+          </w:p>
+        </w:tc>
+        <w:tc>
+          <w:tcPr>
+            <w:tcW w:w="1161" w:type="dxa"/>
+            <w:tcBorders>
+              <w:bottom w:val="single" w:sz="6" w:space="0" w:color="00599D"/>
+            </w:tcBorders>
+          </w:tcPr>
+          <w:p>
+            <w:pPr>
+              <w:pStyle w:val="TableContents"/>
+              <w:bidi w:val="1"/>
+              <w:jc w:val="start"/>
+              <w:rPr>
+                <w:rFonts w:ascii="Liberation Sans" w:hAnsi="Liberation Sans"/>
+                <w:b w:val="false"/>
+                <w:bCs w:val="false"/>
+                <w:i w:val="false"/>
+                <w:i w:val="false"/>
+                <w:iCs w:val="false"/>
+                <w:strike w:val="false"/>
+                <w:dstrike w:val="false"/>
+                <w:outline w:val="false"/>
+                <w:shadow w:val="false"/>
+                <w:color w:val="000000"/>
+                <w:sz w:val="24"/>
+                <w:szCs w:val="24"/>
+                <w:u w:val="none"/>
+              </w:rPr>
+            </w:pPr>
+            <w:r>
+              <w:rPr>
+                <w:rFonts w:ascii="Liberation Sans" w:hAnsi="Liberation Sans"/>
+                <w:b w:val="false"/>
+                <w:bCs w:val="false"/>
+                <w:i w:val="false"/>
+                <w:iCs w:val="false"/>
+                <w:strike w:val="false"/>
+                <w:dstrike w:val="false"/>
+                <w:outline w:val="false"/>
+                <w:shadow w:val="false"/>
+                <w:color w:val="000000"/>
+                <w:sz w:val="24"/>
+                <w:szCs w:val="24"/>
+                <w:u w:val="none"/>
+              </w:rPr>
+              <w:t>1</w:t>
+            </w:r>
+          </w:p>
+        </w:tc>
+        <w:tc>
+          <w:tcPr>
+            <w:tcW w:w="1704" w:type="dxa"/>
+            <w:tcBorders>
+              <w:bottom w:val="single" w:sz="6" w:space="0" w:color="00599D"/>
+            </w:tcBorders>
+          </w:tcPr>
+          <w:p>
+            <w:pPr>
+              <w:pStyle w:val="TableContents"/>
+              <w:bidi w:val="1"/>
+              <w:jc w:val="start"/>
+              <w:rPr>
+                <w:rFonts w:ascii="Liberation Sans" w:hAnsi="Liberation Sans"/>
+                <w:b w:val="false"/>
+                <w:bCs w:val="false"/>
+                <w:i w:val="false"/>
+                <w:i w:val="false"/>
+                <w:iCs w:val="false"/>
+                <w:strike w:val="false"/>
+                <w:dstrike w:val="false"/>
+                <w:outline w:val="false"/>
+                <w:shadow w:val="false"/>
+                <w:color w:val="000000"/>
+                <w:sz w:val="24"/>
+                <w:szCs w:val="24"/>
+                <w:u w:val="none"/>
+              </w:rPr>
+            </w:pPr>
+            <w:r>
+              <w:rPr>
+                <w:rFonts w:ascii="Liberation Sans" w:hAnsi="Liberation Sans"/>
+                <w:b w:val="false"/>
+                <w:b w:val="false"/>
+                <w:bCs w:val="false"/>
+                <w:i w:val="false"/>
+                <w:i w:val="false"/>
+                <w:iCs w:val="false"/>
+                <w:strike w:val="false"/>
+                <w:dstrike w:val="false"/>
+                <w:outline w:val="false"/>
+                <w:shadow w:val="false"/>
+                <w:color w:val="000000"/>
+                <w:sz w:val="24"/>
+                <w:sz w:val="24"/>
+                <w:szCs w:val="24"/>
+                <w:u w:val="none"/>
+                <w:rtl w:val="true"/>
+              </w:rPr>
+              <w:t>امیرحسین بصیرت</w:t>
+            </w:r>
+          </w:p>
+        </w:tc>
+        <w:tc>
+          <w:tcPr>
+            <w:tcW w:w="3655" w:type="dxa"/>
+            <w:tcBorders>
+              <w:bottom w:val="single" w:sz="6" w:space="0" w:color="00599D"/>
+            </w:tcBorders>
+          </w:tcPr>
+          <w:p>
+            <w:pPr>
+              <w:pStyle w:val="TableContents"/>
+              <w:bidi w:val="1"/>
+              <w:jc w:val="start"/>
+              <w:rPr>
+                <w:rFonts w:ascii="Liberation Sans" w:hAnsi="Liberation Sans"/>
+                <w:b w:val="false"/>
+                <w:bCs w:val="false"/>
+                <w:i w:val="false"/>
+                <w:i w:val="false"/>
+                <w:iCs w:val="false"/>
+                <w:strike w:val="false"/>
+                <w:dstrike w:val="false"/>
+                <w:outline w:val="false"/>
+                <w:shadow w:val="false"/>
+                <w:color w:val="000000"/>
+                <w:sz w:val="24"/>
+                <w:szCs w:val="24"/>
+                <w:u w:val="none"/>
+              </w:rPr>
+            </w:pPr>
+            <w:r>
+              <w:rPr>
+                <w:rFonts w:ascii="Liberation Sans" w:hAnsi="Liberation Sans"/>
+                <w:b w:val="false"/>
+                <w:b w:val="false"/>
+                <w:bCs w:val="false"/>
+                <w:i w:val="false"/>
+                <w:i w:val="false"/>
+                <w:iCs w:val="false"/>
+                <w:strike w:val="false"/>
+                <w:dstrike w:val="false"/>
+                <w:outline w:val="false"/>
+                <w:shadow w:val="false"/>
+                <w:color w:val="000000"/>
+                <w:sz w:val="24"/>
+                <w:sz w:val="24"/>
+                <w:szCs w:val="24"/>
+                <w:u w:val="none"/>
+                <w:rtl w:val="true"/>
+              </w:rPr>
+              <w:t>صرفاً تکنولوژی ها مورد نظر برای استفاده ذکر شده اند</w:t>
+            </w:r>
+          </w:p>
+        </w:tc>
+        <w:tc>
+          <w:tcPr>
+            <w:tcW w:w="0" w:type="dxa"/>
+            <w:tcBorders>
+              <w:bottom w:val="single" w:sz="6" w:space="0" w:color="00599D"/>
+              <w:end w:val="single" w:sz="6" w:space="0" w:color="00599D"/>
+            </w:tcBorders>
+          </w:tcPr>
+          <w:p>
+            <w:pPr>
+              <w:pStyle w:val="TableContents"/>
+              <w:bidi w:val="1"/>
+              <w:jc w:val="start"/>
+              <w:rPr>
+                <w:rFonts w:ascii="Liberation Sans" w:hAnsi="Liberation Sans"/>
+                <w:b w:val="false"/>
+                <w:bCs w:val="false"/>
+                <w:i w:val="false"/>
+                <w:i w:val="false"/>
+                <w:iCs w:val="false"/>
+                <w:strike w:val="false"/>
+                <w:dstrike w:val="false"/>
+                <w:outline w:val="false"/>
+                <w:shadow w:val="false"/>
+                <w:color w:val="000000"/>
+                <w:sz w:val="24"/>
+                <w:szCs w:val="24"/>
+                <w:u w:val="none"/>
+              </w:rPr>
+            </w:pPr>
+            <w:r>
+              <w:rPr>
+                <w:rFonts w:ascii="Liberation Sans" w:hAnsi="Liberation Sans"/>
+                <w:b w:val="false"/>
+                <w:bCs w:val="false"/>
+                <w:i w:val="false"/>
+                <w:iCs w:val="false"/>
+                <w:strike w:val="false"/>
+                <w:dstrike w:val="false"/>
+                <w:outline w:val="false"/>
+                <w:shadow w:val="false"/>
+                <w:color w:val="000000"/>
+                <w:sz w:val="24"/>
+                <w:szCs w:val="24"/>
+                <w:u w:val="none"/>
+                <w:rtl w:val="true"/>
+              </w:rPr>
+            </w:r>
+          </w:p>
+        </w:tc>
+      </w:tr>
+      <w:tr>
+        <w:trPr/>
+        <w:tc>
+          <w:tcPr>
+            <w:tcW w:w="1289" w:type="dxa"/>
+            <w:tcBorders>
+              <w:start w:val="single" w:sz="6" w:space="0" w:color="00599D"/>
+              <w:bottom w:val="single" w:sz="6" w:space="0" w:color="00599D"/>
+            </w:tcBorders>
+            <w:shd w:fill="DDDDDD" w:val="clear"/>
+          </w:tcPr>
+          <w:p>
+            <w:pPr>
+              <w:pStyle w:val="TableContents"/>
+              <w:bidi w:val="1"/>
+              <w:jc w:val="start"/>
+              <w:rPr>
+                <w:rFonts w:ascii="Liberation Sans" w:hAnsi="Liberation Sans"/>
+                <w:b w:val="false"/>
+                <w:bCs w:val="false"/>
+                <w:i w:val="false"/>
+                <w:i w:val="false"/>
+                <w:iCs w:val="false"/>
+                <w:strike w:val="false"/>
+                <w:dstrike w:val="false"/>
+                <w:outline w:val="false"/>
+                <w:shadow w:val="false"/>
+                <w:color w:val="000000"/>
+                <w:sz w:val="24"/>
+                <w:szCs w:val="24"/>
+                <w:u w:val="none"/>
+              </w:rPr>
+            </w:pPr>
+            <w:r>
+              <w:rPr>
+                <w:rFonts w:ascii="Liberation Sans" w:hAnsi="Liberation Sans"/>
+                <w:b w:val="false"/>
+                <w:bCs w:val="false"/>
+                <w:i w:val="false"/>
+                <w:iCs w:val="false"/>
+                <w:strike w:val="false"/>
+                <w:dstrike w:val="false"/>
+                <w:outline w:val="false"/>
+                <w:shadow w:val="false"/>
+                <w:color w:val="000000"/>
+                <w:sz w:val="24"/>
+                <w:szCs w:val="24"/>
+                <w:u w:val="none"/>
+              </w:rPr>
+              <w:t>1404/02/28</w:t>
+            </w:r>
+          </w:p>
+        </w:tc>
+        <w:tc>
+          <w:tcPr>
+            <w:tcW w:w="12" w:type="dxa"/>
+            <w:tcBorders>
+              <w:bottom w:val="single" w:sz="6" w:space="0" w:color="00599D"/>
+            </w:tcBorders>
+            <w:shd w:fill="DDDDDD" w:val="clear"/>
+          </w:tcPr>
+          <w:p>
+            <w:pPr>
+              <w:pStyle w:val="TableContents"/>
+              <w:bidi w:val="1"/>
+              <w:jc w:val="start"/>
+              <w:rPr>
+                <w:rFonts w:ascii="Liberation Sans" w:hAnsi="Liberation Sans"/>
+                <w:b w:val="false"/>
+                <w:bCs w:val="false"/>
+                <w:i w:val="false"/>
+                <w:i w:val="false"/>
+                <w:iCs w:val="false"/>
+                <w:strike w:val="false"/>
+                <w:dstrike w:val="false"/>
+                <w:outline w:val="false"/>
+                <w:shadow w:val="false"/>
+                <w:color w:val="000000"/>
+                <w:sz w:val="24"/>
+                <w:szCs w:val="24"/>
+                <w:u w:val="none"/>
+              </w:rPr>
+            </w:pPr>
+            <w:r>
+              <w:rPr>
+                <w:rFonts w:ascii="Liberation Sans" w:hAnsi="Liberation Sans"/>
+                <w:b w:val="false"/>
+                <w:bCs w:val="false"/>
+                <w:i w:val="false"/>
+                <w:iCs w:val="false"/>
+                <w:strike w:val="false"/>
+                <w:dstrike w:val="false"/>
+                <w:outline w:val="false"/>
+                <w:shadow w:val="false"/>
+                <w:color w:val="000000"/>
+                <w:sz w:val="24"/>
+                <w:szCs w:val="24"/>
+                <w:u w:val="none"/>
+                <w:rtl w:val="true"/>
+              </w:rPr>
+            </w:r>
+          </w:p>
+        </w:tc>
+        <w:tc>
+          <w:tcPr>
+            <w:tcW w:w="1161" w:type="dxa"/>
+            <w:tcBorders>
+              <w:bottom w:val="single" w:sz="6" w:space="0" w:color="00599D"/>
+            </w:tcBorders>
+            <w:shd w:fill="DDDDDD" w:val="clear"/>
+          </w:tcPr>
+          <w:p>
+            <w:pPr>
+              <w:pStyle w:val="TableContents"/>
+              <w:bidi w:val="1"/>
+              <w:jc w:val="start"/>
+              <w:rPr>
+                <w:rFonts w:ascii="Liberation Sans" w:hAnsi="Liberation Sans"/>
+                <w:b w:val="false"/>
+                <w:bCs w:val="false"/>
+                <w:i w:val="false"/>
+                <w:i w:val="false"/>
+                <w:iCs w:val="false"/>
+                <w:strike w:val="false"/>
+                <w:dstrike w:val="false"/>
+                <w:outline w:val="false"/>
+                <w:shadow w:val="false"/>
+                <w:color w:val="000000"/>
+                <w:sz w:val="24"/>
+                <w:szCs w:val="24"/>
+                <w:u w:val="none"/>
+              </w:rPr>
+            </w:pPr>
+            <w:r>
+              <w:rPr>
+                <w:rFonts w:ascii="Liberation Sans" w:hAnsi="Liberation Sans"/>
+                <w:b w:val="false"/>
+                <w:bCs w:val="false"/>
+                <w:i w:val="false"/>
+                <w:iCs w:val="false"/>
+                <w:strike w:val="false"/>
+                <w:dstrike w:val="false"/>
+                <w:outline w:val="false"/>
+                <w:shadow w:val="false"/>
+                <w:color w:val="000000"/>
+                <w:sz w:val="24"/>
+                <w:szCs w:val="24"/>
+                <w:u w:val="none"/>
+              </w:rPr>
+              <w:t>2</w:t>
+            </w:r>
+          </w:p>
+        </w:tc>
+        <w:tc>
+          <w:tcPr>
+            <w:tcW w:w="1704" w:type="dxa"/>
+            <w:tcBorders>
+              <w:bottom w:val="single" w:sz="6" w:space="0" w:color="00599D"/>
+            </w:tcBorders>
+            <w:shd w:fill="DDDDDD" w:val="clear"/>
+          </w:tcPr>
+          <w:p>
+            <w:pPr>
+              <w:pStyle w:val="TableContents"/>
+              <w:bidi w:val="1"/>
+              <w:jc w:val="start"/>
+              <w:rPr>
+                <w:rFonts w:ascii="Liberation Sans" w:hAnsi="Liberation Sans"/>
+                <w:b w:val="false"/>
+                <w:bCs w:val="false"/>
+                <w:i w:val="false"/>
+                <w:i w:val="false"/>
+                <w:iCs w:val="false"/>
+                <w:strike w:val="false"/>
+                <w:dstrike w:val="false"/>
+                <w:outline w:val="false"/>
+                <w:shadow w:val="false"/>
+                <w:color w:val="000000"/>
+                <w:sz w:val="24"/>
+                <w:szCs w:val="24"/>
+                <w:u w:val="none"/>
+              </w:rPr>
+            </w:pPr>
+            <w:r>
+              <w:rPr>
+                <w:rFonts w:ascii="Liberation Sans" w:hAnsi="Liberation Sans"/>
+                <w:b w:val="false"/>
+                <w:b w:val="false"/>
+                <w:bCs w:val="false"/>
+                <w:i w:val="false"/>
+                <w:i w:val="false"/>
+                <w:iCs w:val="false"/>
+                <w:strike w:val="false"/>
+                <w:dstrike w:val="false"/>
+                <w:outline w:val="false"/>
+                <w:shadow w:val="false"/>
+                <w:color w:val="000000"/>
+                <w:sz w:val="24"/>
+                <w:sz w:val="24"/>
+                <w:szCs w:val="24"/>
+                <w:u w:val="none"/>
+                <w:rtl w:val="true"/>
+              </w:rPr>
+              <w:t>امیرحسین بصیرت</w:t>
+            </w:r>
+          </w:p>
+        </w:tc>
+        <w:tc>
+          <w:tcPr>
+            <w:tcW w:w="3655" w:type="dxa"/>
+            <w:tcBorders>
+              <w:bottom w:val="single" w:sz="6" w:space="0" w:color="00599D"/>
+            </w:tcBorders>
+            <w:shd w:fill="DDDDDD" w:val="clear"/>
+          </w:tcPr>
+          <w:p>
+            <w:pPr>
+              <w:pStyle w:val="TableContents"/>
+              <w:bidi w:val="1"/>
+              <w:jc w:val="start"/>
+              <w:rPr>
+                <w:rFonts w:ascii="Liberation Sans" w:hAnsi="Liberation Sans"/>
+                <w:b w:val="false"/>
+                <w:bCs w:val="false"/>
+                <w:i w:val="false"/>
+                <w:i w:val="false"/>
+                <w:iCs w:val="false"/>
+                <w:strike w:val="false"/>
+                <w:dstrike w:val="false"/>
+                <w:outline w:val="false"/>
+                <w:shadow w:val="false"/>
+                <w:color w:val="000000"/>
+                <w:sz w:val="24"/>
+                <w:szCs w:val="24"/>
+                <w:u w:val="none"/>
+              </w:rPr>
+            </w:pPr>
+            <w:r>
+              <w:rPr>
+                <w:rFonts w:ascii="Liberation Sans" w:hAnsi="Liberation Sans"/>
+                <w:b w:val="false"/>
+                <w:b w:val="false"/>
+                <w:bCs w:val="false"/>
+                <w:i w:val="false"/>
+                <w:i w:val="false"/>
+                <w:iCs w:val="false"/>
+                <w:strike w:val="false"/>
+                <w:dstrike w:val="false"/>
+                <w:outline w:val="false"/>
+                <w:shadow w:val="false"/>
+                <w:color w:val="000000"/>
+                <w:sz w:val="24"/>
+                <w:sz w:val="24"/>
+                <w:szCs w:val="24"/>
+                <w:u w:val="none"/>
+                <w:rtl w:val="true"/>
+              </w:rPr>
+              <w:t>توضیح مختصری بابت معماری نرم‌افزار و توجیحات بیشتر برای تکنولوژی ها انتخاب شده اضافه شد</w:t>
+            </w:r>
+            <w:r>
+              <w:rPr>
+                <w:rFonts w:ascii="Liberation Sans" w:hAnsi="Liberation Sans"/>
+                <w:b w:val="false"/>
+                <w:bCs w:val="false"/>
+                <w:i w:val="false"/>
+                <w:iCs w:val="false"/>
+                <w:strike w:val="false"/>
+                <w:dstrike w:val="false"/>
+                <w:outline w:val="false"/>
+                <w:shadow w:val="false"/>
+                <w:color w:val="000000"/>
+                <w:sz w:val="24"/>
+                <w:szCs w:val="24"/>
+                <w:u w:val="none"/>
+                <w:rtl w:val="true"/>
+              </w:rPr>
+              <w:t>.</w:t>
+            </w:r>
+          </w:p>
+        </w:tc>
+        <w:tc>
+          <w:tcPr>
+            <w:tcW w:w="0" w:type="dxa"/>
+            <w:tcBorders>
+              <w:bottom w:val="single" w:sz="6" w:space="0" w:color="00599D"/>
+              <w:end w:val="single" w:sz="6" w:space="0" w:color="00599D"/>
+            </w:tcBorders>
+            <w:shd w:fill="DDDDDD" w:val="clear"/>
+          </w:tcPr>
+          <w:p>
+            <w:pPr>
+              <w:pStyle w:val="TableContents"/>
+              <w:bidi w:val="1"/>
+              <w:jc w:val="start"/>
+              <w:rPr>
+                <w:rFonts w:ascii="Liberation Sans" w:hAnsi="Liberation Sans"/>
+                <w:b w:val="false"/>
+                <w:bCs w:val="false"/>
+                <w:i w:val="false"/>
+                <w:i w:val="false"/>
+                <w:iCs w:val="false"/>
+                <w:strike w:val="false"/>
+                <w:dstrike w:val="false"/>
+                <w:outline w:val="false"/>
+                <w:shadow w:val="false"/>
+                <w:color w:val="000000"/>
+                <w:sz w:val="24"/>
+                <w:szCs w:val="24"/>
+                <w:u w:val="none"/>
+              </w:rPr>
+            </w:pPr>
+            <w:r>
+              <w:rPr>
+                <w:rFonts w:ascii="Liberation Sans" w:hAnsi="Liberation Sans"/>
+                <w:b w:val="false"/>
+                <w:bCs w:val="false"/>
+                <w:i w:val="false"/>
+                <w:iCs w:val="false"/>
+                <w:strike w:val="false"/>
+                <w:dstrike w:val="false"/>
+                <w:outline w:val="false"/>
+                <w:shadow w:val="false"/>
+                <w:color w:val="000000"/>
+                <w:sz w:val="24"/>
+                <w:szCs w:val="24"/>
+                <w:u w:val="none"/>
+                <w:rtl w:val="true"/>
+              </w:rPr>
+            </w:r>
+          </w:p>
+        </w:tc>
+      </w:tr>
+      <w:tr>
+        <w:trPr/>
+        <w:tc>
+          <w:tcPr>
+            <w:tcW w:w="1289" w:type="dxa"/>
+            <w:tcBorders>
+              <w:top w:val="single" w:sz="6" w:space="0" w:color="00599D"/>
+              <w:start w:val="single" w:sz="6" w:space="0" w:color="00599D"/>
+              <w:bottom w:val="single" w:sz="6" w:space="0" w:color="00599D"/>
+            </w:tcBorders>
+            <w:shd w:fill="ADC5E7" w:val="clear"/>
+          </w:tcPr>
+          <w:p>
+            <w:pPr>
+              <w:pStyle w:val="TableContents"/>
+              <w:jc w:val="end"/>
+              <w:rPr>
+                <w:rFonts w:ascii="Liberation Sans" w:hAnsi="Liberation Sans"/>
+                <w:b/>
+                <w:bCs/>
+                <w:i w:val="false"/>
+                <w:i w:val="false"/>
+                <w:iCs w:val="false"/>
+                <w:strike w:val="false"/>
+                <w:dstrike w:val="false"/>
+                <w:outline w:val="false"/>
+                <w:shadow w:val="false"/>
+                <w:color w:val="000000"/>
+                <w:sz w:val="24"/>
+                <w:szCs w:val="24"/>
+                <w:u w:val="none"/>
+              </w:rPr>
+            </w:pPr>
+            <w:r>
+              <w:rPr>
+                <w:rFonts w:ascii="Liberation Sans" w:hAnsi="Liberation Sans"/>
+                <w:b/>
+                <w:bCs/>
+                <w:i w:val="false"/>
+                <w:iCs w:val="false"/>
+                <w:strike w:val="false"/>
+                <w:dstrike w:val="false"/>
+                <w:outline w:val="false"/>
+                <w:shadow w:val="false"/>
+                <w:color w:val="000000"/>
+                <w:sz w:val="24"/>
+                <w:szCs w:val="24"/>
+                <w:u w:val="none"/>
+                <w:rtl w:val="true"/>
+              </w:rPr>
+            </w:r>
+          </w:p>
+        </w:tc>
+        <w:tc>
+          <w:tcPr>
+            <w:tcW w:w="12" w:type="dxa"/>
+            <w:tcBorders>
+              <w:top w:val="single" w:sz="6" w:space="0" w:color="00599D"/>
+              <w:bottom w:val="single" w:sz="6" w:space="0" w:color="00599D"/>
+            </w:tcBorders>
+            <w:shd w:fill="ADC5E7" w:val="clear"/>
+          </w:tcPr>
+          <w:p>
+            <w:pPr>
+              <w:pStyle w:val="TableContents"/>
+              <w:jc w:val="end"/>
+              <w:rPr>
+                <w:rFonts w:ascii="Liberation Sans" w:hAnsi="Liberation Sans"/>
+                <w:b/>
+                <w:bCs/>
+                <w:i w:val="false"/>
+                <w:i w:val="false"/>
+                <w:iCs w:val="false"/>
+                <w:strike w:val="false"/>
+                <w:dstrike w:val="false"/>
+                <w:outline w:val="false"/>
+                <w:shadow w:val="false"/>
+                <w:color w:val="000000"/>
+                <w:sz w:val="24"/>
+                <w:szCs w:val="24"/>
+                <w:u w:val="none"/>
+              </w:rPr>
+            </w:pPr>
+            <w:r>
+              <w:rPr>
+                <w:rFonts w:ascii="Liberation Sans" w:hAnsi="Liberation Sans"/>
+                <w:b/>
+                <w:bCs/>
+                <w:i w:val="false"/>
+                <w:iCs w:val="false"/>
+                <w:strike w:val="false"/>
+                <w:dstrike w:val="false"/>
+                <w:outline w:val="false"/>
+                <w:shadow w:val="false"/>
+                <w:color w:val="000000"/>
+                <w:sz w:val="24"/>
+                <w:szCs w:val="24"/>
+                <w:u w:val="none"/>
+                <w:rtl w:val="true"/>
+              </w:rPr>
+            </w:r>
+          </w:p>
+        </w:tc>
+        <w:tc>
+          <w:tcPr>
+            <w:tcW w:w="1161" w:type="dxa"/>
+            <w:tcBorders>
+              <w:top w:val="single" w:sz="6" w:space="0" w:color="00599D"/>
+              <w:bottom w:val="single" w:sz="6" w:space="0" w:color="00599D"/>
+            </w:tcBorders>
+            <w:shd w:fill="ADC5E7" w:val="clear"/>
+          </w:tcPr>
+          <w:p>
+            <w:pPr>
+              <w:pStyle w:val="TableContents"/>
+              <w:jc w:val="end"/>
+              <w:rPr>
+                <w:rFonts w:ascii="Liberation Sans" w:hAnsi="Liberation Sans"/>
+                <w:b/>
+                <w:bCs/>
+                <w:i w:val="false"/>
+                <w:i w:val="false"/>
+                <w:iCs w:val="false"/>
+                <w:strike w:val="false"/>
+                <w:dstrike w:val="false"/>
+                <w:outline w:val="false"/>
+                <w:shadow w:val="false"/>
+                <w:color w:val="000000"/>
+                <w:sz w:val="24"/>
+                <w:szCs w:val="24"/>
+                <w:u w:val="none"/>
+              </w:rPr>
+            </w:pPr>
+            <w:r>
+              <w:rPr>
+                <w:rFonts w:ascii="Liberation Sans" w:hAnsi="Liberation Sans"/>
+                <w:b/>
+                <w:bCs/>
+                <w:i w:val="false"/>
+                <w:iCs w:val="false"/>
+                <w:strike w:val="false"/>
+                <w:dstrike w:val="false"/>
+                <w:outline w:val="false"/>
+                <w:shadow w:val="false"/>
+                <w:color w:val="000000"/>
+                <w:sz w:val="24"/>
+                <w:szCs w:val="24"/>
+                <w:u w:val="none"/>
+                <w:rtl w:val="true"/>
+              </w:rPr>
+            </w:r>
+          </w:p>
+        </w:tc>
+        <w:tc>
+          <w:tcPr>
+            <w:tcW w:w="1704" w:type="dxa"/>
+            <w:tcBorders>
+              <w:top w:val="single" w:sz="6" w:space="0" w:color="00599D"/>
+              <w:bottom w:val="single" w:sz="6" w:space="0" w:color="00599D"/>
+            </w:tcBorders>
+            <w:shd w:fill="ADC5E7" w:val="clear"/>
+          </w:tcPr>
+          <w:p>
+            <w:pPr>
+              <w:pStyle w:val="TableContents"/>
+              <w:jc w:val="end"/>
+              <w:rPr>
+                <w:rFonts w:ascii="Liberation Sans" w:hAnsi="Liberation Sans"/>
+                <w:b/>
+                <w:bCs/>
+                <w:i w:val="false"/>
+                <w:i w:val="false"/>
+                <w:iCs w:val="false"/>
+                <w:strike w:val="false"/>
+                <w:dstrike w:val="false"/>
+                <w:outline w:val="false"/>
+                <w:shadow w:val="false"/>
+                <w:color w:val="000000"/>
+                <w:sz w:val="24"/>
+                <w:szCs w:val="24"/>
+                <w:u w:val="none"/>
+              </w:rPr>
+            </w:pPr>
+            <w:r>
+              <w:rPr>
+                <w:rFonts w:ascii="Liberation Sans" w:hAnsi="Liberation Sans"/>
+                <w:b/>
+                <w:bCs/>
+                <w:i w:val="false"/>
+                <w:iCs w:val="false"/>
+                <w:strike w:val="false"/>
+                <w:dstrike w:val="false"/>
+                <w:outline w:val="false"/>
+                <w:shadow w:val="false"/>
+                <w:color w:val="000000"/>
+                <w:sz w:val="24"/>
+                <w:szCs w:val="24"/>
+                <w:u w:val="none"/>
+                <w:rtl w:val="true"/>
+              </w:rPr>
+            </w:r>
+          </w:p>
+        </w:tc>
+        <w:tc>
+          <w:tcPr>
+            <w:tcW w:w="3655" w:type="dxa"/>
+            <w:tcBorders>
+              <w:top w:val="single" w:sz="6" w:space="0" w:color="00599D"/>
+              <w:bottom w:val="single" w:sz="6" w:space="0" w:color="00599D"/>
+            </w:tcBorders>
+            <w:shd w:fill="ADC5E7" w:val="clear"/>
+          </w:tcPr>
+          <w:p>
+            <w:pPr>
+              <w:pStyle w:val="TableContents"/>
+              <w:jc w:val="end"/>
+              <w:rPr>
+                <w:rFonts w:ascii="Liberation Sans" w:hAnsi="Liberation Sans"/>
+                <w:b/>
+                <w:bCs/>
+                <w:i w:val="false"/>
+                <w:i w:val="false"/>
+                <w:iCs w:val="false"/>
+                <w:strike w:val="false"/>
+                <w:dstrike w:val="false"/>
+                <w:outline w:val="false"/>
+                <w:shadow w:val="false"/>
+                <w:color w:val="000000"/>
+                <w:sz w:val="24"/>
+                <w:szCs w:val="24"/>
+                <w:u w:val="none"/>
+              </w:rPr>
+            </w:pPr>
+            <w:r>
+              <w:rPr>
+                <w:rFonts w:ascii="Liberation Sans" w:hAnsi="Liberation Sans"/>
+                <w:b/>
+                <w:bCs/>
+                <w:i w:val="false"/>
+                <w:iCs w:val="false"/>
+                <w:strike w:val="false"/>
+                <w:dstrike w:val="false"/>
+                <w:outline w:val="false"/>
+                <w:shadow w:val="false"/>
+                <w:color w:val="000000"/>
+                <w:sz w:val="24"/>
+                <w:szCs w:val="24"/>
+                <w:u w:val="none"/>
+                <w:rtl w:val="true"/>
+              </w:rPr>
+            </w:r>
+          </w:p>
+        </w:tc>
+        <w:tc>
+          <w:tcPr>
+            <w:tcW w:w="0" w:type="dxa"/>
+            <w:tcBorders>
+              <w:top w:val="single" w:sz="6" w:space="0" w:color="00599D"/>
+              <w:bottom w:val="single" w:sz="6" w:space="0" w:color="00599D"/>
+              <w:end w:val="single" w:sz="6" w:space="0" w:color="00599D"/>
+            </w:tcBorders>
+            <w:shd w:fill="ADC5E7" w:val="clear"/>
+          </w:tcPr>
+          <w:p>
+            <w:pPr>
+              <w:pStyle w:val="TableContents"/>
+              <w:jc w:val="end"/>
+              <w:rPr>
+                <w:rFonts w:ascii="Liberation Sans" w:hAnsi="Liberation Sans"/>
+                <w:b/>
+                <w:bCs/>
+                <w:i w:val="false"/>
+                <w:i w:val="false"/>
+                <w:iCs w:val="false"/>
+                <w:strike w:val="false"/>
+                <w:dstrike w:val="false"/>
+                <w:outline w:val="false"/>
+                <w:shadow w:val="false"/>
+                <w:color w:val="000000"/>
+                <w:sz w:val="24"/>
+                <w:szCs w:val="24"/>
+                <w:u w:val="none"/>
+              </w:rPr>
+            </w:pPr>
+            <w:r>
+              <w:rPr>
+                <w:rFonts w:ascii="Liberation Sans" w:hAnsi="Liberation Sans"/>
+                <w:b/>
+                <w:bCs/>
+                <w:i w:val="false"/>
+                <w:iCs w:val="false"/>
+                <w:strike w:val="false"/>
+                <w:dstrike w:val="false"/>
+                <w:outline w:val="false"/>
+                <w:shadow w:val="false"/>
+                <w:color w:val="000000"/>
+                <w:sz w:val="24"/>
+                <w:szCs w:val="24"/>
+                <w:u w:val="none"/>
+                <w:rtl w:val="true"/>
+              </w:rPr>
+            </w:r>
+          </w:p>
+        </w:tc>
+      </w:tr>
+    </w:tbl>
     <w:p>
       <w:pPr>
         <w:pStyle w:val="Normal"/>
         <w:spacing w:lineRule="auto" w:line="278" w:before="0" w:after="160"/>
-        <w:rPr/>
+        <w:rPr>
+          <w:b/>
+          <w:bCs/>
+          <w:sz w:val="40"/>
+          <w:szCs w:val="40"/>
+        </w:rPr>
+      </w:pPr>
+      <w:r>
+        <w:rPr>
+          <w:b/>
+          <w:bCs/>
+          <w:sz w:val="40"/>
+          <w:szCs w:val="40"/>
+          <w:rtl w:val="true"/>
+        </w:rPr>
+      </w:r>
+    </w:p>
+    <w:p>
+      <w:pPr>
+        <w:pStyle w:val="Normal"/>
+        <w:spacing w:lineRule="auto" w:line="278" w:before="0" w:after="160"/>
+        <w:rPr>
+          <w:b/>
+          <w:bCs/>
+          <w:sz w:val="40"/>
+          <w:szCs w:val="40"/>
+        </w:rPr>
+      </w:pPr>
+      <w:r>
+        <w:rPr>
+          <w:b/>
+          <w:bCs/>
+          <w:sz w:val="40"/>
+          <w:szCs w:val="40"/>
+          <w:rtl w:val="true"/>
+        </w:rPr>
+      </w:r>
+    </w:p>
+    <w:p>
+      <w:pPr>
+        <w:pStyle w:val="Normal"/>
+        <w:spacing w:lineRule="auto" w:line="278" w:before="0" w:after="160"/>
+        <w:rPr>
+          <w:b/>
+          <w:bCs/>
+          <w:sz w:val="40"/>
+          <w:szCs w:val="40"/>
+        </w:rPr>
       </w:pPr>
       <w:r>
         <w:rPr>
@@ -596,13 +1949,7 @@
         <w:rPr>
           <w:rtl w:val="true"/>
         </w:rPr>
-        <w:t xml:space="preserve">ساخت ساده و کاربردی </w:t>
-      </w:r>
-      <w:r>
-        <w:rPr>
-          <w:rtl w:val="true"/>
-        </w:rPr>
-        <w:t>و همچنین رایگان</w:t>
+        <w:t>ساخت ساده و کاربردی و همچنین رایگان</w:t>
       </w:r>
     </w:p>
     <w:p>
@@ -1953,31 +3300,7 @@
           <w:szCs w:val="28"/>
           <w:rtl w:val="true"/>
         </w:rPr>
-        <w:t xml:space="preserve">برای متن باز بودن، پشتیبانی کامل آن در لینوکس، </w:t>
-      </w:r>
-      <w:r>
-        <w:rPr>
-          <w:b w:val="false"/>
-          <w:b w:val="false"/>
-          <w:bCs w:val="false"/>
-          <w:sz w:val="28"/>
-          <w:sz w:val="28"/>
-          <w:szCs w:val="28"/>
-          <w:rtl w:val="true"/>
-        </w:rPr>
-        <w:t>و</w:t>
-      </w:r>
-      <w:r>
-        <w:rPr>
-          <w:b w:val="false"/>
-          <w:b w:val="false"/>
-          <w:bCs w:val="false"/>
-          <w:sz w:val="28"/>
-          <w:sz w:val="28"/>
-          <w:szCs w:val="28"/>
-          <w:rtl w:val="true"/>
-        </w:rPr>
-        <w:t xml:space="preserve"> نصب و راه اندازی ساده استفاده می کنیم</w:t>
+        <w:t>برای متن باز بودن، پشتیبانی کامل آن در لینوکس، و نصب و راه اندازی ساده استفاده می کنیم</w:t>
       </w:r>
       <w:r>
         <w:rPr>
@@ -2408,7 +3731,7 @@
       <mc:AlternateContent>
         <mc:Choice Requires="wps">
           <w:drawing>
-            <wp:anchor behindDoc="1" distT="0" distB="0" distL="0" distR="0" simplePos="0" locked="0" layoutInCell="0" allowOverlap="1" relativeHeight="6" wp14:anchorId="1FA58C97">
+            <wp:anchor behindDoc="1" distT="0" distB="0" distL="0" distR="0" simplePos="0" locked="0" layoutInCell="0" allowOverlap="1" relativeHeight="9" wp14:anchorId="1FA58C97">
               <wp:simplePos x="0" y="0"/>
               <wp:positionH relativeFrom="page">
                 <wp:align>right</wp:align>
@@ -2449,7 +3772,7 @@
                       <w:txbxContent>
                         <w:p>
                           <w:pPr>
-                            <w:pStyle w:val="FrameContentsuser"/>
+                            <w:pStyle w:val="FrameContents"/>
                             <w:spacing w:lineRule="auto" w:line="240"/>
                             <w:rPr>
                               <w:color w:themeColor="background1" w:val="FFFFFF"/>
@@ -2514,7 +3837,7 @@
                 <w:txbxContent>
                   <w:p>
                     <w:pPr>
-                      <w:pStyle w:val="FrameContentsuser"/>
+                      <w:pStyle w:val="FrameContents"/>
                       <w:spacing w:lineRule="auto" w:line="240"/>
                       <w:rPr>
                         <w:color w:themeColor="background1" w:val="FFFFFF"/>
@@ -2566,7 +3889,7 @@
       <mc:AlternateContent>
         <mc:Choice Requires="wps">
           <w:drawing>
-            <wp:anchor behindDoc="1" distT="0" distB="10795" distL="0" distR="0" simplePos="0" locked="0" layoutInCell="0" allowOverlap="1" relativeHeight="8" wp14:anchorId="3B42389A">
+            <wp:anchor behindDoc="1" distT="0" distB="10795" distL="0" distR="0" simplePos="0" locked="0" layoutInCell="0" allowOverlap="1" relativeHeight="13" wp14:anchorId="3B42389A">
               <wp:simplePos x="0" y="0"/>
               <wp:positionH relativeFrom="margin">
                 <wp:align>left</wp:align>
@@ -2605,7 +3928,7 @@
                       <w:txbxContent>
                         <w:p>
                           <w:pPr>
-                            <w:pStyle w:val="FrameContentsuser"/>
+                            <w:pStyle w:val="FrameContents"/>
                             <w:spacing w:lineRule="auto" w:line="240"/>
                             <w:rPr/>
                           </w:pPr>
@@ -2639,7 +3962,7 @@
                 <w:txbxContent>
                   <w:p>
                     <w:pPr>
-                      <w:pStyle w:val="FrameContentsuser"/>
+                      <w:pStyle w:val="FrameContents"/>
                       <w:spacing w:lineRule="auto" w:line="240"/>
                       <w:rPr/>
                     </w:pPr>
@@ -2676,7 +3999,7 @@
       <mc:AlternateContent>
         <mc:Choice Requires="wps">
           <w:drawing>
-            <wp:anchor behindDoc="1" distT="0" distB="0" distL="0" distR="0" simplePos="0" locked="0" layoutInCell="0" allowOverlap="1" relativeHeight="2" wp14:anchorId="7F00FE96">
+            <wp:anchor behindDoc="1" distT="0" distB="0" distL="0" distR="0" simplePos="0" locked="0" layoutInCell="0" allowOverlap="1" relativeHeight="3" wp14:anchorId="7F00FE96">
               <wp:simplePos x="0" y="0"/>
               <wp:positionH relativeFrom="page">
                 <wp:align>left</wp:align>
@@ -2717,7 +4040,7 @@
                       <w:txbxContent>
                         <w:p>
                           <w:pPr>
-                            <w:pStyle w:val="FrameContentsuser"/>
+                            <w:pStyle w:val="FrameContents"/>
                             <w:spacing w:lineRule="auto" w:line="240"/>
                             <w:jc w:val="end"/>
                             <w:rPr>
@@ -2783,7 +4106,7 @@
                 <w:txbxContent>
                   <w:p>
                     <w:pPr>
-                      <w:pStyle w:val="FrameContentsuser"/>
+                      <w:pStyle w:val="FrameContents"/>
                       <w:spacing w:lineRule="auto" w:line="240"/>
                       <w:jc w:val="end"/>
                       <w:rPr>
@@ -2836,7 +4159,7 @@
       <mc:AlternateContent>
         <mc:Choice Requires="wps">
           <w:drawing>
-            <wp:anchor behindDoc="1" distT="0" distB="1905" distL="0" distR="0" simplePos="0" locked="0" layoutInCell="0" allowOverlap="1" relativeHeight="4" wp14:anchorId="2D15E536">
+            <wp:anchor behindDoc="1" distT="0" distB="1905" distL="0" distR="0" simplePos="0" locked="0" layoutInCell="0" allowOverlap="1" relativeHeight="5" wp14:anchorId="2D15E536">
               <wp:simplePos x="0" y="0"/>
               <wp:positionH relativeFrom="margin">
                 <wp:align>left</wp:align>
@@ -2875,7 +4198,7 @@
                       <w:txbxContent>
                         <w:p>
                           <w:pPr>
-                            <w:pStyle w:val="FrameContentsuser"/>
+                            <w:pStyle w:val="FrameContents"/>
                             <w:spacing w:lineRule="auto" w:line="240"/>
                             <w:rPr/>
                           </w:pPr>
@@ -2909,7 +4232,7 @@
                 <w:txbxContent>
                   <w:p>
                     <w:pPr>
-                      <w:pStyle w:val="FrameContentsuser"/>
+                      <w:pStyle w:val="FrameContents"/>
                       <w:spacing w:lineRule="auto" w:line="240"/>
                       <w:rPr/>
                     </w:pPr>
@@ -4104,8 +5427,8 @@
       <w14:ligatures w14:val="none"/>
     </w:rPr>
   </w:style>
-  <w:style w:type="character" w:styleId="Bulletsuser">
-    <w:name w:val="Bullets (user)"/>
+  <w:style w:type="character" w:styleId="Bullets">
+    <w:name w:val="Bullets"/>
     <w:qFormat/>
     <w:rPr>
       <w:rFonts w:ascii="OpenSymbol" w:hAnsi="OpenSymbol" w:eastAsia="OpenSymbol" w:cs="OpenSymbol"/>
@@ -4318,6 +5641,13 @@
     </w:pPr>
     <w:rPr/>
   </w:style>
+  <w:style w:type="paragraph" w:styleId="FrameContents" w:customStyle="1">
+    <w:name w:val="Frame Contents"/>
+    <w:basedOn w:val="Normal"/>
+    <w:qFormat/>
+    <w:pPr/>
+    <w:rPr/>
+  </w:style>
   <w:style w:type="paragraph" w:styleId="FrameContentsuser" w:customStyle="1">
     <w:name w:val="Frame Contents (user)"/>
     <w:basedOn w:val="Normal"/>
@@ -4325,11 +5655,14 @@
     <w:pPr/>
     <w:rPr/>
   </w:style>
-  <w:style w:type="paragraph" w:styleId="FrameContents" w:customStyle="1">
-    <w:name w:val="Frame Contents"/>
+  <w:style w:type="paragraph" w:styleId="TableContents">
+    <w:name w:val="Table Contents"/>
     <w:basedOn w:val="Normal"/>
     <w:qFormat/>
-    <w:pPr/>
+    <w:pPr>
+      <w:widowControl w:val="false"/>
+      <w:suppressLineNumbers/>
+    </w:pPr>
     <w:rPr/>
   </w:style>
   <w:style w:type="numbering" w:styleId="NoList" w:default="1">

</xml_diff>